<commit_message>
Organizando pastas e arquivos
</commit_message>
<xml_diff>
--- a/DOCUMENTACAO/PF2/DOCUMENTACAO_TCC_PF2_v2.docx
+++ b/DOCUMENTACAO/PF2/DOCUMENTACAO_TCC_PF2_v2.docx
@@ -485,6 +485,7 @@
           <w:szCs w:val="18"/>
         </w:rPr>
       </w:pPr>
+      <w:proofErr w:type="gramStart"/>
       <w:r>
         <w:rPr>
           <w:rFonts w:ascii="Times New Roman" w:eastAsia="Times New Roman" w:hAnsi="Times New Roman" w:cs="Times New Roman"/>
@@ -493,6 +494,7 @@
         </w:rPr>
         <w:t>de</w:t>
       </w:r>
+      <w:proofErr w:type="gramEnd"/>
       <w:r>
         <w:rPr>
           <w:rFonts w:ascii="Times New Roman" w:eastAsia="Times New Roman" w:hAnsi="Times New Roman" w:cs="Times New Roman"/>
@@ -1709,12 +1711,21 @@
         </w:rPr>
         <w:t xml:space="preserve">2º. Examinador Prof. </w:t>
       </w:r>
+      <w:proofErr w:type="spellStart"/>
       <w:r>
         <w:rPr>
           <w:color w:val="FF0000"/>
           <w:lang w:val="pt-BR"/>
         </w:rPr>
-        <w:t>Msc. Marcos dos Anjos</w:t>
+        <w:t>Msc</w:t>
+      </w:r>
+      <w:proofErr w:type="spellEnd"/>
+      <w:r>
+        <w:rPr>
+          <w:color w:val="FF0000"/>
+          <w:lang w:val="pt-BR"/>
+        </w:rPr>
+        <w:t>. Marcos dos Anjos</w:t>
       </w:r>
     </w:p>
     <w:p>
@@ -2263,7 +2274,61 @@
           <w:sz w:val="24"/>
           <w:szCs w:val="24"/>
         </w:rPr>
-        <w:t>Agradeço à Deus, aos meus familiares, professores e amigos pela conclusão deste trabalho acadêmico. Agradecimentos especiais aos meus orientadores Profª. Adriana Aparicio Sicsú Ayres do Nascimento e Prof. André Lucio de Oliveira.</w:t>
+        <w:t xml:space="preserve">Agradeço à Deus, aos meus familiares, professores e amigos pela conclusão deste trabalho acadêmico. Agradecimentos especiais aos meus orientadores </w:t>
+      </w:r>
+      <w:proofErr w:type="spellStart"/>
+      <w:r>
+        <w:rPr>
+          <w:rFonts w:ascii="Times New Roman" w:eastAsia="Times New Roman" w:hAnsi="Times New Roman" w:cs="Times New Roman"/>
+          <w:sz w:val="24"/>
+          <w:szCs w:val="24"/>
+        </w:rPr>
+        <w:t>Profª</w:t>
+      </w:r>
+      <w:proofErr w:type="spellEnd"/>
+      <w:r>
+        <w:rPr>
+          <w:rFonts w:ascii="Times New Roman" w:eastAsia="Times New Roman" w:hAnsi="Times New Roman" w:cs="Times New Roman"/>
+          <w:sz w:val="24"/>
+          <w:szCs w:val="24"/>
+        </w:rPr>
+        <w:t xml:space="preserve">. Adriana </w:t>
+      </w:r>
+      <w:proofErr w:type="spellStart"/>
+      <w:r>
+        <w:rPr>
+          <w:rFonts w:ascii="Times New Roman" w:eastAsia="Times New Roman" w:hAnsi="Times New Roman" w:cs="Times New Roman"/>
+          <w:sz w:val="24"/>
+          <w:szCs w:val="24"/>
+        </w:rPr>
+        <w:t>Aparicio</w:t>
+      </w:r>
+      <w:proofErr w:type="spellEnd"/>
+      <w:r>
+        <w:rPr>
+          <w:rFonts w:ascii="Times New Roman" w:eastAsia="Times New Roman" w:hAnsi="Times New Roman" w:cs="Times New Roman"/>
+          <w:sz w:val="24"/>
+          <w:szCs w:val="24"/>
+        </w:rPr>
+        <w:t xml:space="preserve"> </w:t>
+      </w:r>
+      <w:proofErr w:type="spellStart"/>
+      <w:r>
+        <w:rPr>
+          <w:rFonts w:ascii="Times New Roman" w:eastAsia="Times New Roman" w:hAnsi="Times New Roman" w:cs="Times New Roman"/>
+          <w:sz w:val="24"/>
+          <w:szCs w:val="24"/>
+        </w:rPr>
+        <w:t>Sicsú</w:t>
+      </w:r>
+      <w:proofErr w:type="spellEnd"/>
+      <w:r>
+        <w:rPr>
+          <w:rFonts w:ascii="Times New Roman" w:eastAsia="Times New Roman" w:hAnsi="Times New Roman" w:cs="Times New Roman"/>
+          <w:sz w:val="24"/>
+          <w:szCs w:val="24"/>
+        </w:rPr>
+        <w:t xml:space="preserve"> Ayres do Nascimento e Prof. André Lucio de Oliveira.</w:t>
       </w:r>
     </w:p>
     <w:p>
@@ -4660,8 +4725,30 @@
         <w:rPr>
           <w:lang w:val="pt-BR"/>
         </w:rPr>
-        <w:t>Quadro Kanban no Trello</w:t>
-      </w:r>
+        <w:t xml:space="preserve">Quadro </w:t>
+      </w:r>
+      <w:proofErr w:type="spellStart"/>
+      <w:r>
+        <w:rPr>
+          <w:lang w:val="pt-BR"/>
+        </w:rPr>
+        <w:t>Kanban</w:t>
+      </w:r>
+      <w:proofErr w:type="spellEnd"/>
+      <w:r>
+        <w:rPr>
+          <w:lang w:val="pt-BR"/>
+        </w:rPr>
+        <w:t xml:space="preserve"> no </w:t>
+      </w:r>
+      <w:proofErr w:type="spellStart"/>
+      <w:r>
+        <w:rPr>
+          <w:lang w:val="pt-BR"/>
+        </w:rPr>
+        <w:t>Trello</w:t>
+      </w:r>
+      <w:proofErr w:type="spellEnd"/>
       <w:r>
         <w:rPr>
           <w:lang w:val="pt-BR"/>
@@ -5015,8 +5102,17 @@
           <w:spacing w:val="2"/>
           <w:lang w:val="pt-BR"/>
         </w:rPr>
-        <w:t>Efetuar login</w:t>
-      </w:r>
+        <w:t xml:space="preserve">Efetuar </w:t>
+      </w:r>
+      <w:proofErr w:type="spellStart"/>
+      <w:r>
+        <w:rPr>
+          <w:spacing w:val="2"/>
+          <w:lang w:val="pt-BR"/>
+        </w:rPr>
+        <w:t>login</w:t>
+      </w:r>
+      <w:proofErr w:type="spellEnd"/>
       <w:r>
         <w:rPr>
           <w:lang w:val="pt-BR"/>
@@ -5574,8 +5670,16 @@
         <w:rPr>
           <w:lang w:val="pt-BR"/>
         </w:rPr>
-        <w:t>Descrição de caso de uso – Efetuar login</w:t>
-      </w:r>
+        <w:t xml:space="preserve">Descrição de caso de uso – Efetuar </w:t>
+      </w:r>
+      <w:proofErr w:type="spellStart"/>
+      <w:r>
+        <w:rPr>
+          <w:lang w:val="pt-BR"/>
+        </w:rPr>
+        <w:t>login</w:t>
+      </w:r>
+      <w:proofErr w:type="spellEnd"/>
       <w:r>
         <w:rPr>
           <w:spacing w:val="-3"/>
@@ -6009,8 +6113,16 @@
         <w:rPr>
           <w:lang w:val="pt-BR"/>
         </w:rPr>
-        <w:t>RN02 – Validações na tela de login</w:t>
-      </w:r>
+        <w:t xml:space="preserve">RN02 – Validações na tela de </w:t>
+      </w:r>
+      <w:proofErr w:type="spellStart"/>
+      <w:r>
+        <w:rPr>
+          <w:lang w:val="pt-BR"/>
+        </w:rPr>
+        <w:t>login</w:t>
+      </w:r>
+      <w:proofErr w:type="spellEnd"/>
       <w:r>
         <w:rPr>
           <w:lang w:val="pt-BR"/>
@@ -7115,8 +7227,16 @@
         <w:rPr>
           <w:lang w:val="pt-BR"/>
         </w:rPr>
-        <w:t>Gráfico das demandas no Trello</w:t>
-      </w:r>
+        <w:t xml:space="preserve">Gráfico das demandas no </w:t>
+      </w:r>
+      <w:proofErr w:type="spellStart"/>
+      <w:r>
+        <w:rPr>
+          <w:lang w:val="pt-BR"/>
+        </w:rPr>
+        <w:t>Trello</w:t>
+      </w:r>
+      <w:proofErr w:type="spellEnd"/>
       <w:r>
         <w:rPr>
           <w:spacing w:val="-3"/>
@@ -7258,8 +7378,66 @@
           <w:sz w:val="24"/>
           <w:szCs w:val="24"/>
         </w:rPr>
-        <w:t>Diversas pessoas já se encontram na situação de ir ao mercado comprar os ingredientes para o preparo de alguma refeição que iria preparar no dia e quando chega em casa lembra que faltou comprar algo ou até mesmo não comprou porque não sabia que precisa do ingrediente para a receita e com as diversas responsabilidade diárias temos cada vez menos tempo de ficar indo ao mercado diversas vezes, até mesmo pelo gasto exagerado quando acabamos não comprando algo ou compramos em excesso e acabamos tendo que jogar os alimentos fora, como frutas, legumes entre outros.</w:t>
-      </w:r>
+        <w:t xml:space="preserve">Diversas pessoas já se encontram na situação de ir ao mercado comprar os ingredientes para o preparo de alguma refeição que iria preparar </w:t>
+      </w:r>
+      <w:r>
+        <w:rPr>
+          <w:rFonts w:ascii="Times New Roman" w:eastAsia="Times New Roman" w:hAnsi="Times New Roman" w:cs="Times New Roman"/>
+          <w:sz w:val="24"/>
+          <w:szCs w:val="24"/>
+        </w:rPr>
+        <w:t xml:space="preserve">para </w:t>
+      </w:r>
+      <w:r>
+        <w:rPr>
+          <w:rFonts w:ascii="Times New Roman" w:eastAsia="Times New Roman" w:hAnsi="Times New Roman" w:cs="Times New Roman"/>
+          <w:sz w:val="24"/>
+          <w:szCs w:val="24"/>
+        </w:rPr>
+        <w:t xml:space="preserve">o </w:t>
+      </w:r>
+      <w:r>
+        <w:rPr>
+          <w:rFonts w:ascii="Times New Roman" w:eastAsia="Times New Roman" w:hAnsi="Times New Roman" w:cs="Times New Roman"/>
+          <w:sz w:val="24"/>
+          <w:szCs w:val="24"/>
+        </w:rPr>
+        <w:t>almoço, janta ou até mesmo um lanche</w:t>
+      </w:r>
+      <w:r>
+        <w:rPr>
+          <w:rFonts w:ascii="Times New Roman" w:eastAsia="Times New Roman" w:hAnsi="Times New Roman" w:cs="Times New Roman"/>
+          <w:sz w:val="24"/>
+          <w:szCs w:val="24"/>
+        </w:rPr>
+        <w:t xml:space="preserve"> e quando chega em casa lembra que faltou comprar algo ou até mesmo não comprou porque não sabia que precisa do ingrediente para a receita e com as diversas responsabilidade diárias temos cada vez menos tempo de ficar indo ao mercado diversas vezes, até mesmo pelo gasto exagerado quando acabamos não comprando algo ou compramos em excesso e acabamos tendo que jogar os alimentos fora</w:t>
+      </w:r>
+      <w:r>
+        <w:rPr>
+          <w:rFonts w:ascii="Times New Roman" w:eastAsia="Times New Roman" w:hAnsi="Times New Roman" w:cs="Times New Roman"/>
+          <w:sz w:val="24"/>
+          <w:szCs w:val="24"/>
+        </w:rPr>
+        <w:t>, seja por serem perecíveis como</w:t>
+      </w:r>
+      <w:r>
+        <w:rPr>
+          <w:rFonts w:ascii="Times New Roman" w:eastAsia="Times New Roman" w:hAnsi="Times New Roman" w:cs="Times New Roman"/>
+          <w:sz w:val="24"/>
+          <w:szCs w:val="24"/>
+        </w:rPr>
+        <w:t xml:space="preserve"> frutas, legumes </w:t>
+      </w:r>
+      <w:r>
+        <w:rPr>
+          <w:rFonts w:ascii="Times New Roman" w:eastAsia="Times New Roman" w:hAnsi="Times New Roman" w:cs="Times New Roman"/>
+          <w:sz w:val="24"/>
+          <w:szCs w:val="24"/>
+        </w:rPr>
+        <w:t>ou por data de validade vencida.</w:t>
+      </w:r>
+      <w:bookmarkStart w:id="3" w:name="_GoBack"/>
+      <w:bookmarkEnd w:id="3"/>
     </w:p>
     <w:p>
       <w:pPr>
@@ -7339,7 +7517,7 @@
           <w:szCs w:val="24"/>
         </w:rPr>
       </w:pPr>
-      <w:bookmarkStart w:id="3" w:name="_Toc87711468"/>
+      <w:bookmarkStart w:id="4" w:name="_Toc87711468"/>
       <w:r>
         <w:rPr>
           <w:rFonts w:ascii="Times New Roman" w:hAnsi="Times New Roman" w:cs="Times New Roman"/>
@@ -7348,7 +7526,7 @@
         </w:rPr>
         <w:t>1.3. Objetivos</w:t>
       </w:r>
-      <w:bookmarkEnd w:id="3"/>
+      <w:bookmarkEnd w:id="4"/>
     </w:p>
     <w:p>
       <w:pPr>
@@ -7404,7 +7582,39 @@
           <w:sz w:val="24"/>
           <w:lang w:val="pt-BR"/>
         </w:rPr>
-        <w:t>As rotinas relacionadas a login e logout.</w:t>
+        <w:t xml:space="preserve">As rotinas relacionadas a </w:t>
+      </w:r>
+      <w:proofErr w:type="spellStart"/>
+      <w:r>
+        <w:rPr>
+          <w:sz w:val="24"/>
+          <w:lang w:val="pt-BR"/>
+        </w:rPr>
+        <w:t>login</w:t>
+      </w:r>
+      <w:proofErr w:type="spellEnd"/>
+      <w:r>
+        <w:rPr>
+          <w:sz w:val="24"/>
+          <w:lang w:val="pt-BR"/>
+        </w:rPr>
+        <w:t xml:space="preserve"> e </w:t>
+      </w:r>
+      <w:proofErr w:type="spellStart"/>
+      <w:r>
+        <w:rPr>
+          <w:sz w:val="24"/>
+          <w:lang w:val="pt-BR"/>
+        </w:rPr>
+        <w:t>logout</w:t>
+      </w:r>
+      <w:proofErr w:type="spellEnd"/>
+      <w:r>
+        <w:rPr>
+          <w:sz w:val="24"/>
+          <w:lang w:val="pt-BR"/>
+        </w:rPr>
+        <w:t>.</w:t>
       </w:r>
     </w:p>
     <w:p>
@@ -7482,7 +7692,15 @@
           <w:sz w:val="24"/>
           <w:lang w:val="pt-BR"/>
         </w:rPr>
-        <w:t>As rotinas relacionadas a criação, consulta, atualização e destruição de dados (CRUD) das receitas.</w:t>
+        <w:t xml:space="preserve">As rotinas relacionadas a criação, consulta, atualização e destruição de </w:t>
+      </w:r>
+      <w:r>
+        <w:rPr>
+          <w:sz w:val="24"/>
+          <w:lang w:val="pt-BR"/>
+        </w:rPr>
+        <w:lastRenderedPageBreak/>
+        <w:t>dados (CRUD) das receitas.</w:t>
       </w:r>
     </w:p>
     <w:p>
@@ -7508,7 +7726,6 @@
           <w:sz w:val="24"/>
           <w:lang w:val="pt-BR"/>
         </w:rPr>
-        <w:lastRenderedPageBreak/>
         <w:t>As rotinas relacionadas a criação, consulta, atualização e destruição de dados (CRUD) dos cardápios semanais.</w:t>
       </w:r>
     </w:p>
@@ -7558,7 +7775,7 @@
           <w:szCs w:val="24"/>
         </w:rPr>
       </w:pPr>
-      <w:bookmarkStart w:id="4" w:name="_Toc87711469"/>
+      <w:bookmarkStart w:id="5" w:name="_Toc87711469"/>
       <w:r>
         <w:rPr>
           <w:rFonts w:ascii="Times New Roman" w:hAnsi="Times New Roman" w:cs="Times New Roman"/>
@@ -7567,7 +7784,7 @@
         </w:rPr>
         <w:t>1.4. Justificativa</w:t>
       </w:r>
-      <w:bookmarkEnd w:id="4"/>
+      <w:bookmarkEnd w:id="5"/>
     </w:p>
     <w:p>
       <w:pPr>
@@ -7584,8 +7801,6 @@
         </w:rPr>
         <w:t>Em aplicativos similares a lista de compras é gerada para atender a uma receita especifica, assim não fazendo a otimização de produtos presentes em mais de uma receita. Em outros casos, as receitas estão vinculadas a marca. E com isso gerando uma série de problemas, tais como:</w:t>
       </w:r>
-      <w:bookmarkStart w:id="5" w:name="_GoBack"/>
-      <w:bookmarkEnd w:id="5"/>
     </w:p>
     <w:p>
       <w:pPr>
@@ -8012,7 +8227,21 @@
         <w:rPr>
           <w:lang w:val="pt-BR"/>
         </w:rPr>
-        <w:t>Assim que o usuário acessar o serviço pelo site ele deve se autenticar na tela de login informando o nome de usuário e senha, caso ele não seja cadastrado haverá a opção abaixo para “cadastrar-se” informando os seguintes dados:  nome, e-mail, nome de usuário e senha todos os campos são obrigatórios e a senha do usuário deve ser criptografada. Ao finalizar o cadastro será direcionado para tela inicial do sistema.</w:t>
+        <w:t xml:space="preserve">Assim que o usuário acessar o serviço pelo site ele deve se autenticar na tela de </w:t>
+      </w:r>
+      <w:proofErr w:type="spellStart"/>
+      <w:r>
+        <w:rPr>
+          <w:lang w:val="pt-BR"/>
+        </w:rPr>
+        <w:t>login</w:t>
+      </w:r>
+      <w:proofErr w:type="spellEnd"/>
+      <w:r>
+        <w:rPr>
+          <w:lang w:val="pt-BR"/>
+        </w:rPr>
+        <w:t xml:space="preserve"> informando o nome de usuário e senha, caso ele não seja cadastrado haverá a opção abaixo para “cadastrar-se” informando os seguintes dados:  nome, e-mail, nome de usuário e senha todos os campos são obrigatórios e a senha do usuário deve ser criptografada. Ao finalizar o cadastro será direcionado para tela inicial do sistema.</w:t>
       </w:r>
     </w:p>
     <w:p>
@@ -8202,6 +8431,7 @@
         <w:rPr>
           <w:lang w:val="pt-BR"/>
         </w:rPr>
+        <w:lastRenderedPageBreak/>
         <w:t>L - Litro</w:t>
       </w:r>
     </w:p>
@@ -8223,7 +8453,6 @@
         <w:rPr>
           <w:lang w:val="pt-BR"/>
         </w:rPr>
-        <w:lastRenderedPageBreak/>
         <w:t>ML - Mililitro</w:t>
       </w:r>
     </w:p>
@@ -8427,7 +8656,14 @@
         <w:rPr>
           <w:lang w:val="pt-BR"/>
         </w:rPr>
-        <w:t xml:space="preserve">Também nessa listagem da funcionalidade Cardápio Semanal terá a opção de gerar a lista de compras de cada um dos cardápios listados. O sistema realizará um cálculo que deve totalizar a quantidade (fazendo as devidas conversões das unidades de medidas) dos ingredientes das receitas que se encontram no cardápio semanal, desse modo o usuário comprará apenas a quantidade que necessita para confeccionar todas as receitas nele contidas. </w:t>
+        <w:t xml:space="preserve">Também nessa listagem da funcionalidade Cardápio Semanal terá a opção de gerar a lista de compras de cada um dos cardápios listados. O sistema realizará um cálculo que deve totalizar a quantidade (fazendo as devidas conversões das unidades de medidas) dos ingredientes das receitas que se encontram no cardápio semanal, desse modo o usuário comprará apenas a quantidade que necessita para confeccionar todas </w:t>
+      </w:r>
+      <w:r>
+        <w:rPr>
+          <w:lang w:val="pt-BR"/>
+        </w:rPr>
+        <w:lastRenderedPageBreak/>
+        <w:t xml:space="preserve">as receitas nele contidas. </w:t>
       </w:r>
     </w:p>
     <w:p>
@@ -8444,7 +8680,6 @@
         <w:rPr>
           <w:lang w:val="pt-BR"/>
         </w:rPr>
-        <w:lastRenderedPageBreak/>
         <w:t>A lista de compras gerada não será gravada em banco, sendo sempre gerada a partir do cardápio selecionado, pois tanto o cardápio semanal, como as receitas podem sofrer alterações pelo usuário do sistema.</w:t>
       </w:r>
     </w:p>
@@ -8462,7 +8697,21 @@
         <w:rPr>
           <w:lang w:val="pt-BR"/>
         </w:rPr>
-        <w:t>Na tela da lista de compras haverá uma tabela listando os ingredientes necessários e sua devida quantidade e unidade de medida e um botão para imprimir a lista e também a data de criação do cardápio semanal. Será possível mudar a ordem dos itens na lista apenas arrastando e soltando e também ao clicar no checkbox ao lado do item ele deverá ser riscado para o usuário identificar que já possui o tal item.</w:t>
+        <w:t xml:space="preserve">Na tela da lista de compras haverá uma tabela listando os ingredientes necessários e sua devida quantidade e unidade de medida e um botão para imprimir a lista e também a data de criação do cardápio semanal. Será possível mudar a ordem dos itens na lista apenas arrastando e soltando e também ao clicar no </w:t>
+      </w:r>
+      <w:proofErr w:type="spellStart"/>
+      <w:r>
+        <w:rPr>
+          <w:lang w:val="pt-BR"/>
+        </w:rPr>
+        <w:t>checkbox</w:t>
+      </w:r>
+      <w:proofErr w:type="spellEnd"/>
+      <w:r>
+        <w:rPr>
+          <w:lang w:val="pt-BR"/>
+        </w:rPr>
+        <w:t xml:space="preserve"> ao lado do item ele deverá ser riscado para o usuário identificar que já possui o tal item.</w:t>
       </w:r>
     </w:p>
     <w:p>
@@ -8612,15 +8861,69 @@
           <w:sz w:val="24"/>
           <w:szCs w:val="24"/>
         </w:rPr>
-        <w:t>avés da técnica elevator pitch (</w:t>
-      </w:r>
+        <w:t xml:space="preserve">avés da técnica </w:t>
+      </w:r>
+      <w:proofErr w:type="spellStart"/>
       <w:r>
         <w:rPr>
           <w:rFonts w:ascii="Times New Roman" w:eastAsia="Times New Roman" w:hAnsi="Times New Roman" w:cs="Times New Roman"/>
           <w:sz w:val="24"/>
           <w:szCs w:val="24"/>
         </w:rPr>
-        <w:t xml:space="preserve">MOORE, Geofrey A., </w:t>
+        <w:t>elevator</w:t>
+      </w:r>
+      <w:proofErr w:type="spellEnd"/>
+      <w:r>
+        <w:rPr>
+          <w:rFonts w:ascii="Times New Roman" w:eastAsia="Times New Roman" w:hAnsi="Times New Roman" w:cs="Times New Roman"/>
+          <w:sz w:val="24"/>
+          <w:szCs w:val="24"/>
+        </w:rPr>
+        <w:t xml:space="preserve"> </w:t>
+      </w:r>
+      <w:proofErr w:type="spellStart"/>
+      <w:r>
+        <w:rPr>
+          <w:rFonts w:ascii="Times New Roman" w:eastAsia="Times New Roman" w:hAnsi="Times New Roman" w:cs="Times New Roman"/>
+          <w:sz w:val="24"/>
+          <w:szCs w:val="24"/>
+        </w:rPr>
+        <w:t>pitch</w:t>
+      </w:r>
+      <w:proofErr w:type="spellEnd"/>
+      <w:r>
+        <w:rPr>
+          <w:rFonts w:ascii="Times New Roman" w:eastAsia="Times New Roman" w:hAnsi="Times New Roman" w:cs="Times New Roman"/>
+          <w:sz w:val="24"/>
+          <w:szCs w:val="24"/>
+        </w:rPr>
+        <w:t xml:space="preserve"> (</w:t>
+      </w:r>
+      <w:r>
+        <w:rPr>
+          <w:rFonts w:ascii="Times New Roman" w:eastAsia="Times New Roman" w:hAnsi="Times New Roman" w:cs="Times New Roman"/>
+          <w:sz w:val="24"/>
+          <w:szCs w:val="24"/>
+        </w:rPr>
+        <w:t xml:space="preserve">MOORE, </w:t>
+      </w:r>
+      <w:proofErr w:type="spellStart"/>
+      <w:r>
+        <w:rPr>
+          <w:rFonts w:ascii="Times New Roman" w:eastAsia="Times New Roman" w:hAnsi="Times New Roman" w:cs="Times New Roman"/>
+          <w:sz w:val="24"/>
+          <w:szCs w:val="24"/>
+        </w:rPr>
+        <w:t>Geofrey</w:t>
+      </w:r>
+      <w:proofErr w:type="spellEnd"/>
+      <w:r>
+        <w:rPr>
+          <w:rFonts w:ascii="Times New Roman" w:eastAsia="Times New Roman" w:hAnsi="Times New Roman" w:cs="Times New Roman"/>
+          <w:sz w:val="24"/>
+          <w:szCs w:val="24"/>
+        </w:rPr>
+        <w:t xml:space="preserve"> A., </w:t>
       </w:r>
       <w:r>
         <w:rPr>
@@ -8738,13 +9041,23 @@
                 <w:szCs w:val="24"/>
               </w:rPr>
             </w:pPr>
+            <w:proofErr w:type="spellStart"/>
             <w:r>
               <w:rPr>
                 <w:rFonts w:ascii="Times New Roman" w:eastAsia="Times New Roman" w:hAnsi="Times New Roman" w:cs="Times New Roman"/>
                 <w:sz w:val="24"/>
                 <w:szCs w:val="24"/>
               </w:rPr>
-              <w:t>Publico em geral</w:t>
+              <w:t>Publico</w:t>
+            </w:r>
+            <w:proofErr w:type="spellEnd"/>
+            <w:r>
+              <w:rPr>
+                <w:rFonts w:ascii="Times New Roman" w:eastAsia="Times New Roman" w:hAnsi="Times New Roman" w:cs="Times New Roman"/>
+                <w:sz w:val="24"/>
+                <w:szCs w:val="24"/>
+              </w:rPr>
+              <w:t xml:space="preserve"> em geral</w:t>
             </w:r>
           </w:p>
         </w:tc>
@@ -8818,13 +9131,23 @@
                 <w:szCs w:val="24"/>
               </w:rPr>
             </w:pPr>
+            <w:proofErr w:type="gramStart"/>
             <w:r>
               <w:rPr>
                 <w:rFonts w:ascii="Times New Roman" w:eastAsia="Times New Roman" w:hAnsi="Times New Roman" w:cs="Times New Roman"/>
                 <w:sz w:val="24"/>
                 <w:szCs w:val="24"/>
               </w:rPr>
-              <w:t>necessitam de um serviço para otimizar suas compras no mercado.</w:t>
+              <w:t>necessitam</w:t>
+            </w:r>
+            <w:proofErr w:type="gramEnd"/>
+            <w:r>
+              <w:rPr>
+                <w:rFonts w:ascii="Times New Roman" w:eastAsia="Times New Roman" w:hAnsi="Times New Roman" w:cs="Times New Roman"/>
+                <w:sz w:val="24"/>
+                <w:szCs w:val="24"/>
+              </w:rPr>
+              <w:t xml:space="preserve"> de um serviço para otimizar suas compras no mercado.</w:t>
             </w:r>
           </w:p>
         </w:tc>
@@ -8978,6 +9301,7 @@
                 <w:szCs w:val="24"/>
               </w:rPr>
             </w:pPr>
+            <w:proofErr w:type="gramStart"/>
             <w:r>
               <w:rPr>
                 <w:rFonts w:ascii="Times New Roman" w:eastAsia="Times New Roman" w:hAnsi="Times New Roman" w:cs="Times New Roman"/>
@@ -8986,6 +9310,7 @@
               </w:rPr>
               <w:t>serviço</w:t>
             </w:r>
+            <w:proofErr w:type="gramEnd"/>
           </w:p>
         </w:tc>
       </w:tr>
@@ -9058,13 +9383,23 @@
                 <w:szCs w:val="24"/>
               </w:rPr>
             </w:pPr>
+            <w:proofErr w:type="gramStart"/>
             <w:r>
               <w:rPr>
                 <w:rFonts w:ascii="Times New Roman" w:eastAsia="Times New Roman" w:hAnsi="Times New Roman" w:cs="Times New Roman"/>
                 <w:sz w:val="24"/>
                 <w:szCs w:val="24"/>
               </w:rPr>
-              <w:t>possui as principais funcionalidades para otimizar, agilizar a compras e também incentivar uma alimentação saudável.</w:t>
+              <w:t>possui</w:t>
+            </w:r>
+            <w:proofErr w:type="gramEnd"/>
+            <w:r>
+              <w:rPr>
+                <w:rFonts w:ascii="Times New Roman" w:eastAsia="Times New Roman" w:hAnsi="Times New Roman" w:cs="Times New Roman"/>
+                <w:sz w:val="24"/>
+                <w:szCs w:val="24"/>
+              </w:rPr>
+              <w:t xml:space="preserve"> as principais funcionalidades para otimizar, agilizar a compras e também incentivar uma alimentação saudável.</w:t>
             </w:r>
           </w:p>
         </w:tc>
@@ -9138,13 +9473,23 @@
                 <w:szCs w:val="24"/>
               </w:rPr>
             </w:pPr>
+            <w:proofErr w:type="gramStart"/>
             <w:r>
               <w:rPr>
                 <w:rFonts w:ascii="Times New Roman" w:eastAsia="Times New Roman" w:hAnsi="Times New Roman" w:cs="Times New Roman"/>
                 <w:sz w:val="24"/>
                 <w:szCs w:val="24"/>
               </w:rPr>
-              <w:t>da maioria dos serviços oferecidos que não integram todos os ingredientes necessários para a alimentação da semana inteira.</w:t>
+              <w:t>da</w:t>
+            </w:r>
+            <w:proofErr w:type="gramEnd"/>
+            <w:r>
+              <w:rPr>
+                <w:rFonts w:ascii="Times New Roman" w:eastAsia="Times New Roman" w:hAnsi="Times New Roman" w:cs="Times New Roman"/>
+                <w:sz w:val="24"/>
+                <w:szCs w:val="24"/>
+              </w:rPr>
+              <w:t xml:space="preserve"> maioria dos serviços oferecidos que não integram todos os ingredientes necessários para a alimentação da semana inteira.</w:t>
             </w:r>
           </w:p>
         </w:tc>
@@ -9218,13 +9563,32 @@
                 <w:szCs w:val="24"/>
               </w:rPr>
             </w:pPr>
+            <w:proofErr w:type="gramStart"/>
             <w:r>
               <w:rPr>
                 <w:rFonts w:ascii="Times New Roman" w:eastAsia="Times New Roman" w:hAnsi="Times New Roman" w:cs="Times New Roman"/>
                 <w:sz w:val="24"/>
                 <w:szCs w:val="24"/>
               </w:rPr>
-              <w:t>é focado no mercado nacional e visa acabar com o desperdício e economizar dinheiro e tempo, sabendo exatamente o que precisará comprar durante a semana.</w:t>
+              <w:t>é</w:t>
+            </w:r>
+            <w:proofErr w:type="gramEnd"/>
+            <w:r>
+              <w:rPr>
+                <w:rFonts w:ascii="Times New Roman" w:eastAsia="Times New Roman" w:hAnsi="Times New Roman" w:cs="Times New Roman"/>
+                <w:sz w:val="24"/>
+                <w:szCs w:val="24"/>
+              </w:rPr>
+              <w:t xml:space="preserve"> focado no mercado nacional e visa acabar com o desperdício e economizar dinheiro e tempo, sabendo exatamente o que </w:t>
+            </w:r>
+            <w:r>
+              <w:rPr>
+                <w:rFonts w:ascii="Times New Roman" w:eastAsia="Times New Roman" w:hAnsi="Times New Roman" w:cs="Times New Roman"/>
+                <w:sz w:val="24"/>
+                <w:szCs w:val="24"/>
+              </w:rPr>
+              <w:lastRenderedPageBreak/>
+              <w:t>precisará comprar durante a semana.</w:t>
             </w:r>
           </w:p>
         </w:tc>
@@ -9621,8 +9985,18 @@
                 <w:szCs w:val="24"/>
                 <w:lang w:val="pt-BR"/>
               </w:rPr>
-              <w:t>Efetuar o login</w:t>
-            </w:r>
+              <w:t xml:space="preserve">Efetuar o </w:t>
+            </w:r>
+            <w:proofErr w:type="spellStart"/>
+            <w:r>
+              <w:rPr>
+                <w:sz w:val="24"/>
+                <w:szCs w:val="24"/>
+                <w:lang w:val="pt-BR"/>
+              </w:rPr>
+              <w:t>login</w:t>
+            </w:r>
+            <w:proofErr w:type="spellEnd"/>
           </w:p>
           <w:p>
             <w:pPr>
@@ -10235,8 +10609,18 @@
                 <w:sz w:val="24"/>
                 <w:szCs w:val="24"/>
               </w:rPr>
-              <w:t>Efetuar o login</w:t>
-            </w:r>
+              <w:t xml:space="preserve">Efetuar o </w:t>
+            </w:r>
+            <w:proofErr w:type="spellStart"/>
+            <w:r>
+              <w:rPr>
+                <w:rFonts w:ascii="Times New Roman" w:eastAsia="Times New Roman" w:hAnsi="Times New Roman" w:cs="Times New Roman"/>
+                <w:sz w:val="24"/>
+                <w:szCs w:val="24"/>
+              </w:rPr>
+              <w:t>login</w:t>
+            </w:r>
+            <w:proofErr w:type="spellEnd"/>
           </w:p>
           <w:p>
             <w:pPr>
@@ -10257,6 +10641,7 @@
                 <w:sz w:val="24"/>
                 <w:szCs w:val="24"/>
               </w:rPr>
+              <w:lastRenderedPageBreak/>
               <w:t>Alterar seus dados cadastrais</w:t>
             </w:r>
           </w:p>
@@ -10301,7 +10686,6 @@
                 <w:sz w:val="24"/>
                 <w:szCs w:val="24"/>
               </w:rPr>
-              <w:lastRenderedPageBreak/>
               <w:t>Cadastrar receitas</w:t>
             </w:r>
           </w:p>
@@ -11009,8 +11393,17 @@
                 <w:sz w:val="24"/>
                 <w:lang w:val="pt-BR"/>
               </w:rPr>
-              <w:t>Efetuar login</w:t>
-            </w:r>
+              <w:t xml:space="preserve">Efetuar </w:t>
+            </w:r>
+            <w:proofErr w:type="spellStart"/>
+            <w:r>
+              <w:rPr>
+                <w:sz w:val="24"/>
+                <w:lang w:val="pt-BR"/>
+              </w:rPr>
+              <w:t>login</w:t>
+            </w:r>
+            <w:proofErr w:type="spellEnd"/>
           </w:p>
         </w:tc>
       </w:tr>
@@ -11064,7 +11457,23 @@
                 <w:sz w:val="24"/>
                 <w:lang w:val="pt-BR"/>
               </w:rPr>
-              <w:t>Usuário deverá ser capaz de logar no sistema informando um nome de usuário e senha cadastrados.</w:t>
+              <w:t xml:space="preserve">Usuário deverá ser capaz de </w:t>
+            </w:r>
+            <w:proofErr w:type="spellStart"/>
+            <w:r>
+              <w:rPr>
+                <w:sz w:val="24"/>
+                <w:lang w:val="pt-BR"/>
+              </w:rPr>
+              <w:t>logar</w:t>
+            </w:r>
+            <w:proofErr w:type="spellEnd"/>
+            <w:r>
+              <w:rPr>
+                <w:sz w:val="24"/>
+                <w:lang w:val="pt-BR"/>
+              </w:rPr>
+              <w:t xml:space="preserve"> no sistema informando um nome de usuário e senha cadastrados.</w:t>
             </w:r>
           </w:p>
         </w:tc>
@@ -11094,8 +11503,19 @@
           <w:sz w:val="20"/>
           <w:szCs w:val="20"/>
         </w:rPr>
-        <w:t>Tabela 5 – RF02– Efetuar login</w:t>
-      </w:r>
+        <w:t xml:space="preserve">Tabela 5 – RF02– Efetuar </w:t>
+      </w:r>
+      <w:proofErr w:type="spellStart"/>
+      <w:r>
+        <w:rPr>
+          <w:rFonts w:ascii="Times New Roman" w:eastAsia="Times New Roman" w:hAnsi="Times New Roman" w:cs="Times New Roman"/>
+          <w:b/>
+          <w:sz w:val="20"/>
+          <w:szCs w:val="20"/>
+        </w:rPr>
+        <w:t>login</w:t>
+      </w:r>
+      <w:proofErr w:type="spellEnd"/>
     </w:p>
     <w:p>
       <w:pPr>
@@ -13265,7 +13685,21 @@
               <w:rPr>
                 <w:lang w:val="pt-BR"/>
               </w:rPr>
-              <w:t>O sistema exibe a tela de login.</w:t>
+              <w:t xml:space="preserve">O sistema exibe a tela de </w:t>
+            </w:r>
+            <w:proofErr w:type="spellStart"/>
+            <w:r>
+              <w:rPr>
+                <w:lang w:val="pt-BR"/>
+              </w:rPr>
+              <w:t>login</w:t>
+            </w:r>
+            <w:proofErr w:type="spellEnd"/>
+            <w:r>
+              <w:rPr>
+                <w:lang w:val="pt-BR"/>
+              </w:rPr>
+              <w:t>.</w:t>
             </w:r>
           </w:p>
           <w:p>
@@ -13389,7 +13823,21 @@
               <w:rPr>
                 <w:lang w:val="pt-BR"/>
               </w:rPr>
-              <w:t>O sistema exibe a tela de login.</w:t>
+              <w:t xml:space="preserve">O sistema exibe a tela de </w:t>
+            </w:r>
+            <w:proofErr w:type="spellStart"/>
+            <w:r>
+              <w:rPr>
+                <w:lang w:val="pt-BR"/>
+              </w:rPr>
+              <w:t>login</w:t>
+            </w:r>
+            <w:proofErr w:type="spellEnd"/>
+            <w:r>
+              <w:rPr>
+                <w:lang w:val="pt-BR"/>
+              </w:rPr>
+              <w:t>.</w:t>
             </w:r>
           </w:p>
           <w:p>
@@ -14024,8 +14472,18 @@
                 <w:sz w:val="23"/>
                 <w:lang w:val="pt-BR"/>
               </w:rPr>
-              <w:t>Efetuar login</w:t>
-            </w:r>
+              <w:t xml:space="preserve">Efetuar </w:t>
+            </w:r>
+            <w:proofErr w:type="spellStart"/>
+            <w:r>
+              <w:rPr>
+                <w:b/>
+                <w:sz w:val="23"/>
+                <w:lang w:val="pt-BR"/>
+              </w:rPr>
+              <w:t>login</w:t>
+            </w:r>
+            <w:proofErr w:type="spellEnd"/>
           </w:p>
         </w:tc>
         <w:tc>
@@ -14439,7 +14897,21 @@
               <w:rPr>
                 <w:lang w:val="pt-BR"/>
               </w:rPr>
-              <w:t>O sistema exibe a tela de login.</w:t>
+              <w:t xml:space="preserve">O sistema exibe a tela de </w:t>
+            </w:r>
+            <w:proofErr w:type="spellStart"/>
+            <w:r>
+              <w:rPr>
+                <w:lang w:val="pt-BR"/>
+              </w:rPr>
+              <w:t>login</w:t>
+            </w:r>
+            <w:proofErr w:type="spellEnd"/>
+            <w:r>
+              <w:rPr>
+                <w:lang w:val="pt-BR"/>
+              </w:rPr>
+              <w:t>.</w:t>
             </w:r>
           </w:p>
           <w:p>
@@ -14470,7 +14942,23 @@
                 <w:b/>
                 <w:lang w:val="pt-BR"/>
               </w:rPr>
-              <w:t xml:space="preserve">[FA01] – Efetuar Login </w:t>
+              <w:t xml:space="preserve">[FA01] – Efetuar </w:t>
+            </w:r>
+            <w:proofErr w:type="spellStart"/>
+            <w:r>
+              <w:rPr>
+                <w:b/>
+                <w:lang w:val="pt-BR"/>
+              </w:rPr>
+              <w:t>Login</w:t>
+            </w:r>
+            <w:proofErr w:type="spellEnd"/>
+            <w:r>
+              <w:rPr>
+                <w:b/>
+                <w:lang w:val="pt-BR"/>
+              </w:rPr>
+              <w:t xml:space="preserve"> </w:t>
             </w:r>
             <w:r>
               <w:rPr>
@@ -14588,8 +15076,18 @@
                 <w:sz w:val="24"/>
                 <w:lang w:val="pt-BR"/>
               </w:rPr>
-              <w:t>Fluxo alternativo: [FA01] – Efetuar Login</w:t>
-            </w:r>
+              <w:t xml:space="preserve">Fluxo alternativo: [FA01] – Efetuar </w:t>
+            </w:r>
+            <w:proofErr w:type="spellStart"/>
+            <w:r>
+              <w:rPr>
+                <w:b/>
+                <w:sz w:val="24"/>
+                <w:lang w:val="pt-BR"/>
+              </w:rPr>
+              <w:t>Login</w:t>
+            </w:r>
+            <w:proofErr w:type="spellEnd"/>
           </w:p>
         </w:tc>
       </w:tr>
@@ -14665,11 +15163,19 @@
               </w:rPr>
               <w:t xml:space="preserve"> “</w:t>
             </w:r>
-            <w:r>
-              <w:rPr>
-                <w:lang w:val="pt-BR"/>
-              </w:rPr>
-              <w:t xml:space="preserve">Login”. </w:t>
+            <w:proofErr w:type="spellStart"/>
+            <w:r>
+              <w:rPr>
+                <w:lang w:val="pt-BR"/>
+              </w:rPr>
+              <w:t>Login</w:t>
+            </w:r>
+            <w:proofErr w:type="spellEnd"/>
+            <w:r>
+              <w:rPr>
+                <w:lang w:val="pt-BR"/>
+              </w:rPr>
+              <w:t xml:space="preserve">”. </w:t>
             </w:r>
           </w:p>
           <w:p>
@@ -15324,8 +15830,19 @@
           <w:sz w:val="20"/>
           <w:szCs w:val="20"/>
         </w:rPr>
-        <w:t xml:space="preserve"> – Descrição de caso de uso – Efetuar login</w:t>
-      </w:r>
+        <w:t xml:space="preserve"> – Descrição de caso de uso – Efetuar </w:t>
+      </w:r>
+      <w:proofErr w:type="spellStart"/>
+      <w:r>
+        <w:rPr>
+          <w:rFonts w:ascii="Times New Roman" w:eastAsia="Times New Roman" w:hAnsi="Times New Roman" w:cs="Times New Roman"/>
+          <w:b/>
+          <w:sz w:val="20"/>
+          <w:szCs w:val="20"/>
+        </w:rPr>
+        <w:t>login</w:t>
+      </w:r>
+      <w:proofErr w:type="spellEnd"/>
     </w:p>
     <w:p>
       <w:pPr>
@@ -15632,7 +16149,23 @@
                 <w:sz w:val="24"/>
                 <w:lang w:val="pt-BR"/>
               </w:rPr>
-              <w:t>Usuário está logado no sistema.</w:t>
+              <w:t xml:space="preserve">Usuário está </w:t>
+            </w:r>
+            <w:proofErr w:type="spellStart"/>
+            <w:r>
+              <w:rPr>
+                <w:sz w:val="24"/>
+                <w:lang w:val="pt-BR"/>
+              </w:rPr>
+              <w:t>logado</w:t>
+            </w:r>
+            <w:proofErr w:type="spellEnd"/>
+            <w:r>
+              <w:rPr>
+                <w:sz w:val="24"/>
+                <w:lang w:val="pt-BR"/>
+              </w:rPr>
+              <w:t xml:space="preserve"> no sistema.</w:t>
             </w:r>
           </w:p>
         </w:tc>
@@ -16719,7 +17252,27 @@
                 <w:szCs w:val="24"/>
                 <w:lang w:val="pt-BR"/>
               </w:rPr>
-              <w:t>Usuário está logado no sistema.</w:t>
+              <w:t xml:space="preserve">Usuário está </w:t>
+            </w:r>
+            <w:proofErr w:type="spellStart"/>
+            <w:r>
+              <w:rPr>
+                <w:rFonts w:ascii="Times New Roman" w:hAnsi="Times New Roman" w:cs="Times New Roman"/>
+                <w:sz w:val="24"/>
+                <w:szCs w:val="24"/>
+                <w:lang w:val="pt-BR"/>
+              </w:rPr>
+              <w:t>logado</w:t>
+            </w:r>
+            <w:proofErr w:type="spellEnd"/>
+            <w:r>
+              <w:rPr>
+                <w:rFonts w:ascii="Times New Roman" w:hAnsi="Times New Roman" w:cs="Times New Roman"/>
+                <w:sz w:val="24"/>
+                <w:szCs w:val="24"/>
+                <w:lang w:val="pt-BR"/>
+              </w:rPr>
+              <w:t xml:space="preserve"> no sistema.</w:t>
             </w:r>
           </w:p>
         </w:tc>
@@ -17798,7 +18351,23 @@
                 <w:rFonts w:ascii="Times New Roman" w:hAnsi="Times New Roman" w:cs="Times New Roman"/>
                 <w:lang w:val="pt-BR"/>
               </w:rPr>
-              <w:t xml:space="preserve">exibe uma popup com uma mensagem para confirmar a exclusão. </w:t>
+              <w:t xml:space="preserve">exibe uma </w:t>
+            </w:r>
+            <w:proofErr w:type="spellStart"/>
+            <w:r>
+              <w:rPr>
+                <w:rFonts w:ascii="Times New Roman" w:hAnsi="Times New Roman" w:cs="Times New Roman"/>
+                <w:lang w:val="pt-BR"/>
+              </w:rPr>
+              <w:t>popup</w:t>
+            </w:r>
+            <w:proofErr w:type="spellEnd"/>
+            <w:r>
+              <w:rPr>
+                <w:rFonts w:ascii="Times New Roman" w:hAnsi="Times New Roman" w:cs="Times New Roman"/>
+                <w:lang w:val="pt-BR"/>
+              </w:rPr>
+              <w:t xml:space="preserve"> com uma mensagem para confirmar a exclusão. </w:t>
             </w:r>
           </w:p>
           <w:p>
@@ -18728,7 +19297,25 @@
                 <w:sz w:val="24"/>
                 <w:lang w:val="pt-BR"/>
               </w:rPr>
-              <w:t>Usuário está logado no sistema.</w:t>
+              <w:t xml:space="preserve">Usuário está </w:t>
+            </w:r>
+            <w:proofErr w:type="spellStart"/>
+            <w:r>
+              <w:rPr>
+                <w:rFonts w:ascii="Times New Roman" w:hAnsi="Times New Roman" w:cs="Times New Roman"/>
+                <w:sz w:val="24"/>
+                <w:lang w:val="pt-BR"/>
+              </w:rPr>
+              <w:t>logado</w:t>
+            </w:r>
+            <w:proofErr w:type="spellEnd"/>
+            <w:r>
+              <w:rPr>
+                <w:rFonts w:ascii="Times New Roman" w:hAnsi="Times New Roman" w:cs="Times New Roman"/>
+                <w:sz w:val="24"/>
+                <w:lang w:val="pt-BR"/>
+              </w:rPr>
+              <w:t xml:space="preserve"> no sistema.</w:t>
             </w:r>
           </w:p>
         </w:tc>
@@ -19690,7 +20277,23 @@
                 <w:rFonts w:ascii="Times New Roman" w:hAnsi="Times New Roman" w:cs="Times New Roman"/>
                 <w:lang w:val="pt-BR"/>
               </w:rPr>
-              <w:t>O sistema exibe uma popup com uma mensagem para confirmar a exclusão.</w:t>
+              <w:t xml:space="preserve">O sistema exibe uma </w:t>
+            </w:r>
+            <w:proofErr w:type="spellStart"/>
+            <w:r>
+              <w:rPr>
+                <w:rFonts w:ascii="Times New Roman" w:hAnsi="Times New Roman" w:cs="Times New Roman"/>
+                <w:lang w:val="pt-BR"/>
+              </w:rPr>
+              <w:t>popup</w:t>
+            </w:r>
+            <w:proofErr w:type="spellEnd"/>
+            <w:r>
+              <w:rPr>
+                <w:rFonts w:ascii="Times New Roman" w:hAnsi="Times New Roman" w:cs="Times New Roman"/>
+                <w:lang w:val="pt-BR"/>
+              </w:rPr>
+              <w:t xml:space="preserve"> com uma mensagem para confirmar a exclusão.</w:t>
             </w:r>
           </w:p>
           <w:p>
@@ -22351,7 +22954,21 @@
               <w:rPr>
                 <w:lang w:val="pt-BR"/>
               </w:rPr>
-              <w:t>apresenta a interface com um campo do tipo textarea “Descrição do Modo de Preparo da Receita”.</w:t>
+              <w:t xml:space="preserve">apresenta a interface com um campo do tipo </w:t>
+            </w:r>
+            <w:proofErr w:type="spellStart"/>
+            <w:r>
+              <w:rPr>
+                <w:lang w:val="pt-BR"/>
+              </w:rPr>
+              <w:t>textarea</w:t>
+            </w:r>
+            <w:proofErr w:type="spellEnd"/>
+            <w:r>
+              <w:rPr>
+                <w:lang w:val="pt-BR"/>
+              </w:rPr>
+              <w:t xml:space="preserve"> “Descrição do Modo de Preparo da Receita”.</w:t>
             </w:r>
           </w:p>
           <w:p>
@@ -23355,7 +23972,25 @@
                 <w:sz w:val="24"/>
                 <w:lang w:val="pt-BR"/>
               </w:rPr>
-              <w:t>Usuário está logado no sistema.</w:t>
+              <w:t xml:space="preserve">Usuário está </w:t>
+            </w:r>
+            <w:proofErr w:type="spellStart"/>
+            <w:r>
+              <w:rPr>
+                <w:rFonts w:ascii="Times New Roman" w:hAnsi="Times New Roman" w:cs="Times New Roman"/>
+                <w:sz w:val="24"/>
+                <w:lang w:val="pt-BR"/>
+              </w:rPr>
+              <w:t>logado</w:t>
+            </w:r>
+            <w:proofErr w:type="spellEnd"/>
+            <w:r>
+              <w:rPr>
+                <w:rFonts w:ascii="Times New Roman" w:hAnsi="Times New Roman" w:cs="Times New Roman"/>
+                <w:sz w:val="24"/>
+                <w:lang w:val="pt-BR"/>
+              </w:rPr>
+              <w:t xml:space="preserve"> no sistema.</w:t>
             </w:r>
           </w:p>
         </w:tc>
@@ -24364,7 +24999,23 @@
                 <w:rFonts w:ascii="Times New Roman" w:hAnsi="Times New Roman" w:cs="Times New Roman"/>
                 <w:lang w:val="pt-BR"/>
               </w:rPr>
-              <w:t>O sistema exibe uma popup com uma mensagem para confirmar a exclusão.</w:t>
+              <w:t xml:space="preserve">O sistema exibe uma </w:t>
+            </w:r>
+            <w:proofErr w:type="spellStart"/>
+            <w:r>
+              <w:rPr>
+                <w:rFonts w:ascii="Times New Roman" w:hAnsi="Times New Roman" w:cs="Times New Roman"/>
+                <w:lang w:val="pt-BR"/>
+              </w:rPr>
+              <w:t>popup</w:t>
+            </w:r>
+            <w:proofErr w:type="spellEnd"/>
+            <w:r>
+              <w:rPr>
+                <w:rFonts w:ascii="Times New Roman" w:hAnsi="Times New Roman" w:cs="Times New Roman"/>
+                <w:lang w:val="pt-BR"/>
+              </w:rPr>
+              <w:t xml:space="preserve"> com uma mensagem para confirmar a exclusão.</w:t>
             </w:r>
           </w:p>
           <w:p>
@@ -26403,21 +27054,62 @@
                 <w:sz w:val="24"/>
                 <w:lang w:val="pt-BR"/>
               </w:rPr>
-              <w:t xml:space="preserve">Para o usuário criar uma conta deverá ser obrigatório informar os campos: nome, email. </w:t>
-            </w:r>
-            <w:r>
-              <w:rPr>
-                <w:sz w:val="24"/>
-                <w:lang w:val="pt-BR"/>
-              </w:rPr>
-              <w:t>nome de usuário</w:t>
-            </w:r>
-            <w:r>
-              <w:rPr>
-                <w:sz w:val="24"/>
-                <w:lang w:val="pt-BR"/>
-              </w:rPr>
-              <w:t xml:space="preserve"> e senha e o campo email deve possuir uma validação especial para o tipo e-mail.</w:t>
+              <w:t xml:space="preserve">Para o usuário criar uma conta deverá ser obrigatório informar os campos: nome, </w:t>
+            </w:r>
+            <w:proofErr w:type="spellStart"/>
+            <w:r>
+              <w:rPr>
+                <w:sz w:val="24"/>
+                <w:lang w:val="pt-BR"/>
+              </w:rPr>
+              <w:t>email</w:t>
+            </w:r>
+            <w:proofErr w:type="spellEnd"/>
+            <w:r>
+              <w:rPr>
+                <w:sz w:val="24"/>
+                <w:lang w:val="pt-BR"/>
+              </w:rPr>
+              <w:t xml:space="preserve">. </w:t>
+            </w:r>
+            <w:proofErr w:type="gramStart"/>
+            <w:r>
+              <w:rPr>
+                <w:sz w:val="24"/>
+                <w:lang w:val="pt-BR"/>
+              </w:rPr>
+              <w:t>nome</w:t>
+            </w:r>
+            <w:proofErr w:type="gramEnd"/>
+            <w:r>
+              <w:rPr>
+                <w:sz w:val="24"/>
+                <w:lang w:val="pt-BR"/>
+              </w:rPr>
+              <w:t xml:space="preserve"> de usuário</w:t>
+            </w:r>
+            <w:r>
+              <w:rPr>
+                <w:sz w:val="24"/>
+                <w:lang w:val="pt-BR"/>
+              </w:rPr>
+              <w:t xml:space="preserve"> e senha e o campo </w:t>
+            </w:r>
+            <w:proofErr w:type="spellStart"/>
+            <w:r>
+              <w:rPr>
+                <w:sz w:val="24"/>
+                <w:lang w:val="pt-BR"/>
+              </w:rPr>
+              <w:t>email</w:t>
+            </w:r>
+            <w:proofErr w:type="spellEnd"/>
+            <w:r>
+              <w:rPr>
+                <w:sz w:val="24"/>
+                <w:lang w:val="pt-BR"/>
+              </w:rPr>
+              <w:t xml:space="preserve"> deve possuir uma validação especial para o tipo e-mail.</w:t>
             </w:r>
           </w:p>
         </w:tc>
@@ -26587,8 +27279,17 @@
                 <w:sz w:val="24"/>
                 <w:lang w:val="pt-BR"/>
               </w:rPr>
-              <w:t>Validações na tela de login</w:t>
-            </w:r>
+              <w:t xml:space="preserve">Validações na tela de </w:t>
+            </w:r>
+            <w:proofErr w:type="spellStart"/>
+            <w:r>
+              <w:rPr>
+                <w:sz w:val="24"/>
+                <w:lang w:val="pt-BR"/>
+              </w:rPr>
+              <w:t>login</w:t>
+            </w:r>
+            <w:proofErr w:type="spellEnd"/>
           </w:p>
         </w:tc>
       </w:tr>
@@ -26640,7 +27341,23 @@
                 <w:sz w:val="24"/>
                 <w:lang w:val="pt-BR"/>
               </w:rPr>
-              <w:t xml:space="preserve">Para o usuário logar no sistema deve ser obrigatório informar os campos </w:t>
+              <w:t xml:space="preserve">Para o usuário </w:t>
+            </w:r>
+            <w:proofErr w:type="spellStart"/>
+            <w:r>
+              <w:rPr>
+                <w:sz w:val="24"/>
+                <w:lang w:val="pt-BR"/>
+              </w:rPr>
+              <w:t>logar</w:t>
+            </w:r>
+            <w:proofErr w:type="spellEnd"/>
+            <w:r>
+              <w:rPr>
+                <w:sz w:val="24"/>
+                <w:lang w:val="pt-BR"/>
+              </w:rPr>
+              <w:t xml:space="preserve"> no sistema deve ser obrigatório informar os campos </w:t>
             </w:r>
             <w:r>
               <w:rPr>
@@ -26702,8 +27419,19 @@
           <w:sz w:val="20"/>
           <w:szCs w:val="20"/>
         </w:rPr>
-        <w:t xml:space="preserve"> – RN02 – Validações na tela de login</w:t>
-      </w:r>
+        <w:t xml:space="preserve"> – RN02 – Validações na tela de </w:t>
+      </w:r>
+      <w:proofErr w:type="spellStart"/>
+      <w:r>
+        <w:rPr>
+          <w:rFonts w:ascii="Times New Roman" w:eastAsia="Times New Roman" w:hAnsi="Times New Roman" w:cs="Times New Roman"/>
+          <w:b/>
+          <w:sz w:val="20"/>
+          <w:szCs w:val="20"/>
+        </w:rPr>
+        <w:t>login</w:t>
+      </w:r>
+      <w:proofErr w:type="spellEnd"/>
     </w:p>
     <w:p>
       <w:pPr>
@@ -26896,7 +27624,23 @@
                 <w:sz w:val="24"/>
                 <w:lang w:val="pt-BR"/>
               </w:rPr>
-              <w:t xml:space="preserve">Após o usuário estar logado deverá ser permitido alterar as informações: nome, e-mail, </w:t>
+              <w:t xml:space="preserve">Após o usuário estar </w:t>
+            </w:r>
+            <w:proofErr w:type="spellStart"/>
+            <w:r>
+              <w:rPr>
+                <w:sz w:val="24"/>
+                <w:lang w:val="pt-BR"/>
+              </w:rPr>
+              <w:t>logado</w:t>
+            </w:r>
+            <w:proofErr w:type="spellEnd"/>
+            <w:r>
+              <w:rPr>
+                <w:sz w:val="24"/>
+                <w:lang w:val="pt-BR"/>
+              </w:rPr>
+              <w:t xml:space="preserve"> deverá ser permitido alterar as informações: nome, e-mail, </w:t>
             </w:r>
             <w:r>
               <w:rPr>
@@ -27381,7 +28125,23 @@
                 <w:sz w:val="24"/>
                 <w:lang w:val="pt-BR"/>
               </w:rPr>
-              <w:t>Não será permitido excluir um ingrediente que já esteja associado há alguma receita, sendo necessário primeiro excluir a(s) receita(s).</w:t>
+              <w:t xml:space="preserve">Não será permitido excluir um ingrediente que já esteja associado há alguma receita, sendo necessário primeiro excluir </w:t>
+            </w:r>
+            <w:proofErr w:type="gramStart"/>
+            <w:r>
+              <w:rPr>
+                <w:sz w:val="24"/>
+                <w:lang w:val="pt-BR"/>
+              </w:rPr>
+              <w:t>a(</w:t>
+            </w:r>
+            <w:proofErr w:type="gramEnd"/>
+            <w:r>
+              <w:rPr>
+                <w:sz w:val="24"/>
+                <w:lang w:val="pt-BR"/>
+              </w:rPr>
+              <w:t>s) receita(s).</w:t>
             </w:r>
           </w:p>
         </w:tc>
@@ -27605,7 +28365,23 @@
                 <w:sz w:val="24"/>
                 <w:lang w:val="pt-BR"/>
               </w:rPr>
-              <w:t>As categorias devem estar previamente listadas em um objeto enum (conjunto fixo de valores) para serem usados nas receitas.</w:t>
+              <w:t xml:space="preserve">As categorias devem estar previamente listadas em um objeto </w:t>
+            </w:r>
+            <w:proofErr w:type="spellStart"/>
+            <w:r>
+              <w:rPr>
+                <w:sz w:val="24"/>
+                <w:lang w:val="pt-BR"/>
+              </w:rPr>
+              <w:t>enum</w:t>
+            </w:r>
+            <w:proofErr w:type="spellEnd"/>
+            <w:r>
+              <w:rPr>
+                <w:sz w:val="24"/>
+                <w:lang w:val="pt-BR"/>
+              </w:rPr>
+              <w:t xml:space="preserve"> (conjunto fixo de valores) para serem usados nas receitas.</w:t>
             </w:r>
           </w:p>
         </w:tc>
@@ -30582,7 +31358,23 @@
                 <w:sz w:val="24"/>
                 <w:lang w:val="pt-BR"/>
               </w:rPr>
-              <w:t>Na tela da lista de compras gerada deverá ser possível mudar a ordem dos itens apenas arrastando e soltando. Existirá um checkbox ao lado dos itens para risca-los, além disso a tela deverá possuir um botão de imprimir.</w:t>
+              <w:t xml:space="preserve">Na tela da lista de compras gerada deverá ser possível mudar a ordem dos itens apenas arrastando e soltando. Existirá um </w:t>
+            </w:r>
+            <w:proofErr w:type="spellStart"/>
+            <w:r>
+              <w:rPr>
+                <w:sz w:val="24"/>
+                <w:lang w:val="pt-BR"/>
+              </w:rPr>
+              <w:t>checkbox</w:t>
+            </w:r>
+            <w:proofErr w:type="spellEnd"/>
+            <w:r>
+              <w:rPr>
+                <w:sz w:val="24"/>
+                <w:lang w:val="pt-BR"/>
+              </w:rPr>
+              <w:t xml:space="preserve"> ao lado dos itens para risca-los, além disso a tela deverá possuir um botão de imprimir.</w:t>
             </w:r>
           </w:p>
         </w:tc>
@@ -31136,7 +31928,23 @@
                 <w:sz w:val="24"/>
                 <w:lang w:val="pt-BR"/>
               </w:rPr>
-              <w:t xml:space="preserve">Em alguns campos há notas explicativas (hint) identificados por um </w:t>
+              <w:t>Em alguns campos há notas explicativas (</w:t>
+            </w:r>
+            <w:proofErr w:type="spellStart"/>
+            <w:r>
+              <w:rPr>
+                <w:sz w:val="24"/>
+                <w:lang w:val="pt-BR"/>
+              </w:rPr>
+              <w:t>hint</w:t>
+            </w:r>
+            <w:proofErr w:type="spellEnd"/>
+            <w:r>
+              <w:rPr>
+                <w:sz w:val="24"/>
+                <w:lang w:val="pt-BR"/>
+              </w:rPr>
+              <w:t xml:space="preserve">) identificados por um </w:t>
             </w:r>
             <w:r>
               <w:rPr>
@@ -31451,14 +32259,78 @@
                 <w:sz w:val="24"/>
                 <w:lang w:val="pt-BR"/>
               </w:rPr>
-              <w:t>web e utilizar Java Spring</w:t>
-            </w:r>
-            <w:r>
-              <w:rPr>
-                <w:sz w:val="24"/>
-                <w:lang w:val="pt-BR"/>
-              </w:rPr>
-              <w:t>Boot para o back-end e Angular para o front-end com acesso ao banco de dados relacional MySQL.</w:t>
+              <w:t xml:space="preserve">web e utilizar Java </w:t>
+            </w:r>
+            <w:proofErr w:type="spellStart"/>
+            <w:r>
+              <w:rPr>
+                <w:sz w:val="24"/>
+                <w:lang w:val="pt-BR"/>
+              </w:rPr>
+              <w:t>Spring</w:t>
+            </w:r>
+            <w:r>
+              <w:rPr>
+                <w:sz w:val="24"/>
+                <w:lang w:val="pt-BR"/>
+              </w:rPr>
+              <w:t>Boot</w:t>
+            </w:r>
+            <w:proofErr w:type="spellEnd"/>
+            <w:r>
+              <w:rPr>
+                <w:sz w:val="24"/>
+                <w:lang w:val="pt-BR"/>
+              </w:rPr>
+              <w:t xml:space="preserve"> para o </w:t>
+            </w:r>
+            <w:proofErr w:type="spellStart"/>
+            <w:r>
+              <w:rPr>
+                <w:sz w:val="24"/>
+                <w:lang w:val="pt-BR"/>
+              </w:rPr>
+              <w:t>back-end</w:t>
+            </w:r>
+            <w:proofErr w:type="spellEnd"/>
+            <w:r>
+              <w:rPr>
+                <w:sz w:val="24"/>
+                <w:lang w:val="pt-BR"/>
+              </w:rPr>
+              <w:t xml:space="preserve"> </w:t>
+            </w:r>
+            <w:proofErr w:type="gramStart"/>
+            <w:r>
+              <w:rPr>
+                <w:sz w:val="24"/>
+                <w:lang w:val="pt-BR"/>
+              </w:rPr>
+              <w:t>e Angular</w:t>
+            </w:r>
+            <w:proofErr w:type="gramEnd"/>
+            <w:r>
+              <w:rPr>
+                <w:sz w:val="24"/>
+                <w:lang w:val="pt-BR"/>
+              </w:rPr>
+              <w:t xml:space="preserve"> para o front-</w:t>
+            </w:r>
+            <w:proofErr w:type="spellStart"/>
+            <w:r>
+              <w:rPr>
+                <w:sz w:val="24"/>
+                <w:lang w:val="pt-BR"/>
+              </w:rPr>
+              <w:t>end</w:t>
+            </w:r>
+            <w:proofErr w:type="spellEnd"/>
+            <w:r>
+              <w:rPr>
+                <w:sz w:val="24"/>
+                <w:lang w:val="pt-BR"/>
+              </w:rPr>
+              <w:t xml:space="preserve"> com acesso ao banco de dados relacional MySQL.</w:t>
             </w:r>
           </w:p>
         </w:tc>
@@ -31714,7 +32586,23 @@
                 <w:sz w:val="24"/>
                 <w:lang w:val="pt-BR"/>
               </w:rPr>
-              <w:t>O sistema deverá permitir o acesso apenas aos usuários cadastrados e a senha deve ser criptografada com a hash SHA-1.</w:t>
+              <w:t xml:space="preserve">O sistema deverá permitir o acesso apenas aos usuários cadastrados e a senha deve ser criptografada com a </w:t>
+            </w:r>
+            <w:proofErr w:type="spellStart"/>
+            <w:r>
+              <w:rPr>
+                <w:sz w:val="24"/>
+                <w:lang w:val="pt-BR"/>
+              </w:rPr>
+              <w:t>hash</w:t>
+            </w:r>
+            <w:proofErr w:type="spellEnd"/>
+            <w:r>
+              <w:rPr>
+                <w:sz w:val="24"/>
+                <w:lang w:val="pt-BR"/>
+              </w:rPr>
+              <w:t xml:space="preserve"> SHA-1.</w:t>
             </w:r>
           </w:p>
         </w:tc>
@@ -32717,7 +33605,43 @@
                 <w:sz w:val="24"/>
                 <w:szCs w:val="24"/>
               </w:rPr>
-              <w:t>Chave primaria (primary key) seu valor é auto incrementado a cada novo registro inserido.</w:t>
+              <w:t>Chave primaria (</w:t>
+            </w:r>
+            <w:proofErr w:type="spellStart"/>
+            <w:r>
+              <w:rPr>
+                <w:rFonts w:ascii="Times New Roman" w:eastAsia="Times New Roman" w:hAnsi="Times New Roman" w:cs="Times New Roman"/>
+                <w:sz w:val="24"/>
+                <w:szCs w:val="24"/>
+              </w:rPr>
+              <w:t>primary</w:t>
+            </w:r>
+            <w:proofErr w:type="spellEnd"/>
+            <w:r>
+              <w:rPr>
+                <w:rFonts w:ascii="Times New Roman" w:eastAsia="Times New Roman" w:hAnsi="Times New Roman" w:cs="Times New Roman"/>
+                <w:sz w:val="24"/>
+                <w:szCs w:val="24"/>
+              </w:rPr>
+              <w:t xml:space="preserve"> </w:t>
+            </w:r>
+            <w:proofErr w:type="spellStart"/>
+            <w:r>
+              <w:rPr>
+                <w:rFonts w:ascii="Times New Roman" w:eastAsia="Times New Roman" w:hAnsi="Times New Roman" w:cs="Times New Roman"/>
+                <w:sz w:val="24"/>
+                <w:szCs w:val="24"/>
+              </w:rPr>
+              <w:t>key</w:t>
+            </w:r>
+            <w:proofErr w:type="spellEnd"/>
+            <w:r>
+              <w:rPr>
+                <w:rFonts w:ascii="Times New Roman" w:eastAsia="Times New Roman" w:hAnsi="Times New Roman" w:cs="Times New Roman"/>
+                <w:sz w:val="24"/>
+                <w:szCs w:val="24"/>
+              </w:rPr>
+              <w:t>) seu valor é auto incrementado a cada novo registro inserido.</w:t>
             </w:r>
           </w:p>
         </w:tc>
@@ -32751,6 +33675,7 @@
                 <w:szCs w:val="24"/>
               </w:rPr>
             </w:pPr>
+            <w:proofErr w:type="spellStart"/>
             <w:r>
               <w:rPr>
                 <w:rFonts w:ascii="Times New Roman" w:eastAsia="Times New Roman" w:hAnsi="Times New Roman" w:cs="Times New Roman"/>
@@ -32759,6 +33684,7 @@
               </w:rPr>
               <w:t>Email</w:t>
             </w:r>
+            <w:proofErr w:type="spellEnd"/>
           </w:p>
         </w:tc>
         <w:tc>
@@ -33215,6 +34141,7 @@
                 <w:szCs w:val="24"/>
               </w:rPr>
             </w:pPr>
+            <w:proofErr w:type="spellStart"/>
             <w:r>
               <w:rPr>
                 <w:rFonts w:ascii="Times New Roman" w:eastAsia="Times New Roman" w:hAnsi="Times New Roman" w:cs="Times New Roman"/>
@@ -33223,6 +34150,7 @@
               </w:rPr>
               <w:t>Username</w:t>
             </w:r>
+            <w:proofErr w:type="spellEnd"/>
           </w:p>
         </w:tc>
         <w:tc>
@@ -33297,8 +34225,18 @@
                 <w:sz w:val="24"/>
                 <w:szCs w:val="24"/>
               </w:rPr>
-              <w:t>Nome de usuário utilizado para o login</w:t>
-            </w:r>
+              <w:t xml:space="preserve">Nome de usuário utilizado para o </w:t>
+            </w:r>
+            <w:proofErr w:type="spellStart"/>
+            <w:r>
+              <w:rPr>
+                <w:rFonts w:ascii="Times New Roman" w:eastAsia="Times New Roman" w:hAnsi="Times New Roman" w:cs="Times New Roman"/>
+                <w:sz w:val="24"/>
+                <w:szCs w:val="24"/>
+              </w:rPr>
+              <w:t>login</w:t>
+            </w:r>
+            <w:proofErr w:type="spellEnd"/>
           </w:p>
         </w:tc>
       </w:tr>
@@ -33587,7 +34525,43 @@
                 <w:sz w:val="24"/>
                 <w:szCs w:val="24"/>
               </w:rPr>
-              <w:t>Chave primaria (primary key) seu valor é auto incrementado a cada novo registro inserido.</w:t>
+              <w:t>Chave primaria (</w:t>
+            </w:r>
+            <w:proofErr w:type="spellStart"/>
+            <w:r>
+              <w:rPr>
+                <w:rFonts w:ascii="Times New Roman" w:eastAsia="Times New Roman" w:hAnsi="Times New Roman" w:cs="Times New Roman"/>
+                <w:sz w:val="24"/>
+                <w:szCs w:val="24"/>
+              </w:rPr>
+              <w:t>primary</w:t>
+            </w:r>
+            <w:proofErr w:type="spellEnd"/>
+            <w:r>
+              <w:rPr>
+                <w:rFonts w:ascii="Times New Roman" w:eastAsia="Times New Roman" w:hAnsi="Times New Roman" w:cs="Times New Roman"/>
+                <w:sz w:val="24"/>
+                <w:szCs w:val="24"/>
+              </w:rPr>
+              <w:t xml:space="preserve"> </w:t>
+            </w:r>
+            <w:proofErr w:type="spellStart"/>
+            <w:r>
+              <w:rPr>
+                <w:rFonts w:ascii="Times New Roman" w:eastAsia="Times New Roman" w:hAnsi="Times New Roman" w:cs="Times New Roman"/>
+                <w:sz w:val="24"/>
+                <w:szCs w:val="24"/>
+              </w:rPr>
+              <w:t>key</w:t>
+            </w:r>
+            <w:proofErr w:type="spellEnd"/>
+            <w:r>
+              <w:rPr>
+                <w:rFonts w:ascii="Times New Roman" w:eastAsia="Times New Roman" w:hAnsi="Times New Roman" w:cs="Times New Roman"/>
+                <w:sz w:val="24"/>
+                <w:szCs w:val="24"/>
+              </w:rPr>
+              <w:t>) seu valor é auto incrementado a cada novo registro inserido.</w:t>
             </w:r>
           </w:p>
         </w:tc>
@@ -33975,7 +34949,43 @@
                 <w:sz w:val="24"/>
                 <w:szCs w:val="24"/>
               </w:rPr>
-              <w:t>Chave primaria (primary key) seu valor é auto incrementado a cada novo registro inserido.</w:t>
+              <w:t>Chave primaria (</w:t>
+            </w:r>
+            <w:proofErr w:type="spellStart"/>
+            <w:r>
+              <w:rPr>
+                <w:rFonts w:ascii="Times New Roman" w:eastAsia="Times New Roman" w:hAnsi="Times New Roman" w:cs="Times New Roman"/>
+                <w:sz w:val="24"/>
+                <w:szCs w:val="24"/>
+              </w:rPr>
+              <w:t>primary</w:t>
+            </w:r>
+            <w:proofErr w:type="spellEnd"/>
+            <w:r>
+              <w:rPr>
+                <w:rFonts w:ascii="Times New Roman" w:eastAsia="Times New Roman" w:hAnsi="Times New Roman" w:cs="Times New Roman"/>
+                <w:sz w:val="24"/>
+                <w:szCs w:val="24"/>
+              </w:rPr>
+              <w:t xml:space="preserve"> </w:t>
+            </w:r>
+            <w:proofErr w:type="spellStart"/>
+            <w:r>
+              <w:rPr>
+                <w:rFonts w:ascii="Times New Roman" w:eastAsia="Times New Roman" w:hAnsi="Times New Roman" w:cs="Times New Roman"/>
+                <w:sz w:val="24"/>
+                <w:szCs w:val="24"/>
+              </w:rPr>
+              <w:t>key</w:t>
+            </w:r>
+            <w:proofErr w:type="spellEnd"/>
+            <w:r>
+              <w:rPr>
+                <w:rFonts w:ascii="Times New Roman" w:eastAsia="Times New Roman" w:hAnsi="Times New Roman" w:cs="Times New Roman"/>
+                <w:sz w:val="24"/>
+                <w:szCs w:val="24"/>
+              </w:rPr>
+              <w:t>) seu valor é auto incrementado a cada novo registro inserido.</w:t>
             </w:r>
           </w:p>
         </w:tc>
@@ -34118,6 +35128,7 @@
                 <w:szCs w:val="24"/>
               </w:rPr>
             </w:pPr>
+            <w:proofErr w:type="spellStart"/>
             <w:r>
               <w:rPr>
                 <w:rFonts w:ascii="Times New Roman" w:eastAsia="Times New Roman" w:hAnsi="Times New Roman" w:cs="Times New Roman"/>
@@ -34126,6 +35137,7 @@
               </w:rPr>
               <w:t>Descricao</w:t>
             </w:r>
+            <w:proofErr w:type="spellEnd"/>
           </w:p>
         </w:tc>
         <w:tc>
@@ -34308,6 +35320,7 @@
                 <w:szCs w:val="24"/>
               </w:rPr>
             </w:pPr>
+            <w:proofErr w:type="spellStart"/>
             <w:r>
               <w:rPr>
                 <w:rFonts w:ascii="Times New Roman" w:eastAsia="Times New Roman" w:hAnsi="Times New Roman" w:cs="Times New Roman"/>
@@ -34316,6 +35329,7 @@
               </w:rPr>
               <w:t>Usuario_id</w:t>
             </w:r>
+            <w:proofErr w:type="spellEnd"/>
           </w:p>
         </w:tc>
         <w:tc>
@@ -34376,7 +35390,61 @@
                 <w:sz w:val="24"/>
                 <w:szCs w:val="24"/>
               </w:rPr>
-              <w:t>Chave estrangeira (foreign key) é o campo que estabelece o relacionamento entre a entidade Usuario.</w:t>
+              <w:t>Chave estrangeira (</w:t>
+            </w:r>
+            <w:proofErr w:type="spellStart"/>
+            <w:r>
+              <w:rPr>
+                <w:rFonts w:ascii="Times New Roman" w:eastAsia="Times New Roman" w:hAnsi="Times New Roman" w:cs="Times New Roman"/>
+                <w:sz w:val="24"/>
+                <w:szCs w:val="24"/>
+              </w:rPr>
+              <w:t>foreign</w:t>
+            </w:r>
+            <w:proofErr w:type="spellEnd"/>
+            <w:r>
+              <w:rPr>
+                <w:rFonts w:ascii="Times New Roman" w:eastAsia="Times New Roman" w:hAnsi="Times New Roman" w:cs="Times New Roman"/>
+                <w:sz w:val="24"/>
+                <w:szCs w:val="24"/>
+              </w:rPr>
+              <w:t xml:space="preserve"> </w:t>
+            </w:r>
+            <w:proofErr w:type="spellStart"/>
+            <w:r>
+              <w:rPr>
+                <w:rFonts w:ascii="Times New Roman" w:eastAsia="Times New Roman" w:hAnsi="Times New Roman" w:cs="Times New Roman"/>
+                <w:sz w:val="24"/>
+                <w:szCs w:val="24"/>
+              </w:rPr>
+              <w:t>key</w:t>
+            </w:r>
+            <w:proofErr w:type="spellEnd"/>
+            <w:r>
+              <w:rPr>
+                <w:rFonts w:ascii="Times New Roman" w:eastAsia="Times New Roman" w:hAnsi="Times New Roman" w:cs="Times New Roman"/>
+                <w:sz w:val="24"/>
+                <w:szCs w:val="24"/>
+              </w:rPr>
+              <w:t xml:space="preserve">) é o campo que estabelece o relacionamento entre a entidade </w:t>
+            </w:r>
+            <w:proofErr w:type="spellStart"/>
+            <w:r>
+              <w:rPr>
+                <w:rFonts w:ascii="Times New Roman" w:eastAsia="Times New Roman" w:hAnsi="Times New Roman" w:cs="Times New Roman"/>
+                <w:sz w:val="24"/>
+                <w:szCs w:val="24"/>
+              </w:rPr>
+              <w:t>Usuario</w:t>
+            </w:r>
+            <w:proofErr w:type="spellEnd"/>
+            <w:r>
+              <w:rPr>
+                <w:rFonts w:ascii="Times New Roman" w:eastAsia="Times New Roman" w:hAnsi="Times New Roman" w:cs="Times New Roman"/>
+                <w:sz w:val="24"/>
+                <w:szCs w:val="24"/>
+              </w:rPr>
+              <w:t>.</w:t>
             </w:r>
           </w:p>
         </w:tc>
@@ -34438,6 +35506,7 @@
                 <w:szCs w:val="24"/>
               </w:rPr>
             </w:pPr>
+            <w:proofErr w:type="spellStart"/>
             <w:r>
               <w:rPr>
                 <w:rFonts w:ascii="Times New Roman" w:eastAsia="Times New Roman" w:hAnsi="Times New Roman" w:cs="Times New Roman"/>
@@ -34446,6 +35515,7 @@
               </w:rPr>
               <w:t>Receitaingrediente</w:t>
             </w:r>
+            <w:proofErr w:type="spellEnd"/>
           </w:p>
         </w:tc>
       </w:tr>
@@ -34664,8 +35734,36 @@
                 <w:sz w:val="24"/>
                 <w:szCs w:val="24"/>
               </w:rPr>
-              <w:t>Chave primaria (primary key</w:t>
-            </w:r>
+              <w:t>Chave primaria (</w:t>
+            </w:r>
+            <w:proofErr w:type="spellStart"/>
+            <w:r>
+              <w:rPr>
+                <w:rFonts w:ascii="Times New Roman" w:eastAsia="Times New Roman" w:hAnsi="Times New Roman" w:cs="Times New Roman"/>
+                <w:sz w:val="24"/>
+                <w:szCs w:val="24"/>
+              </w:rPr>
+              <w:t>primary</w:t>
+            </w:r>
+            <w:proofErr w:type="spellEnd"/>
+            <w:r>
+              <w:rPr>
+                <w:rFonts w:ascii="Times New Roman" w:eastAsia="Times New Roman" w:hAnsi="Times New Roman" w:cs="Times New Roman"/>
+                <w:sz w:val="24"/>
+                <w:szCs w:val="24"/>
+              </w:rPr>
+              <w:t xml:space="preserve"> </w:t>
+            </w:r>
+            <w:proofErr w:type="spellStart"/>
+            <w:r>
+              <w:rPr>
+                <w:rFonts w:ascii="Times New Roman" w:eastAsia="Times New Roman" w:hAnsi="Times New Roman" w:cs="Times New Roman"/>
+                <w:sz w:val="24"/>
+                <w:szCs w:val="24"/>
+              </w:rPr>
+              <w:t>key</w:t>
+            </w:r>
+            <w:proofErr w:type="spellEnd"/>
             <w:r>
               <w:rPr>
                 <w:rFonts w:ascii="Times New Roman" w:eastAsia="Times New Roman" w:hAnsi="Times New Roman" w:cs="Times New Roman"/>
@@ -34707,6 +35805,7 @@
                 <w:szCs w:val="24"/>
               </w:rPr>
             </w:pPr>
+            <w:proofErr w:type="spellStart"/>
             <w:r>
               <w:rPr>
                 <w:rFonts w:ascii="Times New Roman" w:eastAsia="Times New Roman" w:hAnsi="Times New Roman" w:cs="Times New Roman"/>
@@ -34715,6 +35814,7 @@
               </w:rPr>
               <w:t>Qtd</w:t>
             </w:r>
+            <w:proofErr w:type="spellEnd"/>
           </w:p>
         </w:tc>
         <w:tc>
@@ -34818,6 +35918,7 @@
                 <w:szCs w:val="24"/>
               </w:rPr>
             </w:pPr>
+            <w:proofErr w:type="spellStart"/>
             <w:r>
               <w:rPr>
                 <w:rFonts w:ascii="Times New Roman" w:eastAsia="Times New Roman" w:hAnsi="Times New Roman" w:cs="Times New Roman"/>
@@ -34826,6 +35927,7 @@
               </w:rPr>
               <w:t>Unidade_medida</w:t>
             </w:r>
+            <w:proofErr w:type="spellEnd"/>
           </w:p>
         </w:tc>
         <w:tc>
@@ -34953,6 +36055,7 @@
                 <w:szCs w:val="24"/>
               </w:rPr>
             </w:pPr>
+            <w:proofErr w:type="spellStart"/>
             <w:r>
               <w:rPr>
                 <w:rFonts w:ascii="Times New Roman" w:eastAsia="Times New Roman" w:hAnsi="Times New Roman" w:cs="Times New Roman"/>
@@ -34961,6 +36064,7 @@
               </w:rPr>
               <w:t>Ingredient_id</w:t>
             </w:r>
+            <w:proofErr w:type="spellEnd"/>
           </w:p>
         </w:tc>
         <w:tc>
@@ -35021,7 +36125,43 @@
                 <w:sz w:val="24"/>
                 <w:szCs w:val="24"/>
               </w:rPr>
-              <w:t>Chave estrangeira (foreign key) é o campo que estabelece o relacionamento entre a entidade Ingrediente.</w:t>
+              <w:t>Chave estrangeira (</w:t>
+            </w:r>
+            <w:proofErr w:type="spellStart"/>
+            <w:r>
+              <w:rPr>
+                <w:rFonts w:ascii="Times New Roman" w:eastAsia="Times New Roman" w:hAnsi="Times New Roman" w:cs="Times New Roman"/>
+                <w:sz w:val="24"/>
+                <w:szCs w:val="24"/>
+              </w:rPr>
+              <w:t>foreign</w:t>
+            </w:r>
+            <w:proofErr w:type="spellEnd"/>
+            <w:r>
+              <w:rPr>
+                <w:rFonts w:ascii="Times New Roman" w:eastAsia="Times New Roman" w:hAnsi="Times New Roman" w:cs="Times New Roman"/>
+                <w:sz w:val="24"/>
+                <w:szCs w:val="24"/>
+              </w:rPr>
+              <w:t xml:space="preserve"> </w:t>
+            </w:r>
+            <w:proofErr w:type="spellStart"/>
+            <w:r>
+              <w:rPr>
+                <w:rFonts w:ascii="Times New Roman" w:eastAsia="Times New Roman" w:hAnsi="Times New Roman" w:cs="Times New Roman"/>
+                <w:sz w:val="24"/>
+                <w:szCs w:val="24"/>
+              </w:rPr>
+              <w:t>key</w:t>
+            </w:r>
+            <w:proofErr w:type="spellEnd"/>
+            <w:r>
+              <w:rPr>
+                <w:rFonts w:ascii="Times New Roman" w:eastAsia="Times New Roman" w:hAnsi="Times New Roman" w:cs="Times New Roman"/>
+                <w:sz w:val="24"/>
+                <w:szCs w:val="24"/>
+              </w:rPr>
+              <w:t>) é o campo que estabelece o relacionamento entre a entidade Ingrediente.</w:t>
             </w:r>
           </w:p>
         </w:tc>
@@ -35048,6 +36188,7 @@
                 <w:szCs w:val="24"/>
               </w:rPr>
             </w:pPr>
+            <w:proofErr w:type="spellStart"/>
             <w:r>
               <w:rPr>
                 <w:rFonts w:ascii="Times New Roman" w:eastAsia="Times New Roman" w:hAnsi="Times New Roman" w:cs="Times New Roman"/>
@@ -35057,6 +36198,7 @@
               <w:lastRenderedPageBreak/>
               <w:t>Receita_id</w:t>
             </w:r>
+            <w:proofErr w:type="spellEnd"/>
           </w:p>
         </w:tc>
         <w:tc>
@@ -35117,7 +36259,43 @@
                 <w:sz w:val="24"/>
                 <w:szCs w:val="24"/>
               </w:rPr>
-              <w:t>Chave estrangeira (foreign key) é o campo que estabelece o relacionamento entre a entidade Receita.</w:t>
+              <w:t>Chave estrangeira (</w:t>
+            </w:r>
+            <w:proofErr w:type="spellStart"/>
+            <w:r>
+              <w:rPr>
+                <w:rFonts w:ascii="Times New Roman" w:eastAsia="Times New Roman" w:hAnsi="Times New Roman" w:cs="Times New Roman"/>
+                <w:sz w:val="24"/>
+                <w:szCs w:val="24"/>
+              </w:rPr>
+              <w:t>foreign</w:t>
+            </w:r>
+            <w:proofErr w:type="spellEnd"/>
+            <w:r>
+              <w:rPr>
+                <w:rFonts w:ascii="Times New Roman" w:eastAsia="Times New Roman" w:hAnsi="Times New Roman" w:cs="Times New Roman"/>
+                <w:sz w:val="24"/>
+                <w:szCs w:val="24"/>
+              </w:rPr>
+              <w:t xml:space="preserve"> </w:t>
+            </w:r>
+            <w:proofErr w:type="spellStart"/>
+            <w:r>
+              <w:rPr>
+                <w:rFonts w:ascii="Times New Roman" w:eastAsia="Times New Roman" w:hAnsi="Times New Roman" w:cs="Times New Roman"/>
+                <w:sz w:val="24"/>
+                <w:szCs w:val="24"/>
+              </w:rPr>
+              <w:t>key</w:t>
+            </w:r>
+            <w:proofErr w:type="spellEnd"/>
+            <w:r>
+              <w:rPr>
+                <w:rFonts w:ascii="Times New Roman" w:eastAsia="Times New Roman" w:hAnsi="Times New Roman" w:cs="Times New Roman"/>
+                <w:sz w:val="24"/>
+                <w:szCs w:val="24"/>
+              </w:rPr>
+              <w:t>) é o campo que estabelece o relacionamento entre a entidade Receita.</w:t>
             </w:r>
           </w:p>
         </w:tc>
@@ -35179,6 +36357,7 @@
                 <w:szCs w:val="24"/>
               </w:rPr>
             </w:pPr>
+            <w:proofErr w:type="spellStart"/>
             <w:r>
               <w:rPr>
                 <w:rFonts w:ascii="Times New Roman" w:eastAsia="Times New Roman" w:hAnsi="Times New Roman" w:cs="Times New Roman"/>
@@ -35187,6 +36366,7 @@
               </w:rPr>
               <w:t>Modopreparo</w:t>
             </w:r>
+            <w:proofErr w:type="spellEnd"/>
           </w:p>
         </w:tc>
       </w:tr>
@@ -35398,7 +36578,43 @@
                 <w:sz w:val="24"/>
                 <w:szCs w:val="24"/>
               </w:rPr>
-              <w:t>Chave primaria (primary key) seu valor é auto incrementado a cada novo registro inserido.</w:t>
+              <w:t>Chave primaria (</w:t>
+            </w:r>
+            <w:proofErr w:type="spellStart"/>
+            <w:r>
+              <w:rPr>
+                <w:rFonts w:ascii="Times New Roman" w:eastAsia="Times New Roman" w:hAnsi="Times New Roman" w:cs="Times New Roman"/>
+                <w:sz w:val="24"/>
+                <w:szCs w:val="24"/>
+              </w:rPr>
+              <w:t>primary</w:t>
+            </w:r>
+            <w:proofErr w:type="spellEnd"/>
+            <w:r>
+              <w:rPr>
+                <w:rFonts w:ascii="Times New Roman" w:eastAsia="Times New Roman" w:hAnsi="Times New Roman" w:cs="Times New Roman"/>
+                <w:sz w:val="24"/>
+                <w:szCs w:val="24"/>
+              </w:rPr>
+              <w:t xml:space="preserve"> </w:t>
+            </w:r>
+            <w:proofErr w:type="spellStart"/>
+            <w:r>
+              <w:rPr>
+                <w:rFonts w:ascii="Times New Roman" w:eastAsia="Times New Roman" w:hAnsi="Times New Roman" w:cs="Times New Roman"/>
+                <w:sz w:val="24"/>
+                <w:szCs w:val="24"/>
+              </w:rPr>
+              <w:t>key</w:t>
+            </w:r>
+            <w:proofErr w:type="spellEnd"/>
+            <w:r>
+              <w:rPr>
+                <w:rFonts w:ascii="Times New Roman" w:eastAsia="Times New Roman" w:hAnsi="Times New Roman" w:cs="Times New Roman"/>
+                <w:sz w:val="24"/>
+                <w:szCs w:val="24"/>
+              </w:rPr>
+              <w:t>) seu valor é auto incrementado a cada novo registro inserido.</w:t>
             </w:r>
           </w:p>
         </w:tc>
@@ -35425,6 +36641,7 @@
                 <w:szCs w:val="24"/>
               </w:rPr>
             </w:pPr>
+            <w:proofErr w:type="spellStart"/>
             <w:r>
               <w:rPr>
                 <w:rFonts w:ascii="Times New Roman" w:eastAsia="Times New Roman" w:hAnsi="Times New Roman" w:cs="Times New Roman"/>
@@ -35433,6 +36650,7 @@
               </w:rPr>
               <w:t>Descricao</w:t>
             </w:r>
+            <w:proofErr w:type="spellEnd"/>
           </w:p>
         </w:tc>
         <w:tc>
@@ -35536,6 +36754,7 @@
                 <w:szCs w:val="24"/>
               </w:rPr>
             </w:pPr>
+            <w:proofErr w:type="spellStart"/>
             <w:r>
               <w:rPr>
                 <w:rFonts w:ascii="Times New Roman" w:eastAsia="Times New Roman" w:hAnsi="Times New Roman" w:cs="Times New Roman"/>
@@ -35544,6 +36763,7 @@
               </w:rPr>
               <w:t>Receita_id</w:t>
             </w:r>
+            <w:proofErr w:type="spellEnd"/>
           </w:p>
         </w:tc>
         <w:tc>
@@ -35604,7 +36824,43 @@
                 <w:sz w:val="24"/>
                 <w:szCs w:val="24"/>
               </w:rPr>
-              <w:t>Chave estrangeira (foreign key) é o campo que estabelece o relacionamento entre a entidade Receita.</w:t>
+              <w:t>Chave estrangeira (</w:t>
+            </w:r>
+            <w:proofErr w:type="spellStart"/>
+            <w:r>
+              <w:rPr>
+                <w:rFonts w:ascii="Times New Roman" w:eastAsia="Times New Roman" w:hAnsi="Times New Roman" w:cs="Times New Roman"/>
+                <w:sz w:val="24"/>
+                <w:szCs w:val="24"/>
+              </w:rPr>
+              <w:t>foreign</w:t>
+            </w:r>
+            <w:proofErr w:type="spellEnd"/>
+            <w:r>
+              <w:rPr>
+                <w:rFonts w:ascii="Times New Roman" w:eastAsia="Times New Roman" w:hAnsi="Times New Roman" w:cs="Times New Roman"/>
+                <w:sz w:val="24"/>
+                <w:szCs w:val="24"/>
+              </w:rPr>
+              <w:t xml:space="preserve"> </w:t>
+            </w:r>
+            <w:proofErr w:type="spellStart"/>
+            <w:r>
+              <w:rPr>
+                <w:rFonts w:ascii="Times New Roman" w:eastAsia="Times New Roman" w:hAnsi="Times New Roman" w:cs="Times New Roman"/>
+                <w:sz w:val="24"/>
+                <w:szCs w:val="24"/>
+              </w:rPr>
+              <w:t>key</w:t>
+            </w:r>
+            <w:proofErr w:type="spellEnd"/>
+            <w:r>
+              <w:rPr>
+                <w:rFonts w:ascii="Times New Roman" w:eastAsia="Times New Roman" w:hAnsi="Times New Roman" w:cs="Times New Roman"/>
+                <w:sz w:val="24"/>
+                <w:szCs w:val="24"/>
+              </w:rPr>
+              <w:t>) é o campo que estabelece o relacionamento entre a entidade Receita.</w:t>
             </w:r>
           </w:p>
         </w:tc>
@@ -35666,6 +36922,7 @@
                 <w:szCs w:val="24"/>
               </w:rPr>
             </w:pPr>
+            <w:proofErr w:type="spellStart"/>
             <w:r>
               <w:rPr>
                 <w:rFonts w:ascii="Times New Roman" w:eastAsia="Times New Roman" w:hAnsi="Times New Roman" w:cs="Times New Roman"/>
@@ -35674,6 +36931,7 @@
               </w:rPr>
               <w:t>Cardapiosemanal</w:t>
             </w:r>
+            <w:proofErr w:type="spellEnd"/>
           </w:p>
         </w:tc>
       </w:tr>
@@ -35885,7 +37143,43 @@
                 <w:sz w:val="24"/>
                 <w:szCs w:val="24"/>
               </w:rPr>
-              <w:t>Chave primaria (primary key) seu valor é auto incrementado a cada novo registro inserido.</w:t>
+              <w:t>Chave primaria (</w:t>
+            </w:r>
+            <w:proofErr w:type="spellStart"/>
+            <w:r>
+              <w:rPr>
+                <w:rFonts w:ascii="Times New Roman" w:eastAsia="Times New Roman" w:hAnsi="Times New Roman" w:cs="Times New Roman"/>
+                <w:sz w:val="24"/>
+                <w:szCs w:val="24"/>
+              </w:rPr>
+              <w:t>primary</w:t>
+            </w:r>
+            <w:proofErr w:type="spellEnd"/>
+            <w:r>
+              <w:rPr>
+                <w:rFonts w:ascii="Times New Roman" w:eastAsia="Times New Roman" w:hAnsi="Times New Roman" w:cs="Times New Roman"/>
+                <w:sz w:val="24"/>
+                <w:szCs w:val="24"/>
+              </w:rPr>
+              <w:t xml:space="preserve"> </w:t>
+            </w:r>
+            <w:proofErr w:type="spellStart"/>
+            <w:r>
+              <w:rPr>
+                <w:rFonts w:ascii="Times New Roman" w:eastAsia="Times New Roman" w:hAnsi="Times New Roman" w:cs="Times New Roman"/>
+                <w:sz w:val="24"/>
+                <w:szCs w:val="24"/>
+              </w:rPr>
+              <w:t>key</w:t>
+            </w:r>
+            <w:proofErr w:type="spellEnd"/>
+            <w:r>
+              <w:rPr>
+                <w:rFonts w:ascii="Times New Roman" w:eastAsia="Times New Roman" w:hAnsi="Times New Roman" w:cs="Times New Roman"/>
+                <w:sz w:val="24"/>
+                <w:szCs w:val="24"/>
+              </w:rPr>
+              <w:t>) seu valor é auto incrementado a cada novo registro inserido.</w:t>
             </w:r>
           </w:p>
         </w:tc>
@@ -35912,6 +37206,7 @@
                 <w:szCs w:val="24"/>
               </w:rPr>
             </w:pPr>
+            <w:proofErr w:type="spellStart"/>
             <w:r>
               <w:rPr>
                 <w:rFonts w:ascii="Times New Roman" w:eastAsia="Times New Roman" w:hAnsi="Times New Roman" w:cs="Times New Roman"/>
@@ -35920,6 +37215,7 @@
               </w:rPr>
               <w:t>Data_cricao</w:t>
             </w:r>
+            <w:proofErr w:type="spellEnd"/>
           </w:p>
         </w:tc>
         <w:tc>
@@ -36007,6 +37303,7 @@
                 <w:szCs w:val="24"/>
               </w:rPr>
             </w:pPr>
+            <w:proofErr w:type="spellStart"/>
             <w:r>
               <w:rPr>
                 <w:rFonts w:ascii="Times New Roman" w:eastAsia="Times New Roman" w:hAnsi="Times New Roman" w:cs="Times New Roman"/>
@@ -36015,6 +37312,7 @@
               </w:rPr>
               <w:t>Dia_semana</w:t>
             </w:r>
+            <w:proofErr w:type="spellEnd"/>
           </w:p>
         </w:tc>
         <w:tc>
@@ -36118,6 +37416,7 @@
                 <w:szCs w:val="24"/>
               </w:rPr>
             </w:pPr>
+            <w:proofErr w:type="spellStart"/>
             <w:r>
               <w:rPr>
                 <w:rFonts w:ascii="Times New Roman" w:eastAsia="Times New Roman" w:hAnsi="Times New Roman" w:cs="Times New Roman"/>
@@ -36126,6 +37425,7 @@
               </w:rPr>
               <w:t>Tipo_refeicao</w:t>
             </w:r>
+            <w:proofErr w:type="spellEnd"/>
           </w:p>
         </w:tc>
         <w:tc>
@@ -36213,6 +37513,7 @@
                 <w:szCs w:val="24"/>
               </w:rPr>
             </w:pPr>
+            <w:proofErr w:type="spellStart"/>
             <w:r>
               <w:rPr>
                 <w:rFonts w:ascii="Times New Roman" w:eastAsia="Times New Roman" w:hAnsi="Times New Roman" w:cs="Times New Roman"/>
@@ -36221,6 +37522,7 @@
               </w:rPr>
               <w:t>Receita_id</w:t>
             </w:r>
+            <w:proofErr w:type="spellEnd"/>
           </w:p>
         </w:tc>
         <w:tc>
@@ -36281,7 +37583,43 @@
                 <w:sz w:val="24"/>
                 <w:szCs w:val="24"/>
               </w:rPr>
-              <w:t>Chave estrangeira (foreign key) é o campo que estabelece o relacionamento entre a entidade Receita.</w:t>
+              <w:t>Chave estrangeira (</w:t>
+            </w:r>
+            <w:proofErr w:type="spellStart"/>
+            <w:r>
+              <w:rPr>
+                <w:rFonts w:ascii="Times New Roman" w:eastAsia="Times New Roman" w:hAnsi="Times New Roman" w:cs="Times New Roman"/>
+                <w:sz w:val="24"/>
+                <w:szCs w:val="24"/>
+              </w:rPr>
+              <w:t>foreign</w:t>
+            </w:r>
+            <w:proofErr w:type="spellEnd"/>
+            <w:r>
+              <w:rPr>
+                <w:rFonts w:ascii="Times New Roman" w:eastAsia="Times New Roman" w:hAnsi="Times New Roman" w:cs="Times New Roman"/>
+                <w:sz w:val="24"/>
+                <w:szCs w:val="24"/>
+              </w:rPr>
+              <w:t xml:space="preserve"> </w:t>
+            </w:r>
+            <w:proofErr w:type="spellStart"/>
+            <w:r>
+              <w:rPr>
+                <w:rFonts w:ascii="Times New Roman" w:eastAsia="Times New Roman" w:hAnsi="Times New Roman" w:cs="Times New Roman"/>
+                <w:sz w:val="24"/>
+                <w:szCs w:val="24"/>
+              </w:rPr>
+              <w:t>key</w:t>
+            </w:r>
+            <w:proofErr w:type="spellEnd"/>
+            <w:r>
+              <w:rPr>
+                <w:rFonts w:ascii="Times New Roman" w:eastAsia="Times New Roman" w:hAnsi="Times New Roman" w:cs="Times New Roman"/>
+                <w:sz w:val="24"/>
+                <w:szCs w:val="24"/>
+              </w:rPr>
+              <w:t>) é o campo que estabelece o relacionamento entre a entidade Receita.</w:t>
             </w:r>
           </w:p>
         </w:tc>
@@ -36649,11 +37987,19 @@
         </w:rPr>
         <w:t xml:space="preserve"> o </w:t>
       </w:r>
-      <w:r>
-        <w:rPr>
-          <w:lang w:val="pt-BR"/>
-        </w:rPr>
-        <w:t xml:space="preserve">Trello </w:t>
+      <w:proofErr w:type="spellStart"/>
+      <w:r>
+        <w:rPr>
+          <w:lang w:val="pt-BR"/>
+        </w:rPr>
+        <w:t>Trello</w:t>
+      </w:r>
+      <w:proofErr w:type="spellEnd"/>
+      <w:r>
+        <w:rPr>
+          <w:lang w:val="pt-BR"/>
+        </w:rPr>
+        <w:t xml:space="preserve"> </w:t>
       </w:r>
       <w:r>
         <w:rPr>
@@ -36723,13 +38069,35 @@
         <w:rPr>
           <w:lang w:val="pt-BR"/>
         </w:rPr>
-        <w:t xml:space="preserve">No Trello montei um quadro </w:t>
-      </w:r>
-      <w:r>
-        <w:rPr>
-          <w:lang w:val="pt-BR"/>
-        </w:rPr>
-        <w:t xml:space="preserve">Kanban </w:t>
+        <w:t xml:space="preserve">No </w:t>
+      </w:r>
+      <w:proofErr w:type="spellStart"/>
+      <w:r>
+        <w:rPr>
+          <w:lang w:val="pt-BR"/>
+        </w:rPr>
+        <w:t>Trello</w:t>
+      </w:r>
+      <w:proofErr w:type="spellEnd"/>
+      <w:r>
+        <w:rPr>
+          <w:lang w:val="pt-BR"/>
+        </w:rPr>
+        <w:t xml:space="preserve"> montei um quadro </w:t>
+      </w:r>
+      <w:proofErr w:type="spellStart"/>
+      <w:r>
+        <w:rPr>
+          <w:lang w:val="pt-BR"/>
+        </w:rPr>
+        <w:t>Kanban</w:t>
+      </w:r>
+      <w:proofErr w:type="spellEnd"/>
+      <w:r>
+        <w:rPr>
+          <w:lang w:val="pt-BR"/>
+        </w:rPr>
+        <w:t xml:space="preserve"> </w:t>
       </w:r>
       <w:r>
         <w:rPr>
@@ -36789,7 +38157,21 @@
         <w:rPr>
           <w:lang w:val="pt-BR"/>
         </w:rPr>
-        <w:t>Segundo David J. Anderson, “O Kanban rapidamente elimina as questões que prejudicam o desempenho, e desafia uma equipe para se concentrar em resolver essas questões a fim de manter um fluxo constante de trabalho”.</w:t>
+        <w:t xml:space="preserve">Segundo David J. Anderson, “O </w:t>
+      </w:r>
+      <w:proofErr w:type="spellStart"/>
+      <w:r>
+        <w:rPr>
+          <w:lang w:val="pt-BR"/>
+        </w:rPr>
+        <w:t>Kanban</w:t>
+      </w:r>
+      <w:proofErr w:type="spellEnd"/>
+      <w:r>
+        <w:rPr>
+          <w:lang w:val="pt-BR"/>
+        </w:rPr>
+        <w:t xml:space="preserve"> rapidamente elimina as questões que prejudicam o desempenho, e desafia uma equipe para se concentrar em resolver essas questões a fim de manter um fluxo constante de trabalho”.</w:t>
       </w:r>
     </w:p>
     <w:p>
@@ -36825,11 +38207,19 @@
         </w:rPr>
         <w:t xml:space="preserve">de </w:t>
       </w:r>
-      <w:r>
-        <w:rPr>
-          <w:lang w:val="pt-BR"/>
-        </w:rPr>
-        <w:t>login e terminando na funcionalidade de gerar lista de compras. Como demostrado na imagem abaixo:</w:t>
+      <w:proofErr w:type="spellStart"/>
+      <w:r>
+        <w:rPr>
+          <w:lang w:val="pt-BR"/>
+        </w:rPr>
+        <w:t>login</w:t>
+      </w:r>
+      <w:proofErr w:type="spellEnd"/>
+      <w:r>
+        <w:rPr>
+          <w:lang w:val="pt-BR"/>
+        </w:rPr>
+        <w:t xml:space="preserve"> e terminando na funcionalidade de gerar lista de compras. Como demostrado na imagem abaixo:</w:t>
       </w:r>
     </w:p>
     <w:p>
@@ -36919,8 +38309,39 @@
           <w:sz w:val="20"/>
           <w:szCs w:val="20"/>
         </w:rPr>
-        <w:t>Figura 3 – Quadro Kanban no Trello</w:t>
-      </w:r>
+        <w:t xml:space="preserve">Figura 3 – Quadro </w:t>
+      </w:r>
+      <w:proofErr w:type="spellStart"/>
+      <w:r>
+        <w:rPr>
+          <w:rFonts w:ascii="Times New Roman" w:eastAsia="Times New Roman" w:hAnsi="Times New Roman" w:cs="Times New Roman"/>
+          <w:b/>
+          <w:sz w:val="20"/>
+          <w:szCs w:val="20"/>
+        </w:rPr>
+        <w:t>Kanban</w:t>
+      </w:r>
+      <w:proofErr w:type="spellEnd"/>
+      <w:r>
+        <w:rPr>
+          <w:rFonts w:ascii="Times New Roman" w:eastAsia="Times New Roman" w:hAnsi="Times New Roman" w:cs="Times New Roman"/>
+          <w:b/>
+          <w:sz w:val="20"/>
+          <w:szCs w:val="20"/>
+        </w:rPr>
+        <w:t xml:space="preserve"> no </w:t>
+      </w:r>
+      <w:proofErr w:type="spellStart"/>
+      <w:r>
+        <w:rPr>
+          <w:rFonts w:ascii="Times New Roman" w:eastAsia="Times New Roman" w:hAnsi="Times New Roman" w:cs="Times New Roman"/>
+          <w:b/>
+          <w:sz w:val="20"/>
+          <w:szCs w:val="20"/>
+        </w:rPr>
+        <w:t>Trello</w:t>
+      </w:r>
+      <w:proofErr w:type="spellEnd"/>
     </w:p>
     <w:p>
       <w:pPr>
@@ -36965,7 +38386,21 @@
         <w:rPr>
           <w:lang w:val="pt-BR"/>
         </w:rPr>
-        <w:t>Segue abaixo também um gráfico gerado a partir das atividades colocadas no Trello para melhor visualização do andamento do projeto.</w:t>
+        <w:t xml:space="preserve">Segue abaixo também um gráfico gerado a partir das atividades colocadas no </w:t>
+      </w:r>
+      <w:proofErr w:type="spellStart"/>
+      <w:r>
+        <w:rPr>
+          <w:lang w:val="pt-BR"/>
+        </w:rPr>
+        <w:t>Trello</w:t>
+      </w:r>
+      <w:proofErr w:type="spellEnd"/>
+      <w:r>
+        <w:rPr>
+          <w:lang w:val="pt-BR"/>
+        </w:rPr>
+        <w:t xml:space="preserve"> para melhor visualização do andamento do projeto.</w:t>
       </w:r>
     </w:p>
     <w:p>
@@ -37087,8 +38522,19 @@
           <w:sz w:val="20"/>
           <w:szCs w:val="20"/>
         </w:rPr>
-        <w:t xml:space="preserve"> - Trello</w:t>
-      </w:r>
+        <w:t xml:space="preserve"> - </w:t>
+      </w:r>
+      <w:proofErr w:type="spellStart"/>
+      <w:r>
+        <w:rPr>
+          <w:rFonts w:ascii="Times New Roman" w:eastAsia="Times New Roman" w:hAnsi="Times New Roman" w:cs="Times New Roman"/>
+          <w:b/>
+          <w:sz w:val="20"/>
+          <w:szCs w:val="20"/>
+        </w:rPr>
+        <w:t>Trello</w:t>
+      </w:r>
+      <w:proofErr w:type="spellEnd"/>
     </w:p>
     <w:p>
       <w:pPr>
@@ -37256,7 +38702,7 @@
             <v:path o:extrusionok="f" gradientshapeok="t" o:connecttype="rect"/>
             <o:lock v:ext="edit" aspectratio="t"/>
           </v:shapetype>
-          <v:shape id="_x0000_i1025" type="#_x0000_t75" style="width:452.55pt;height:389.25pt">
+          <v:shape id="_x0000_i1025" type="#_x0000_t75" style="width:452.3pt;height:389.6pt">
             <v:imagedata r:id="rId13" o:title="modelo_arquitetura"/>
           </v:shape>
         </w:pict>
@@ -37446,7 +38892,21 @@
           <w:lang w:val="pt-BR"/>
         </w:rPr>
         <w:lastRenderedPageBreak/>
-        <w:t xml:space="preserve">controle versão conhecida como Git </w:t>
+        <w:t xml:space="preserve">controle versão conhecida como </w:t>
+      </w:r>
+      <w:proofErr w:type="spellStart"/>
+      <w:r>
+        <w:rPr>
+          <w:lang w:val="pt-BR"/>
+        </w:rPr>
+        <w:t>Git</w:t>
+      </w:r>
+      <w:proofErr w:type="spellEnd"/>
+      <w:r>
+        <w:rPr>
+          <w:lang w:val="pt-BR"/>
+        </w:rPr>
+        <w:t xml:space="preserve"> </w:t>
       </w:r>
       <w:r>
         <w:rPr>
@@ -37458,7 +38918,21 @@
         <w:rPr>
           <w:lang w:val="pt-BR"/>
         </w:rPr>
-        <w:t>é uma excelente solução para o desenvolvimento de sistemas. Há várias ferramentas baseadas em Git para auxiliar no desenvolvimento, porém optei por utilizar o GitHub por estar mais habituado com a ferramenta.</w:t>
+        <w:t xml:space="preserve">é uma excelente solução para o desenvolvimento de sistemas. Há várias ferramentas baseadas em </w:t>
+      </w:r>
+      <w:proofErr w:type="spellStart"/>
+      <w:r>
+        <w:rPr>
+          <w:lang w:val="pt-BR"/>
+        </w:rPr>
+        <w:t>Git</w:t>
+      </w:r>
+      <w:proofErr w:type="spellEnd"/>
+      <w:r>
+        <w:rPr>
+          <w:lang w:val="pt-BR"/>
+        </w:rPr>
+        <w:t xml:space="preserve"> para auxiliar no desenvolvimento, porém optei por utilizar o GitHub por estar mais habituado com a ferramenta.</w:t>
       </w:r>
     </w:p>
     <w:p>
@@ -37514,13 +38988,7 @@
         <w:rPr>
           <w:lang w:val="pt-BR"/>
         </w:rPr>
-        <w:t xml:space="preserve">Teste é o processo de executar um programa com o intuito específico de encontrar erros, antes de sua entrega ao cliente </w:t>
-      </w:r>
-      <w:r>
-        <w:rPr>
-          <w:lang w:val="pt-BR"/>
-        </w:rPr>
-        <w:t>ou usuário final (MYERS, 1979).</w:t>
+        <w:t>Teste é o processo de executar um programa com o intuito específico de encontrar erros, antes de sua entrega ao cliente ou usuário final (MYERS, 1979).</w:t>
       </w:r>
     </w:p>
     <w:p>
@@ -37595,7 +39063,21 @@
         <w:rPr>
           <w:lang w:val="pt-BR"/>
         </w:rPr>
-        <w:t>Na preparação dos testes da Lista de Compras Inteligente, foi adotado dois métodos de avaliação e ajuste. Testes ao longo do desenvolvimento que quando se deparava com alguma inconsistência ou erro/bug, o mesmo era adicionado ao Trello para assim ser ajustado e reparado imediatamente é só após isso era testado outra funcionalidade, poupando desta forma um retrabalho e trazendo mais agilidade no desenvolvimento. A fase seguinte de testes funcionais aconteceu na versão final do projeto.</w:t>
+        <w:t xml:space="preserve">Na preparação dos testes da Lista de Compras Inteligente, foi adotado dois métodos de avaliação e ajuste. Testes ao longo do desenvolvimento que quando se deparava com alguma inconsistência ou erro/bug, o mesmo era adicionado ao </w:t>
+      </w:r>
+      <w:proofErr w:type="spellStart"/>
+      <w:r>
+        <w:rPr>
+          <w:lang w:val="pt-BR"/>
+        </w:rPr>
+        <w:t>Trello</w:t>
+      </w:r>
+      <w:proofErr w:type="spellEnd"/>
+      <w:r>
+        <w:rPr>
+          <w:lang w:val="pt-BR"/>
+        </w:rPr>
+        <w:t xml:space="preserve"> para assim ser ajustado e reparado imediatamente é só após isso era testado outra funcionalidade, poupando desta forma um retrabalho e trazendo mais agilidade no desenvolvimento. A fase seguinte de testes funcionais aconteceu na versão final do projeto.</w:t>
       </w:r>
     </w:p>
     <w:p/>
@@ -37615,15 +39097,7 @@
           <w:b/>
           <w:color w:val="auto"/>
         </w:rPr>
-        <w:t xml:space="preserve">6.2.2. </w:t>
-      </w:r>
-      <w:r>
-        <w:rPr>
-          <w:rFonts w:ascii="Times New Roman" w:eastAsia="Times New Roman" w:hAnsi="Times New Roman" w:cs="Times New Roman"/>
-          <w:b/>
-          <w:color w:val="auto"/>
-        </w:rPr>
-        <w:t>Teste de integridade</w:t>
+        <w:t>6.2.2. Teste de integridade</w:t>
       </w:r>
       <w:bookmarkEnd w:id="21"/>
       <w:r>
@@ -37807,7 +39281,21 @@
         <w:rPr>
           <w:lang w:val="pt-BR"/>
         </w:rPr>
-        <w:t>No futuro será utilizada a framework JUnit para facilitar o desenvolvimento e execução de testes unitários em código Java.</w:t>
+        <w:t xml:space="preserve">No futuro será utilizada a framework </w:t>
+      </w:r>
+      <w:proofErr w:type="spellStart"/>
+      <w:r>
+        <w:rPr>
+          <w:lang w:val="pt-BR"/>
+        </w:rPr>
+        <w:t>JUnit</w:t>
+      </w:r>
+      <w:proofErr w:type="spellEnd"/>
+      <w:r>
+        <w:rPr>
+          <w:lang w:val="pt-BR"/>
+        </w:rPr>
+        <w:t xml:space="preserve"> para facilitar o desenvolvimento e execução de testes unitários em código Java.</w:t>
       </w:r>
     </w:p>
     <w:p>
@@ -37837,15 +39325,7 @@
           <w:b/>
           <w:color w:val="auto"/>
         </w:rPr>
-        <w:t xml:space="preserve">6.2.3 </w:t>
-      </w:r>
-      <w:r>
-        <w:rPr>
-          <w:rFonts w:ascii="Times New Roman" w:eastAsia="Times New Roman" w:hAnsi="Times New Roman" w:cs="Times New Roman"/>
-          <w:b/>
-          <w:color w:val="auto"/>
-        </w:rPr>
-        <w:t>Teste de compatibilidade</w:t>
+        <w:t>6.2.3 Teste de compatibilidade</w:t>
       </w:r>
       <w:bookmarkEnd w:id="22"/>
       <w:r>
@@ -37889,7 +39369,63 @@
         <w:rPr>
           <w:lang w:val="pt-BR"/>
         </w:rPr>
-        <w:t>Portanto, para assegurar que o sistema opera em multiplataforma como proposto, foram feitos alguns testes usando diferentes navegadores (Google Chrome, Mozilla Firefox, Internet Explorer, Microsoft Edge e Brave Browser), sistemas operacionais (Windows 10/11 e Ubuntu), computadores e dispositivos móveis (Android).</w:t>
+        <w:t xml:space="preserve">Portanto, para assegurar que o sistema opera em </w:t>
+      </w:r>
+      <w:proofErr w:type="spellStart"/>
+      <w:r>
+        <w:rPr>
+          <w:lang w:val="pt-BR"/>
+        </w:rPr>
+        <w:t>multiplataforma</w:t>
+      </w:r>
+      <w:proofErr w:type="spellEnd"/>
+      <w:r>
+        <w:rPr>
+          <w:lang w:val="pt-BR"/>
+        </w:rPr>
+        <w:t xml:space="preserve"> como proposto, foram feitos alguns testes usando diferentes navegadores (Google Chrome, Mozilla Firefox, Internet Explorer, Microsoft Edge e </w:t>
+      </w:r>
+      <w:proofErr w:type="spellStart"/>
+      <w:r>
+        <w:rPr>
+          <w:lang w:val="pt-BR"/>
+        </w:rPr>
+        <w:t>Brave</w:t>
+      </w:r>
+      <w:proofErr w:type="spellEnd"/>
+      <w:r>
+        <w:rPr>
+          <w:lang w:val="pt-BR"/>
+        </w:rPr>
+        <w:t xml:space="preserve"> Browser), sistemas operacionais (Windows 10/11 e </w:t>
+      </w:r>
+      <w:proofErr w:type="spellStart"/>
+      <w:r>
+        <w:rPr>
+          <w:lang w:val="pt-BR"/>
+        </w:rPr>
+        <w:t>Ubuntu</w:t>
+      </w:r>
+      <w:proofErr w:type="spellEnd"/>
+      <w:r>
+        <w:rPr>
+          <w:lang w:val="pt-BR"/>
+        </w:rPr>
+        <w:t>), computadores e dispositivos móveis (</w:t>
+      </w:r>
+      <w:proofErr w:type="spellStart"/>
+      <w:r>
+        <w:rPr>
+          <w:lang w:val="pt-BR"/>
+        </w:rPr>
+        <w:t>Android</w:t>
+      </w:r>
+      <w:proofErr w:type="spellEnd"/>
+      <w:r>
+        <w:rPr>
+          <w:lang w:val="pt-BR"/>
+        </w:rPr>
+        <w:t>).</w:t>
       </w:r>
     </w:p>
     <w:p>
@@ -37919,15 +39455,7 @@
           <w:b/>
           <w:color w:val="auto"/>
         </w:rPr>
-        <w:t xml:space="preserve">6.2.4 </w:t>
-      </w:r>
-      <w:r>
-        <w:rPr>
-          <w:rFonts w:ascii="Times New Roman" w:eastAsia="Times New Roman" w:hAnsi="Times New Roman" w:cs="Times New Roman"/>
-          <w:b/>
-          <w:color w:val="auto"/>
-        </w:rPr>
-        <w:t>Teste de Funcionalidade</w:t>
+        <w:t>6.2.4 Teste de Funcionalidade</w:t>
       </w:r>
       <w:bookmarkEnd w:id="23"/>
     </w:p>
@@ -37946,7 +39474,35 @@
         <w:rPr>
           <w:lang w:val="pt-BR"/>
         </w:rPr>
-        <w:t xml:space="preserve">Uma das maneiras mais práticos de teste de funcionalidade de sistemas é a aplicação de ferramentas para acessar os endpoints. Foi utilizado a ferramenta Postman para comunicação de todos os serviços da API executando os métodos GET, PUT, POST e DELETE. </w:t>
+        <w:t xml:space="preserve">Uma das maneiras mais práticos de teste de funcionalidade de sistemas é a aplicação de ferramentas para acessar os </w:t>
+      </w:r>
+      <w:proofErr w:type="spellStart"/>
+      <w:r>
+        <w:rPr>
+          <w:lang w:val="pt-BR"/>
+        </w:rPr>
+        <w:t>endpoints</w:t>
+      </w:r>
+      <w:proofErr w:type="spellEnd"/>
+      <w:r>
+        <w:rPr>
+          <w:lang w:val="pt-BR"/>
+        </w:rPr>
+        <w:t xml:space="preserve">. Foi utilizado a ferramenta </w:t>
+      </w:r>
+      <w:proofErr w:type="spellStart"/>
+      <w:r>
+        <w:rPr>
+          <w:lang w:val="pt-BR"/>
+        </w:rPr>
+        <w:t>Postman</w:t>
+      </w:r>
+      <w:proofErr w:type="spellEnd"/>
+      <w:r>
+        <w:rPr>
+          <w:lang w:val="pt-BR"/>
+        </w:rPr>
+        <w:t xml:space="preserve"> para comunicação de todos os serviços da API executando os métodos GET, PUT, POST e DELETE. </w:t>
       </w:r>
     </w:p>
     <w:p>
@@ -38133,7 +39689,14 @@
         <w:rPr>
           <w:lang w:val="pt-BR"/>
         </w:rPr>
-        <w:t xml:space="preserve"> projeto do zero e entreguei um produto. Uma das grandes dificuldades encontradas logo de início foi devido a estar realizando o trabalho de forma individual, portanto tive que assumir diversos papéis possíveis em uma equipe de desenvolvimento, ou seja, a função de analista de requisitos, analista de produto, analista de testes, arquiteto de sistema, designer, DBA e desenvolvedor back</w:t>
+        <w:t xml:space="preserve"> projeto do zero e entreguei um produto. Uma das grandes dificuldades encontradas logo de início foi devido a estar realizando o trabalho de forma individual, portanto tive que assumir diversos papéis possíveis em uma equipe de desenvolvimento, ou seja, a função de analista de requisitos, analista de produto, analista de testes, arquiteto de sistema, designer, DBA e desenvolvedor </w:t>
+      </w:r>
+      <w:proofErr w:type="spellStart"/>
+      <w:r>
+        <w:rPr>
+          <w:lang w:val="pt-BR"/>
+        </w:rPr>
+        <w:t>back</w:t>
       </w:r>
       <w:r>
         <w:rPr>
@@ -38145,7 +39708,14 @@
         <w:rPr>
           <w:lang w:val="pt-BR"/>
         </w:rPr>
-        <w:t>end/front</w:t>
+        <w:t>end</w:t>
+      </w:r>
+      <w:proofErr w:type="spellEnd"/>
+      <w:r>
+        <w:rPr>
+          <w:lang w:val="pt-BR"/>
+        </w:rPr>
+        <w:t>/front</w:t>
       </w:r>
       <w:r>
         <w:rPr>
@@ -38185,7 +39755,35 @@
         <w:rPr>
           <w:lang w:val="pt-BR"/>
         </w:rPr>
-        <w:t>Também tive a oportunidade de trabalhar com o framework Angular que nunca antes havia utilizado, com isso fui capaz de aprender bastante sobre o funcionamento do framework que utiliza o Node.js como interpretador de JavaScript possibilitando assim utilizar JavaScript fora do browser e em conjunto usa a linguagem de programação TypeScript (superset do JavaScript) para criar a interface com o usuário, ou seja, o front</w:t>
+        <w:t xml:space="preserve">Também tive a oportunidade de trabalhar com o framework Angular que nunca antes havia utilizado, com isso fui capaz de aprender bastante sobre o funcionamento do framework que utiliza o Node.js como interpretador de JavaScript possibilitando assim utilizar JavaScript fora do browser e em conjunto usa a linguagem de programação </w:t>
+      </w:r>
+      <w:proofErr w:type="spellStart"/>
+      <w:r>
+        <w:rPr>
+          <w:lang w:val="pt-BR"/>
+        </w:rPr>
+        <w:t>TypeScript</w:t>
+      </w:r>
+      <w:proofErr w:type="spellEnd"/>
+      <w:r>
+        <w:rPr>
+          <w:lang w:val="pt-BR"/>
+        </w:rPr>
+        <w:t xml:space="preserve"> (</w:t>
+      </w:r>
+      <w:proofErr w:type="spellStart"/>
+      <w:r>
+        <w:rPr>
+          <w:lang w:val="pt-BR"/>
+        </w:rPr>
+        <w:t>superset</w:t>
+      </w:r>
+      <w:proofErr w:type="spellEnd"/>
+      <w:r>
+        <w:rPr>
+          <w:lang w:val="pt-BR"/>
+        </w:rPr>
+        <w:t xml:space="preserve"> do JavaScript) para criar a interface com o usuário, ou seja, o front</w:t>
       </w:r>
       <w:r>
         <w:rPr>
@@ -38193,11 +39791,19 @@
         </w:rPr>
         <w:t>-</w:t>
       </w:r>
-      <w:r>
-        <w:rPr>
-          <w:lang w:val="pt-BR"/>
-        </w:rPr>
-        <w:t>end do sistema web.</w:t>
+      <w:proofErr w:type="spellStart"/>
+      <w:r>
+        <w:rPr>
+          <w:lang w:val="pt-BR"/>
+        </w:rPr>
+        <w:t>end</w:t>
+      </w:r>
+      <w:proofErr w:type="spellEnd"/>
+      <w:r>
+        <w:rPr>
+          <w:lang w:val="pt-BR"/>
+        </w:rPr>
+        <w:t xml:space="preserve"> do sistema web.</w:t>
       </w:r>
     </w:p>
     <w:p>
@@ -38225,7 +39831,14 @@
         <w:rPr>
           <w:lang w:val="pt-BR"/>
         </w:rPr>
-        <w:t>Na parte do desenvolvimento back</w:t>
+        <w:t xml:space="preserve">Na parte do desenvolvimento </w:t>
+      </w:r>
+      <w:proofErr w:type="spellStart"/>
+      <w:r>
+        <w:rPr>
+          <w:lang w:val="pt-BR"/>
+        </w:rPr>
+        <w:t>back</w:t>
       </w:r>
       <w:r>
         <w:rPr>
@@ -38237,7 +39850,28 @@
         <w:rPr>
           <w:lang w:val="pt-BR"/>
         </w:rPr>
-        <w:t xml:space="preserve">end pude também relembrar diversos conceitos de programação orientada a objetos ao usar a linguagem de programação Java em conjunto com o framework SpringBoot que reduz bastante o tempo gasto com </w:t>
+        <w:t>end</w:t>
+      </w:r>
+      <w:proofErr w:type="spellEnd"/>
+      <w:r>
+        <w:rPr>
+          <w:lang w:val="pt-BR"/>
+        </w:rPr>
+        <w:t xml:space="preserve"> pude também relembrar diversos conceitos de programação orientada a objetos ao usar a linguagem de programação Java em conjunto com o framework </w:t>
+      </w:r>
+      <w:proofErr w:type="spellStart"/>
+      <w:r>
+        <w:rPr>
+          <w:lang w:val="pt-BR"/>
+        </w:rPr>
+        <w:t>SpringBoot</w:t>
+      </w:r>
+      <w:proofErr w:type="spellEnd"/>
+      <w:r>
+        <w:rPr>
+          <w:lang w:val="pt-BR"/>
+        </w:rPr>
+        <w:t xml:space="preserve"> que reduz bastante o tempo gasto com </w:t>
       </w:r>
       <w:r>
         <w:rPr>
@@ -38316,7 +39950,21 @@
         <w:rPr>
           <w:lang w:val="pt-BR"/>
         </w:rPr>
-        <w:t xml:space="preserve">Implementar na combobox de ingredientes </w:t>
+        <w:t xml:space="preserve">Implementar na </w:t>
+      </w:r>
+      <w:proofErr w:type="spellStart"/>
+      <w:r>
+        <w:rPr>
+          <w:lang w:val="pt-BR"/>
+        </w:rPr>
+        <w:t>combobox</w:t>
+      </w:r>
+      <w:proofErr w:type="spellEnd"/>
+      <w:r>
+        <w:rPr>
+          <w:lang w:val="pt-BR"/>
+        </w:rPr>
+        <w:t xml:space="preserve"> de ingredientes </w:t>
       </w:r>
       <w:r>
         <w:rPr>
@@ -38334,7 +39982,35 @@
         <w:rPr>
           <w:lang w:val="pt-BR"/>
         </w:rPr>
-        <w:t xml:space="preserve">e aos ir digitando o nome do ingredientes encurtando a lista da combobox </w:t>
+        <w:t xml:space="preserve">e </w:t>
+      </w:r>
+      <w:proofErr w:type="gramStart"/>
+      <w:r>
+        <w:rPr>
+          <w:lang w:val="pt-BR"/>
+        </w:rPr>
+        <w:t>aos</w:t>
+      </w:r>
+      <w:proofErr w:type="gramEnd"/>
+      <w:r>
+        <w:rPr>
+          <w:lang w:val="pt-BR"/>
+        </w:rPr>
+        <w:t xml:space="preserve"> ir digitando o nome do ingredientes encurtando a lista da </w:t>
+      </w:r>
+      <w:proofErr w:type="spellStart"/>
+      <w:r>
+        <w:rPr>
+          <w:lang w:val="pt-BR"/>
+        </w:rPr>
+        <w:t>combobox</w:t>
+      </w:r>
+      <w:proofErr w:type="spellEnd"/>
+      <w:r>
+        <w:rPr>
+          <w:lang w:val="pt-BR"/>
+        </w:rPr>
+        <w:t xml:space="preserve"> </w:t>
       </w:r>
       <w:r>
         <w:rPr>
@@ -38440,8 +40116,30 @@
         <w:rPr>
           <w:lang w:val="pt-BR"/>
         </w:rPr>
-        <w:t>Adicionar novas features referentes a tela de login</w:t>
-      </w:r>
+        <w:t xml:space="preserve">Adicionar novas </w:t>
+      </w:r>
+      <w:proofErr w:type="spellStart"/>
+      <w:r>
+        <w:rPr>
+          <w:lang w:val="pt-BR"/>
+        </w:rPr>
+        <w:t>features</w:t>
+      </w:r>
+      <w:proofErr w:type="spellEnd"/>
+      <w:r>
+        <w:rPr>
+          <w:lang w:val="pt-BR"/>
+        </w:rPr>
+        <w:t xml:space="preserve"> referentes a tela de </w:t>
+      </w:r>
+      <w:proofErr w:type="spellStart"/>
+      <w:r>
+        <w:rPr>
+          <w:lang w:val="pt-BR"/>
+        </w:rPr>
+        <w:t>login</w:t>
+      </w:r>
+      <w:proofErr w:type="spellEnd"/>
       <w:r>
         <w:rPr>
           <w:lang w:val="pt-BR"/>
@@ -38464,7 +40162,21 @@
         <w:rPr>
           <w:lang w:val="pt-BR"/>
         </w:rPr>
-        <w:t xml:space="preserve"> logado mesmo se fechar o navegador) e recuperar senha (uma forma de recuperar a senha utilizando o e-mail de cadastro);</w:t>
+        <w:t xml:space="preserve"> </w:t>
+      </w:r>
+      <w:proofErr w:type="spellStart"/>
+      <w:r>
+        <w:rPr>
+          <w:lang w:val="pt-BR"/>
+        </w:rPr>
+        <w:t>logado</w:t>
+      </w:r>
+      <w:proofErr w:type="spellEnd"/>
+      <w:r>
+        <w:rPr>
+          <w:lang w:val="pt-BR"/>
+        </w:rPr>
+        <w:t xml:space="preserve"> mesmo se fechar o navegador) e recuperar senha (uma forma de recuperar a senha utilizando o e-mail de cadastro);</w:t>
       </w:r>
     </w:p>
     <w:p>
@@ -38588,7 +40300,21 @@
         <w:rPr>
           <w:lang w:val="pt-BR"/>
         </w:rPr>
-        <w:t xml:space="preserve">Implementar feature de compartilhar o PDF </w:t>
+        <w:t xml:space="preserve">Implementar </w:t>
+      </w:r>
+      <w:proofErr w:type="spellStart"/>
+      <w:r>
+        <w:rPr>
+          <w:lang w:val="pt-BR"/>
+        </w:rPr>
+        <w:t>feature</w:t>
+      </w:r>
+      <w:proofErr w:type="spellEnd"/>
+      <w:r>
+        <w:rPr>
+          <w:lang w:val="pt-BR"/>
+        </w:rPr>
+        <w:t xml:space="preserve"> de compartilhar o PDF </w:t>
       </w:r>
       <w:r>
         <w:rPr>
@@ -38619,7 +40345,21 @@
         <w:rPr>
           <w:lang w:val="pt-BR"/>
         </w:rPr>
-        <w:t>WhatsApp, E-mail, Facebook e etc;</w:t>
+        <w:t xml:space="preserve">WhatsApp, E-mail, Facebook e </w:t>
+      </w:r>
+      <w:proofErr w:type="spellStart"/>
+      <w:r>
+        <w:rPr>
+          <w:lang w:val="pt-BR"/>
+        </w:rPr>
+        <w:t>etc</w:t>
+      </w:r>
+      <w:proofErr w:type="spellEnd"/>
+      <w:r>
+        <w:rPr>
+          <w:lang w:val="pt-BR"/>
+        </w:rPr>
+        <w:t>;</w:t>
       </w:r>
     </w:p>
     <w:p>
@@ -38707,7 +40447,21 @@
         <w:rPr>
           <w:lang w:val="pt-BR"/>
         </w:rPr>
-        <w:t xml:space="preserve">Implementar testes unitários usando JUnit para garantir um </w:t>
+        <w:t xml:space="preserve">Implementar testes unitários usando </w:t>
+      </w:r>
+      <w:proofErr w:type="spellStart"/>
+      <w:r>
+        <w:rPr>
+          <w:lang w:val="pt-BR"/>
+        </w:rPr>
+        <w:t>JUnit</w:t>
+      </w:r>
+      <w:proofErr w:type="spellEnd"/>
+      <w:r>
+        <w:rPr>
+          <w:lang w:val="pt-BR"/>
+        </w:rPr>
+        <w:t xml:space="preserve"> para garantir um </w:t>
       </w:r>
       <w:r>
         <w:rPr>
@@ -38748,7 +40502,21 @@
         <w:rPr>
           <w:lang w:val="pt-BR"/>
         </w:rPr>
-        <w:t>Disponibilizar a aplicação para smartphones (Android e iOS).</w:t>
+        <w:t>Disponibilizar a aplicação para smartphones (</w:t>
+      </w:r>
+      <w:proofErr w:type="spellStart"/>
+      <w:r>
+        <w:rPr>
+          <w:lang w:val="pt-BR"/>
+        </w:rPr>
+        <w:t>Android</w:t>
+      </w:r>
+      <w:proofErr w:type="spellEnd"/>
+      <w:r>
+        <w:rPr>
+          <w:lang w:val="pt-BR"/>
+        </w:rPr>
+        <w:t xml:space="preserve"> e iOS).</w:t>
       </w:r>
     </w:p>
     <w:p>
@@ -38827,14 +40595,48 @@
           <w:b/>
           <w:color w:val="000000" w:themeColor="text1"/>
         </w:rPr>
-        <w:t>UML Essencial - Um breve guia para a linguagem-pdrão de modelagem de objetos.</w:t>
-      </w:r>
-      <w:r>
-        <w:rPr>
-          <w:rFonts w:ascii="Times New Roman" w:eastAsia="Times New Roman" w:hAnsi="Times New Roman" w:cs="Times New Roman"/>
+        <w:t>UML Essencial - Um breve guia para a linguagem-</w:t>
+      </w:r>
+      <w:proofErr w:type="spellStart"/>
+      <w:r>
+        <w:rPr>
+          <w:rFonts w:ascii="Times New Roman" w:eastAsia="Times New Roman" w:hAnsi="Times New Roman" w:cs="Times New Roman"/>
+          <w:b/>
           <w:color w:val="000000" w:themeColor="text1"/>
         </w:rPr>
-        <w:t xml:space="preserve"> 3ª edição. Porto Alegre: Bookman 2005</w:t>
+        <w:t>pdrão</w:t>
+      </w:r>
+      <w:proofErr w:type="spellEnd"/>
+      <w:r>
+        <w:rPr>
+          <w:rFonts w:ascii="Times New Roman" w:eastAsia="Times New Roman" w:hAnsi="Times New Roman" w:cs="Times New Roman"/>
+          <w:b/>
+          <w:color w:val="000000" w:themeColor="text1"/>
+        </w:rPr>
+        <w:t xml:space="preserve"> de modelagem de objetos.</w:t>
+      </w:r>
+      <w:r>
+        <w:rPr>
+          <w:rFonts w:ascii="Times New Roman" w:eastAsia="Times New Roman" w:hAnsi="Times New Roman" w:cs="Times New Roman"/>
+          <w:color w:val="000000" w:themeColor="text1"/>
+        </w:rPr>
+        <w:t xml:space="preserve"> 3ª edição. Porto Alegre: </w:t>
+      </w:r>
+      <w:proofErr w:type="spellStart"/>
+      <w:r>
+        <w:rPr>
+          <w:rFonts w:ascii="Times New Roman" w:eastAsia="Times New Roman" w:hAnsi="Times New Roman" w:cs="Times New Roman"/>
+          <w:color w:val="000000" w:themeColor="text1"/>
+        </w:rPr>
+        <w:t>Bookman</w:t>
+      </w:r>
+      <w:proofErr w:type="spellEnd"/>
+      <w:r>
+        <w:rPr>
+          <w:rFonts w:ascii="Times New Roman" w:eastAsia="Times New Roman" w:hAnsi="Times New Roman" w:cs="Times New Roman"/>
+          <w:color w:val="000000" w:themeColor="text1"/>
+        </w:rPr>
+        <w:t xml:space="preserve"> 2005</w:t>
       </w:r>
     </w:p>
     <w:p>
@@ -38854,7 +40656,23 @@
           <w:rFonts w:ascii="Times New Roman" w:eastAsia="Times New Roman" w:hAnsi="Times New Roman" w:cs="Times New Roman"/>
           <w:color w:val="000000" w:themeColor="text1"/>
         </w:rPr>
-        <w:t xml:space="preserve">MYERS, Glenford J. </w:t>
+        <w:t xml:space="preserve">MYERS, </w:t>
+      </w:r>
+      <w:proofErr w:type="spellStart"/>
+      <w:r>
+        <w:rPr>
+          <w:rFonts w:ascii="Times New Roman" w:eastAsia="Times New Roman" w:hAnsi="Times New Roman" w:cs="Times New Roman"/>
+          <w:color w:val="000000" w:themeColor="text1"/>
+        </w:rPr>
+        <w:t>Glenford</w:t>
+      </w:r>
+      <w:proofErr w:type="spellEnd"/>
+      <w:r>
+        <w:rPr>
+          <w:rFonts w:ascii="Times New Roman" w:eastAsia="Times New Roman" w:hAnsi="Times New Roman" w:cs="Times New Roman"/>
+          <w:color w:val="000000" w:themeColor="text1"/>
+        </w:rPr>
+        <w:t xml:space="preserve"> J. </w:t>
       </w:r>
       <w:r>
         <w:rPr>
@@ -38862,14 +40680,84 @@
           <w:b/>
           <w:color w:val="000000" w:themeColor="text1"/>
         </w:rPr>
-        <w:t>The art of software testing.</w:t>
-      </w:r>
-      <w:r>
-        <w:rPr>
-          <w:rFonts w:ascii="Times New Roman" w:eastAsia="Times New Roman" w:hAnsi="Times New Roman" w:cs="Times New Roman"/>
+        <w:t xml:space="preserve">The </w:t>
+      </w:r>
+      <w:proofErr w:type="spellStart"/>
+      <w:r>
+        <w:rPr>
+          <w:rFonts w:ascii="Times New Roman" w:eastAsia="Times New Roman" w:hAnsi="Times New Roman" w:cs="Times New Roman"/>
+          <w:b/>
           <w:color w:val="000000" w:themeColor="text1"/>
         </w:rPr>
-        <w:t xml:space="preserve"> New York: John Wiley &amp; Sons, 1979.</w:t>
+        <w:t>art</w:t>
+      </w:r>
+      <w:proofErr w:type="spellEnd"/>
+      <w:r>
+        <w:rPr>
+          <w:rFonts w:ascii="Times New Roman" w:eastAsia="Times New Roman" w:hAnsi="Times New Roman" w:cs="Times New Roman"/>
+          <w:b/>
+          <w:color w:val="000000" w:themeColor="text1"/>
+        </w:rPr>
+        <w:t xml:space="preserve"> </w:t>
+      </w:r>
+      <w:proofErr w:type="spellStart"/>
+      <w:r>
+        <w:rPr>
+          <w:rFonts w:ascii="Times New Roman" w:eastAsia="Times New Roman" w:hAnsi="Times New Roman" w:cs="Times New Roman"/>
+          <w:b/>
+          <w:color w:val="000000" w:themeColor="text1"/>
+        </w:rPr>
+        <w:t>of</w:t>
+      </w:r>
+      <w:proofErr w:type="spellEnd"/>
+      <w:r>
+        <w:rPr>
+          <w:rFonts w:ascii="Times New Roman" w:eastAsia="Times New Roman" w:hAnsi="Times New Roman" w:cs="Times New Roman"/>
+          <w:b/>
+          <w:color w:val="000000" w:themeColor="text1"/>
+        </w:rPr>
+        <w:t xml:space="preserve"> software </w:t>
+      </w:r>
+      <w:proofErr w:type="spellStart"/>
+      <w:r>
+        <w:rPr>
+          <w:rFonts w:ascii="Times New Roman" w:eastAsia="Times New Roman" w:hAnsi="Times New Roman" w:cs="Times New Roman"/>
+          <w:b/>
+          <w:color w:val="000000" w:themeColor="text1"/>
+        </w:rPr>
+        <w:t>testing</w:t>
+      </w:r>
+      <w:proofErr w:type="spellEnd"/>
+      <w:r>
+        <w:rPr>
+          <w:rFonts w:ascii="Times New Roman" w:eastAsia="Times New Roman" w:hAnsi="Times New Roman" w:cs="Times New Roman"/>
+          <w:b/>
+          <w:color w:val="000000" w:themeColor="text1"/>
+        </w:rPr>
+        <w:t>.</w:t>
+      </w:r>
+      <w:r>
+        <w:rPr>
+          <w:rFonts w:ascii="Times New Roman" w:eastAsia="Times New Roman" w:hAnsi="Times New Roman" w:cs="Times New Roman"/>
+          <w:color w:val="000000" w:themeColor="text1"/>
+        </w:rPr>
+        <w:t xml:space="preserve"> New York: John </w:t>
+      </w:r>
+      <w:proofErr w:type="spellStart"/>
+      <w:r>
+        <w:rPr>
+          <w:rFonts w:ascii="Times New Roman" w:eastAsia="Times New Roman" w:hAnsi="Times New Roman" w:cs="Times New Roman"/>
+          <w:color w:val="000000" w:themeColor="text1"/>
+        </w:rPr>
+        <w:t>Wiley</w:t>
+      </w:r>
+      <w:proofErr w:type="spellEnd"/>
+      <w:r>
+        <w:rPr>
+          <w:rFonts w:ascii="Times New Roman" w:eastAsia="Times New Roman" w:hAnsi="Times New Roman" w:cs="Times New Roman"/>
+          <w:color w:val="000000" w:themeColor="text1"/>
+        </w:rPr>
+        <w:t xml:space="preserve"> &amp; Sons, 1979.</w:t>
       </w:r>
     </w:p>
     <w:p>
@@ -38904,7 +40792,23 @@
           <w:rFonts w:ascii="Times New Roman" w:eastAsia="Times New Roman" w:hAnsi="Times New Roman" w:cs="Times New Roman"/>
           <w:color w:val="000000" w:themeColor="text1"/>
         </w:rPr>
-        <w:t xml:space="preserve"> 6. ed. [S. l.]: Mcgraw-Hill Interamericana, 2006.</w:t>
+        <w:t xml:space="preserve"> 6. ed. [S. l.]: </w:t>
+      </w:r>
+      <w:proofErr w:type="spellStart"/>
+      <w:r>
+        <w:rPr>
+          <w:rFonts w:ascii="Times New Roman" w:eastAsia="Times New Roman" w:hAnsi="Times New Roman" w:cs="Times New Roman"/>
+          <w:color w:val="000000" w:themeColor="text1"/>
+        </w:rPr>
+        <w:t>Mcgraw</w:t>
+      </w:r>
+      <w:proofErr w:type="spellEnd"/>
+      <w:r>
+        <w:rPr>
+          <w:rFonts w:ascii="Times New Roman" w:eastAsia="Times New Roman" w:hAnsi="Times New Roman" w:cs="Times New Roman"/>
+          <w:color w:val="000000" w:themeColor="text1"/>
+        </w:rPr>
+        <w:t>-Hill Interamericana, 2006.</w:t>
       </w:r>
     </w:p>
     <w:p>
@@ -38924,7 +40828,23 @@
           <w:rFonts w:ascii="Times New Roman" w:eastAsia="Times New Roman" w:hAnsi="Times New Roman" w:cs="Times New Roman"/>
           <w:color w:val="000000" w:themeColor="text1"/>
         </w:rPr>
-        <w:t xml:space="preserve">Anderson, David J. Kanban: </w:t>
+        <w:t xml:space="preserve">Anderson, David J. </w:t>
+      </w:r>
+      <w:proofErr w:type="spellStart"/>
+      <w:r>
+        <w:rPr>
+          <w:rFonts w:ascii="Times New Roman" w:eastAsia="Times New Roman" w:hAnsi="Times New Roman" w:cs="Times New Roman"/>
+          <w:color w:val="000000" w:themeColor="text1"/>
+        </w:rPr>
+        <w:t>Kanban</w:t>
+      </w:r>
+      <w:proofErr w:type="spellEnd"/>
+      <w:r>
+        <w:rPr>
+          <w:rFonts w:ascii="Times New Roman" w:eastAsia="Times New Roman" w:hAnsi="Times New Roman" w:cs="Times New Roman"/>
+          <w:color w:val="000000" w:themeColor="text1"/>
+        </w:rPr>
+        <w:t xml:space="preserve">: </w:t>
       </w:r>
       <w:r>
         <w:rPr>
@@ -38939,7 +40859,23 @@
           <w:rFonts w:ascii="Times New Roman" w:eastAsia="Times New Roman" w:hAnsi="Times New Roman" w:cs="Times New Roman"/>
           <w:color w:val="000000" w:themeColor="text1"/>
         </w:rPr>
-        <w:t xml:space="preserve"> Blue Hole Press; 1ª edição, 2011</w:t>
+        <w:t xml:space="preserve"> Blue </w:t>
+      </w:r>
+      <w:proofErr w:type="spellStart"/>
+      <w:r>
+        <w:rPr>
+          <w:rFonts w:ascii="Times New Roman" w:eastAsia="Times New Roman" w:hAnsi="Times New Roman" w:cs="Times New Roman"/>
+          <w:color w:val="000000" w:themeColor="text1"/>
+        </w:rPr>
+        <w:t>Hole</w:t>
+      </w:r>
+      <w:proofErr w:type="spellEnd"/>
+      <w:r>
+        <w:rPr>
+          <w:rFonts w:ascii="Times New Roman" w:eastAsia="Times New Roman" w:hAnsi="Times New Roman" w:cs="Times New Roman"/>
+          <w:color w:val="000000" w:themeColor="text1"/>
+        </w:rPr>
+        <w:t xml:space="preserve"> Press; 1ª edição, 2011</w:t>
       </w:r>
     </w:p>
     <w:p>
@@ -38967,14 +40903,48 @@
           <w:b/>
           <w:color w:val="000000" w:themeColor="text1"/>
         </w:rPr>
-        <w:t>. Redes de computadores: uma abordagem top-down.</w:t>
-      </w:r>
-      <w:r>
-        <w:rPr>
-          <w:rFonts w:ascii="Times New Roman" w:eastAsia="Times New Roman" w:hAnsi="Times New Roman" w:cs="Times New Roman"/>
+        <w:t>. Redes de computadores: uma abordagem top-</w:t>
+      </w:r>
+      <w:proofErr w:type="spellStart"/>
+      <w:r>
+        <w:rPr>
+          <w:rFonts w:ascii="Times New Roman" w:eastAsia="Times New Roman" w:hAnsi="Times New Roman" w:cs="Times New Roman"/>
+          <w:b/>
           <w:color w:val="000000" w:themeColor="text1"/>
         </w:rPr>
-        <w:t xml:space="preserve"> [S.l.]: Pearson, 2017.</w:t>
+        <w:t>down</w:t>
+      </w:r>
+      <w:proofErr w:type="spellEnd"/>
+      <w:r>
+        <w:rPr>
+          <w:rFonts w:ascii="Times New Roman" w:eastAsia="Times New Roman" w:hAnsi="Times New Roman" w:cs="Times New Roman"/>
+          <w:b/>
+          <w:color w:val="000000" w:themeColor="text1"/>
+        </w:rPr>
+        <w:t>.</w:t>
+      </w:r>
+      <w:r>
+        <w:rPr>
+          <w:rFonts w:ascii="Times New Roman" w:eastAsia="Times New Roman" w:hAnsi="Times New Roman" w:cs="Times New Roman"/>
+          <w:color w:val="000000" w:themeColor="text1"/>
+        </w:rPr>
+        <w:t xml:space="preserve"> [</w:t>
+      </w:r>
+      <w:proofErr w:type="spellStart"/>
+      <w:r>
+        <w:rPr>
+          <w:rFonts w:ascii="Times New Roman" w:eastAsia="Times New Roman" w:hAnsi="Times New Roman" w:cs="Times New Roman"/>
+          <w:color w:val="000000" w:themeColor="text1"/>
+        </w:rPr>
+        <w:t>S.l</w:t>
+      </w:r>
+      <w:proofErr w:type="spellEnd"/>
+      <w:r>
+        <w:rPr>
+          <w:rFonts w:ascii="Times New Roman" w:eastAsia="Times New Roman" w:hAnsi="Times New Roman" w:cs="Times New Roman"/>
+          <w:color w:val="000000" w:themeColor="text1"/>
+        </w:rPr>
+        <w:t>.]: Pearson, 2017.</w:t>
       </w:r>
     </w:p>
     <w:p>
@@ -39072,7 +41042,23 @@
           <w:rFonts w:ascii="Times New Roman" w:eastAsia="Times New Roman" w:hAnsi="Times New Roman" w:cs="Times New Roman"/>
           <w:color w:val="000000" w:themeColor="text1"/>
         </w:rPr>
-        <w:t xml:space="preserve"> de </w:t>
+        <w:t xml:space="preserve"> </w:t>
+      </w:r>
+      <w:proofErr w:type="gramStart"/>
+      <w:r>
+        <w:rPr>
+          <w:rFonts w:ascii="Times New Roman" w:eastAsia="Times New Roman" w:hAnsi="Times New Roman" w:cs="Times New Roman"/>
+          <w:color w:val="000000" w:themeColor="text1"/>
+        </w:rPr>
+        <w:t>de</w:t>
+      </w:r>
+      <w:proofErr w:type="gramEnd"/>
+      <w:r>
+        <w:rPr>
+          <w:rFonts w:ascii="Times New Roman" w:eastAsia="Times New Roman" w:hAnsi="Times New Roman" w:cs="Times New Roman"/>
+          <w:color w:val="000000" w:themeColor="text1"/>
+        </w:rPr>
+        <w:t xml:space="preserve"> </w:t>
       </w:r>
       <w:r>
         <w:rPr>
@@ -39114,7 +41100,25 @@
           <w:b/>
           <w:color w:val="000000" w:themeColor="text1"/>
         </w:rPr>
-        <w:t>. Sobre o Trello: O que está por trás dos quadros.</w:t>
+        <w:t xml:space="preserve">. Sobre o </w:t>
+      </w:r>
+      <w:proofErr w:type="spellStart"/>
+      <w:r>
+        <w:rPr>
+          <w:rFonts w:ascii="Times New Roman" w:eastAsia="Times New Roman" w:hAnsi="Times New Roman" w:cs="Times New Roman"/>
+          <w:b/>
+          <w:color w:val="000000" w:themeColor="text1"/>
+        </w:rPr>
+        <w:t>Trello</w:t>
+      </w:r>
+      <w:proofErr w:type="spellEnd"/>
+      <w:r>
+        <w:rPr>
+          <w:rFonts w:ascii="Times New Roman" w:eastAsia="Times New Roman" w:hAnsi="Times New Roman" w:cs="Times New Roman"/>
+          <w:b/>
+          <w:color w:val="000000" w:themeColor="text1"/>
+        </w:rPr>
+        <w:t>: O que está por trás dos quadros.</w:t>
       </w:r>
       <w:r>
         <w:rPr>
@@ -39260,7 +41264,7 @@
         <w:noProof/>
         <w:color w:val="000000"/>
       </w:rPr>
-      <w:t>9</w:t>
+      <w:t>8</w:t>
     </w:r>
     <w:r>
       <w:rPr>
@@ -47986,11 +49990,11 @@
         </c:dLbls>
         <c:gapWidth val="219"/>
         <c:overlap val="-27"/>
-        <c:axId val="-1934923200"/>
-        <c:axId val="-1934936800"/>
+        <c:axId val="-1600084736"/>
+        <c:axId val="-1600081472"/>
       </c:barChart>
       <c:catAx>
-        <c:axId val="-1934923200"/>
+        <c:axId val="-1600084736"/>
         <c:scaling>
           <c:orientation val="minMax"/>
         </c:scaling>
@@ -48000,7 +50004,7 @@
         <c:majorTickMark val="none"/>
         <c:minorTickMark val="none"/>
         <c:tickLblPos val="nextTo"/>
-        <c:crossAx val="-1934936800"/>
+        <c:crossAx val="-1600081472"/>
         <c:crosses val="autoZero"/>
         <c:auto val="1"/>
         <c:lblAlgn val="ctr"/>
@@ -48008,7 +50012,7 @@
         <c:noMultiLvlLbl val="0"/>
       </c:catAx>
       <c:valAx>
-        <c:axId val="-1934936800"/>
+        <c:axId val="-1600081472"/>
         <c:scaling>
           <c:orientation val="minMax"/>
         </c:scaling>
@@ -48059,7 +50063,7 @@
             <a:endParaRPr lang="pt-BR"/>
           </a:p>
         </c:txPr>
-        <c:crossAx val="-1934923200"/>
+        <c:crossAx val="-1600084736"/>
         <c:crosses val="autoZero"/>
         <c:crossBetween val="between"/>
       </c:valAx>
@@ -48995,7 +50999,7 @@
 </file>
 
 <file path=customXml/itemProps2.xml><?xml version="1.0" encoding="utf-8"?>
-<ds:datastoreItem xmlns:ds="http://schemas.openxmlformats.org/officeDocument/2006/customXml" ds:itemID="{B56FCFAF-5451-4753-94AB-DD4C37F8EDB1}">
+<ds:datastoreItem xmlns:ds="http://schemas.openxmlformats.org/officeDocument/2006/customXml" ds:itemID="{E5A46791-DA13-4F6A-9D3C-83035A1D7056}">
   <ds:schemaRefs>
     <ds:schemaRef ds:uri="http://schemas.openxmlformats.org/officeDocument/2006/bibliography"/>
   </ds:schemaRefs>

</xml_diff>

<commit_message>
fazendo o ppt pra defesa! fé me deus!
</commit_message>
<xml_diff>
--- a/DOCUMENTACAO/PF2/DOCUMENTACAO_TCC_PF2_v2.docx
+++ b/DOCUMENTACAO/PF2/DOCUMENTACAO_TCC_PF2_v2.docx
@@ -7436,8 +7436,6 @@
         </w:rPr>
         <w:t>ou por data de validade vencida.</w:t>
       </w:r>
-      <w:bookmarkStart w:id="3" w:name="_GoBack"/>
-      <w:bookmarkEnd w:id="3"/>
     </w:p>
     <w:p>
       <w:pPr>
@@ -7517,7 +7515,7 @@
           <w:szCs w:val="24"/>
         </w:rPr>
       </w:pPr>
-      <w:bookmarkStart w:id="4" w:name="_Toc87711468"/>
+      <w:bookmarkStart w:id="3" w:name="_Toc87711468"/>
       <w:r>
         <w:rPr>
           <w:rFonts w:ascii="Times New Roman" w:hAnsi="Times New Roman" w:cs="Times New Roman"/>
@@ -7526,7 +7524,7 @@
         </w:rPr>
         <w:t>1.3. Objetivos</w:t>
       </w:r>
-      <w:bookmarkEnd w:id="4"/>
+      <w:bookmarkEnd w:id="3"/>
     </w:p>
     <w:p>
       <w:pPr>
@@ -7775,7 +7773,7 @@
           <w:szCs w:val="24"/>
         </w:rPr>
       </w:pPr>
-      <w:bookmarkStart w:id="5" w:name="_Toc87711469"/>
+      <w:bookmarkStart w:id="4" w:name="_Toc87711469"/>
       <w:r>
         <w:rPr>
           <w:rFonts w:ascii="Times New Roman" w:hAnsi="Times New Roman" w:cs="Times New Roman"/>
@@ -7784,7 +7782,7 @@
         </w:rPr>
         <w:t>1.4. Justificativa</w:t>
       </w:r>
-      <w:bookmarkEnd w:id="5"/>
+      <w:bookmarkEnd w:id="4"/>
     </w:p>
     <w:p>
       <w:pPr>
@@ -8137,7 +8135,7 @@
           <w:highlight w:val="yellow"/>
         </w:rPr>
       </w:pPr>
-      <w:bookmarkStart w:id="6" w:name="_Toc87711470"/>
+      <w:bookmarkStart w:id="5" w:name="_Toc87711470"/>
       <w:r>
         <w:rPr>
           <w:sz w:val="24"/>
@@ -8145,7 +8143,7 @@
         </w:rPr>
         <w:t>2. REQUISITOS DO SISTEMA</w:t>
       </w:r>
-      <w:bookmarkEnd w:id="6"/>
+      <w:bookmarkEnd w:id="5"/>
     </w:p>
     <w:p>
       <w:pPr>
@@ -8168,7 +8166,7 @@
           <w:szCs w:val="24"/>
         </w:rPr>
       </w:pPr>
-      <w:bookmarkStart w:id="7" w:name="_Toc87711471"/>
+      <w:bookmarkStart w:id="6" w:name="_Toc87711471"/>
       <w:r>
         <w:rPr>
           <w:rFonts w:ascii="Times New Roman" w:hAnsi="Times New Roman" w:cs="Times New Roman"/>
@@ -8177,7 +8175,7 @@
         </w:rPr>
         <w:t>2.1. Descrição Geral do Sistema</w:t>
       </w:r>
-      <w:bookmarkEnd w:id="7"/>
+      <w:bookmarkEnd w:id="6"/>
     </w:p>
     <w:p>
       <w:pPr>
@@ -9639,7 +9637,7 @@
           <w:szCs w:val="24"/>
         </w:rPr>
       </w:pPr>
-      <w:bookmarkStart w:id="8" w:name="_Toc87711472"/>
+      <w:bookmarkStart w:id="7" w:name="_Toc87711472"/>
       <w:r>
         <w:rPr>
           <w:rFonts w:ascii="Times New Roman" w:hAnsi="Times New Roman" w:cs="Times New Roman"/>
@@ -9648,7 +9646,7 @@
         </w:rPr>
         <w:t>2.2. Partes Interessadas</w:t>
       </w:r>
-      <w:bookmarkEnd w:id="8"/>
+      <w:bookmarkEnd w:id="7"/>
     </w:p>
     <w:p>
       <w:pPr>
@@ -10255,7 +10253,7 @@
           <w:szCs w:val="24"/>
         </w:rPr>
       </w:pPr>
-      <w:bookmarkStart w:id="9" w:name="_Toc87711473"/>
+      <w:bookmarkStart w:id="8" w:name="_Toc87711473"/>
       <w:r>
         <w:rPr>
           <w:rFonts w:ascii="Times New Roman" w:hAnsi="Times New Roman" w:cs="Times New Roman"/>
@@ -10264,7 +10262,7 @@
         </w:rPr>
         <w:t>2.3. Atores</w:t>
       </w:r>
-      <w:bookmarkEnd w:id="9"/>
+      <w:bookmarkEnd w:id="8"/>
     </w:p>
     <w:p>
       <w:pPr>
@@ -10867,7 +10865,7 @@
           <w:szCs w:val="24"/>
         </w:rPr>
       </w:pPr>
-      <w:bookmarkStart w:id="10" w:name="_Toc87711474"/>
+      <w:bookmarkStart w:id="9" w:name="_Toc87711474"/>
       <w:r>
         <w:rPr>
           <w:rFonts w:ascii="Times New Roman" w:hAnsi="Times New Roman" w:cs="Times New Roman"/>
@@ -10876,7 +10874,7 @@
         </w:rPr>
         <w:t>2.4. Especificação dos Requisitos Funcionais</w:t>
       </w:r>
-      <w:bookmarkEnd w:id="10"/>
+      <w:bookmarkEnd w:id="9"/>
       <w:r>
         <w:rPr>
           <w:rFonts w:ascii="Times New Roman" w:hAnsi="Times New Roman" w:cs="Times New Roman"/>
@@ -13097,7 +13095,7 @@
           <w:color w:val="auto"/>
         </w:rPr>
       </w:pPr>
-      <w:bookmarkStart w:id="11" w:name="_Toc87711475"/>
+      <w:bookmarkStart w:id="10" w:name="_Toc87711475"/>
       <w:r>
         <w:rPr>
           <w:rFonts w:ascii="Times New Roman" w:eastAsia="Times New Roman" w:hAnsi="Times New Roman" w:cs="Times New Roman"/>
@@ -13130,7 +13128,7 @@
         </w:rPr>
         <w:t>o de Casos de Uso</w:t>
       </w:r>
-      <w:bookmarkEnd w:id="11"/>
+      <w:bookmarkEnd w:id="10"/>
     </w:p>
     <w:p>
       <w:pPr>
@@ -26862,7 +26860,7 @@
           <w:shd w:val="clear" w:color="auto" w:fill="F4CCCC"/>
         </w:rPr>
       </w:pPr>
-      <w:bookmarkStart w:id="12" w:name="_Toc87711476"/>
+      <w:bookmarkStart w:id="11" w:name="_Toc87711476"/>
       <w:r>
         <w:rPr>
           <w:rFonts w:ascii="Times New Roman" w:eastAsia="Times New Roman" w:hAnsi="Times New Roman" w:cs="Times New Roman"/>
@@ -26871,7 +26869,7 @@
         </w:rPr>
         <w:t>2.4.2. Regras de Negócio</w:t>
       </w:r>
-      <w:bookmarkEnd w:id="12"/>
+      <w:bookmarkEnd w:id="11"/>
     </w:p>
     <w:p>
       <w:pPr>
@@ -31678,7 +31676,7 @@
           <w:szCs w:val="24"/>
         </w:rPr>
       </w:pPr>
-      <w:bookmarkStart w:id="13" w:name="_Toc87711477"/>
+      <w:bookmarkStart w:id="12" w:name="_Toc87711477"/>
       <w:r>
         <w:rPr>
           <w:rFonts w:ascii="Times New Roman" w:hAnsi="Times New Roman" w:cs="Times New Roman"/>
@@ -31703,7 +31701,7 @@
         </w:rPr>
         <w:t>Especificação dos Requisitos Não Funcionais</w:t>
       </w:r>
-      <w:bookmarkEnd w:id="13"/>
+      <w:bookmarkEnd w:id="12"/>
     </w:p>
     <w:p>
       <w:pPr>
@@ -32973,7 +32971,7 @@
           <w:highlight w:val="yellow"/>
         </w:rPr>
       </w:pPr>
-      <w:bookmarkStart w:id="14" w:name="_Toc87711478"/>
+      <w:bookmarkStart w:id="13" w:name="_Toc87711478"/>
       <w:r>
         <w:rPr>
           <w:sz w:val="24"/>
@@ -32981,7 +32979,7 @@
         </w:rPr>
         <w:t>3. MODELO DE DADOS</w:t>
       </w:r>
-      <w:bookmarkEnd w:id="14"/>
+      <w:bookmarkEnd w:id="13"/>
     </w:p>
     <w:p>
       <w:pPr>
@@ -37790,7 +37788,7 @@
           <w:highlight w:val="yellow"/>
         </w:rPr>
       </w:pPr>
-      <w:bookmarkStart w:id="15" w:name="_Toc87711479"/>
+      <w:bookmarkStart w:id="14" w:name="_Toc87711479"/>
       <w:r>
         <w:rPr>
           <w:sz w:val="24"/>
@@ -37798,7 +37796,7 @@
         </w:rPr>
         <w:t>4. GESTÃO DE PROJETO</w:t>
       </w:r>
-      <w:bookmarkEnd w:id="15"/>
+      <w:bookmarkEnd w:id="14"/>
     </w:p>
     <w:p>
       <w:pPr>
@@ -38568,7 +38566,7 @@
           <w:highlight w:val="yellow"/>
         </w:rPr>
       </w:pPr>
-      <w:bookmarkStart w:id="16" w:name="_Toc87711480"/>
+      <w:bookmarkStart w:id="15" w:name="_Toc87711480"/>
       <w:r>
         <w:rPr>
           <w:sz w:val="24"/>
@@ -38577,7 +38575,7 @@
         <w:lastRenderedPageBreak/>
         <w:t>5. SOLUÇÃO ARQUITETURAL E TECNOLÓGICA</w:t>
       </w:r>
-      <w:bookmarkEnd w:id="16"/>
+      <w:bookmarkEnd w:id="15"/>
     </w:p>
     <w:p>
       <w:pPr>
@@ -38702,7 +38700,7 @@
             <v:path o:extrusionok="f" gradientshapeok="t" o:connecttype="rect"/>
             <o:lock v:ext="edit" aspectratio="t"/>
           </v:shapetype>
-          <v:shape id="_x0000_i1025" type="#_x0000_t75" style="width:452.3pt;height:389.6pt">
+          <v:shape id="_x0000_i1025" type="#_x0000_t75" style="width:452.65pt;height:389.25pt">
             <v:imagedata r:id="rId13" o:title="modelo_arquitetura"/>
           </v:shape>
         </w:pict>
@@ -38764,7 +38762,7 @@
           <w:szCs w:val="24"/>
         </w:rPr>
       </w:pPr>
-      <w:bookmarkStart w:id="17" w:name="_Toc87711481"/>
+      <w:bookmarkStart w:id="16" w:name="_Toc87711481"/>
       <w:r>
         <w:rPr>
           <w:sz w:val="24"/>
@@ -38772,7 +38770,7 @@
         </w:rPr>
         <w:t>6. PROJETO E EXECUÇÃO DOS TESTES</w:t>
       </w:r>
-      <w:bookmarkEnd w:id="17"/>
+      <w:bookmarkEnd w:id="16"/>
     </w:p>
     <w:p>
       <w:pPr>
@@ -38793,7 +38791,7 @@
           <w:szCs w:val="24"/>
         </w:rPr>
       </w:pPr>
-      <w:bookmarkStart w:id="18" w:name="_Toc87711482"/>
+      <w:bookmarkStart w:id="17" w:name="_Toc87711482"/>
       <w:r>
         <w:rPr>
           <w:rFonts w:ascii="Times New Roman" w:hAnsi="Times New Roman" w:cs="Times New Roman"/>
@@ -38818,7 +38816,7 @@
         </w:rPr>
         <w:t>Método de Versionamento</w:t>
       </w:r>
-      <w:bookmarkEnd w:id="18"/>
+      <w:bookmarkEnd w:id="17"/>
     </w:p>
     <w:p>
       <w:pPr>
@@ -38944,7 +38942,7 @@
           <w:szCs w:val="24"/>
         </w:rPr>
       </w:pPr>
-      <w:bookmarkStart w:id="19" w:name="_Toc87711483"/>
+      <w:bookmarkStart w:id="18" w:name="_Toc87711483"/>
       <w:r>
         <w:rPr>
           <w:rFonts w:ascii="Times New Roman" w:hAnsi="Times New Roman" w:cs="Times New Roman"/>
@@ -38961,7 +38959,7 @@
         </w:rPr>
         <w:t xml:space="preserve"> Testes</w:t>
       </w:r>
-      <w:bookmarkEnd w:id="19"/>
+      <w:bookmarkEnd w:id="18"/>
     </w:p>
     <w:p>
       <w:pPr>
@@ -39011,7 +39009,7 @@
           <w:color w:val="auto"/>
         </w:rPr>
       </w:pPr>
-      <w:bookmarkStart w:id="20" w:name="_Toc87711484"/>
+      <w:bookmarkStart w:id="19" w:name="_Toc87711484"/>
       <w:r>
         <w:rPr>
           <w:rFonts w:ascii="Times New Roman" w:eastAsia="Times New Roman" w:hAnsi="Times New Roman" w:cs="Times New Roman"/>
@@ -39036,7 +39034,7 @@
         </w:rPr>
         <w:t>Testes de Sistemas</w:t>
       </w:r>
-      <w:bookmarkEnd w:id="20"/>
+      <w:bookmarkEnd w:id="19"/>
     </w:p>
     <w:p>
       <w:pPr>
@@ -39090,7 +39088,7 @@
           <w:color w:val="auto"/>
         </w:rPr>
       </w:pPr>
-      <w:bookmarkStart w:id="21" w:name="_Toc87711485"/>
+      <w:bookmarkStart w:id="20" w:name="_Toc87711485"/>
       <w:r>
         <w:rPr>
           <w:rFonts w:ascii="Times New Roman" w:eastAsia="Times New Roman" w:hAnsi="Times New Roman" w:cs="Times New Roman"/>
@@ -39099,7 +39097,7 @@
         </w:rPr>
         <w:t>6.2.2. Teste de integridade</w:t>
       </w:r>
-      <w:bookmarkEnd w:id="21"/>
+      <w:bookmarkEnd w:id="20"/>
       <w:r>
         <w:rPr>
           <w:rFonts w:ascii="Times New Roman" w:eastAsia="Times New Roman" w:hAnsi="Times New Roman" w:cs="Times New Roman"/>
@@ -39318,7 +39316,7 @@
           <w:color w:val="auto"/>
         </w:rPr>
       </w:pPr>
-      <w:bookmarkStart w:id="22" w:name="_Toc87711486"/>
+      <w:bookmarkStart w:id="21" w:name="_Toc87711486"/>
       <w:r>
         <w:rPr>
           <w:rFonts w:ascii="Times New Roman" w:eastAsia="Times New Roman" w:hAnsi="Times New Roman" w:cs="Times New Roman"/>
@@ -39327,7 +39325,7 @@
         </w:rPr>
         <w:t>6.2.3 Teste de compatibilidade</w:t>
       </w:r>
-      <w:bookmarkEnd w:id="22"/>
+      <w:bookmarkEnd w:id="21"/>
       <w:r>
         <w:rPr>
           <w:rFonts w:ascii="Times New Roman" w:eastAsia="Times New Roman" w:hAnsi="Times New Roman" w:cs="Times New Roman"/>
@@ -39383,21 +39381,33 @@
         <w:rPr>
           <w:lang w:val="pt-BR"/>
         </w:rPr>
-        <w:t xml:space="preserve"> como proposto, foram feitos alguns testes usando diferentes navegadores (Google Chrome, Mozilla Firefox, Internet Explorer, Microsoft Edge e </w:t>
-      </w:r>
-      <w:proofErr w:type="spellStart"/>
-      <w:r>
-        <w:rPr>
-          <w:lang w:val="pt-BR"/>
-        </w:rPr>
-        <w:t>Brave</w:t>
-      </w:r>
-      <w:proofErr w:type="spellEnd"/>
-      <w:r>
-        <w:rPr>
-          <w:lang w:val="pt-BR"/>
-        </w:rPr>
-        <w:t xml:space="preserve"> Browser), sistemas operacionais (Windows 10/11 e </w:t>
+        <w:t xml:space="preserve"> como proposto, foram feitos alguns testes usando diferentes navegadores (</w:t>
+      </w:r>
+      <w:bookmarkStart w:id="22" w:name="_GoBack"/>
+      <w:r>
+        <w:rPr>
+          <w:lang w:val="pt-BR"/>
+        </w:rPr>
+        <w:t>Google Chrome, Mozilla Firefox, Internet Explorer</w:t>
+      </w:r>
+      <w:r>
+        <w:rPr>
+          <w:lang w:val="pt-BR"/>
+        </w:rPr>
+        <w:t xml:space="preserve"> e </w:t>
+      </w:r>
+      <w:r>
+        <w:rPr>
+          <w:lang w:val="pt-BR"/>
+        </w:rPr>
+        <w:t xml:space="preserve">Microsoft Edge), </w:t>
+      </w:r>
+      <w:bookmarkEnd w:id="22"/>
+      <w:r>
+        <w:rPr>
+          <w:lang w:val="pt-BR"/>
+        </w:rPr>
+        <w:t xml:space="preserve">sistemas operacionais (Windows 10/11 e </w:t>
       </w:r>
       <w:proofErr w:type="spellStart"/>
       <w:r>
@@ -39578,14 +39588,14 @@
         <w:rPr>
           <w:lang w:val="pt-BR"/>
         </w:rPr>
-        <w:t xml:space="preserve">Desenvolver um sistema, independentemente do nível de conhecimento de ferramentas e linguagens, é um compromisso de entrega e responsabilidade com o futuro usuário do sistema. O desenvolvedor se compromete em oferecer a melhor </w:t>
+        <w:t xml:space="preserve">Desenvolver um sistema, independentemente do nível de conhecimento de ferramentas e linguagens, é um compromisso de entrega e responsabilidade com o futuro usuário do sistema. O desenvolvedor se compromete em oferecer a melhor experiência para que seu usuário tenha a melhor experiência de uso possível e comece </w:t>
       </w:r>
       <w:r>
         <w:rPr>
           <w:lang w:val="pt-BR"/>
         </w:rPr>
         <w:lastRenderedPageBreak/>
-        <w:t>experiência para que seu usuário tenha a melhor experiência de uso possível e comece a utilizar esse sistema para facilitar seu dia a dia. A principal meta ao desenvolver um software, logo, é a experiência que ele irá proporcionar aos seus usuários. E isso deixa a todos os desenvolvedores, arquitetos, designers e outras diversas funções que estejam envolvidas, a importante missão de estar a todo momento aprendendo e buscando inovar cada vez mais, já que o usuário apesar de não saber medir a importância de uma versão atualizada do sistema, ele sabe que o tempo é crucial e vai querer usar um produto que seja rápido, com usabilidade e acessível.</w:t>
+        <w:t>a utilizar esse sistema para facilitar seu dia a dia. A principal meta ao desenvolver um software, logo, é a experiência que ele irá proporcionar aos seus usuários. E isso deixa a todos os desenvolvedores, arquitetos, designers e outras diversas funções que estejam envolvidas, a importante missão de estar a todo momento aprendendo e buscando inovar cada vez mais, já que o usuário apesar de não saber medir a importância de uma versão atualizada do sistema, ele sabe que o tempo é crucial e vai querer usar um produto que seja rápido, com usabilidade e acessível.</w:t>
       </w:r>
     </w:p>
     <w:p>
@@ -39871,14 +39881,14 @@
         <w:rPr>
           <w:lang w:val="pt-BR"/>
         </w:rPr>
-        <w:t xml:space="preserve"> que reduz bastante o tempo gasto com </w:t>
+        <w:t xml:space="preserve"> que reduz bastante o tempo gasto com as configurações iniciais do Spring, além de utilizar a biblioteca Spring Security que </w:t>
       </w:r>
       <w:r>
         <w:rPr>
           <w:lang w:val="pt-BR"/>
         </w:rPr>
         <w:lastRenderedPageBreak/>
-        <w:t xml:space="preserve">as configurações iniciais do Spring, além de utilizar a biblioteca Spring Security que ajuda a proteger o sistema web utilizando o protocolo de autorização OAuth2 e também usando o Spring Data JPA para facilitar a comunicação e a persistência de dados com banco de dados, no caso o escolhido para o projeto foi o banco de dados relacional MySQL da Oracle ao qual já possuo mais familiaridade. </w:t>
+        <w:t xml:space="preserve">ajuda a proteger o sistema web utilizando o protocolo de autorização OAuth2 e também usando o Spring Data JPA para facilitar a comunicação e a persistência de dados com banco de dados, no caso o escolhido para o projeto foi o banco de dados relacional MySQL da Oracle ao qual já possuo mais familiaridade. </w:t>
       </w:r>
       <w:r>
         <w:rPr>
@@ -39984,19 +39994,29 @@
         </w:rPr>
         <w:t xml:space="preserve">e </w:t>
       </w:r>
-      <w:proofErr w:type="gramStart"/>
-      <w:r>
-        <w:rPr>
-          <w:lang w:val="pt-BR"/>
-        </w:rPr>
-        <w:t>aos</w:t>
-      </w:r>
-      <w:proofErr w:type="gramEnd"/>
-      <w:r>
-        <w:rPr>
-          <w:lang w:val="pt-BR"/>
-        </w:rPr>
-        <w:t xml:space="preserve"> ir digitando o nome do ingredientes encurtando a lista da </w:t>
+      <w:r>
+        <w:rPr>
+          <w:lang w:val="pt-BR"/>
+        </w:rPr>
+        <w:t>ao</w:t>
+      </w:r>
+      <w:r>
+        <w:rPr>
+          <w:lang w:val="pt-BR"/>
+        </w:rPr>
+        <w:t xml:space="preserve"> ir digitando o nome </w:t>
+      </w:r>
+      <w:r>
+        <w:rPr>
+          <w:lang w:val="pt-BR"/>
+        </w:rPr>
+        <w:t>do ingrediente</w:t>
+      </w:r>
+      <w:r>
+        <w:rPr>
+          <w:lang w:val="pt-BR"/>
+        </w:rPr>
+        <w:t xml:space="preserve"> encurtando a lista da </w:t>
       </w:r>
       <w:proofErr w:type="spellStart"/>
       <w:r>
@@ -40028,7 +40048,31 @@
         <w:rPr>
           <w:lang w:val="pt-BR"/>
         </w:rPr>
-        <w:t xml:space="preserve"> facilitar na procura dos ingredientes para receita.</w:t>
+        <w:t xml:space="preserve"> </w:t>
+      </w:r>
+      <w:r>
+        <w:rPr>
+          <w:lang w:val="pt-BR"/>
+        </w:rPr>
+        <w:t>agilizar</w:t>
+      </w:r>
+      <w:r>
+        <w:rPr>
+          <w:lang w:val="pt-BR"/>
+        </w:rPr>
+        <w:t xml:space="preserve"> </w:t>
+      </w:r>
+      <w:r>
+        <w:rPr>
+          <w:lang w:val="pt-BR"/>
+        </w:rPr>
+        <w:t>a</w:t>
+      </w:r>
+      <w:r>
+        <w:rPr>
+          <w:lang w:val="pt-BR"/>
+        </w:rPr>
+        <w:t xml:space="preserve"> procura dos ingredientes para receita.</w:t>
       </w:r>
     </w:p>
     <w:p>
@@ -40320,14 +40364,7 @@
         <w:rPr>
           <w:lang w:val="pt-BR"/>
         </w:rPr>
-        <w:t xml:space="preserve">da lista de compras gerada </w:t>
-      </w:r>
-      <w:r>
-        <w:rPr>
-          <w:lang w:val="pt-BR"/>
-        </w:rPr>
-        <w:lastRenderedPageBreak/>
-        <w:t>para</w:t>
+        <w:t>da lista de compras gerada para</w:t>
       </w:r>
       <w:r>
         <w:rPr>
@@ -40388,6 +40425,7 @@
         <w:rPr>
           <w:lang w:val="pt-BR"/>
         </w:rPr>
+        <w:lastRenderedPageBreak/>
         <w:t xml:space="preserve">Realizar uma pesquisa de campo com o intuito de melhorar a usabilidade </w:t>
       </w:r>
       <w:r>
@@ -41264,7 +41302,7 @@
         <w:noProof/>
         <w:color w:val="000000"/>
       </w:rPr>
-      <w:t>8</w:t>
+      <w:t>43</w:t>
     </w:r>
     <w:r>
       <w:rPr>
@@ -49990,11 +50028,11 @@
         </c:dLbls>
         <c:gapWidth val="219"/>
         <c:overlap val="-27"/>
-        <c:axId val="-1600084736"/>
-        <c:axId val="-1600081472"/>
+        <c:axId val="-1961165680"/>
+        <c:axId val="-1961169488"/>
       </c:barChart>
       <c:catAx>
-        <c:axId val="-1600084736"/>
+        <c:axId val="-1961165680"/>
         <c:scaling>
           <c:orientation val="minMax"/>
         </c:scaling>
@@ -50004,7 +50042,7 @@
         <c:majorTickMark val="none"/>
         <c:minorTickMark val="none"/>
         <c:tickLblPos val="nextTo"/>
-        <c:crossAx val="-1600081472"/>
+        <c:crossAx val="-1961169488"/>
         <c:crosses val="autoZero"/>
         <c:auto val="1"/>
         <c:lblAlgn val="ctr"/>
@@ -50012,7 +50050,7 @@
         <c:noMultiLvlLbl val="0"/>
       </c:catAx>
       <c:valAx>
-        <c:axId val="-1600081472"/>
+        <c:axId val="-1961169488"/>
         <c:scaling>
           <c:orientation val="minMax"/>
         </c:scaling>
@@ -50063,7 +50101,7 @@
             <a:endParaRPr lang="pt-BR"/>
           </a:p>
         </c:txPr>
-        <c:crossAx val="-1600084736"/>
+        <c:crossAx val="-1961165680"/>
         <c:crosses val="autoZero"/>
         <c:crossBetween val="between"/>
       </c:valAx>
@@ -50999,7 +51037,7 @@
 </file>
 
 <file path=customXml/itemProps2.xml><?xml version="1.0" encoding="utf-8"?>
-<ds:datastoreItem xmlns:ds="http://schemas.openxmlformats.org/officeDocument/2006/customXml" ds:itemID="{E5A46791-DA13-4F6A-9D3C-83035A1D7056}">
+<ds:datastoreItem xmlns:ds="http://schemas.openxmlformats.org/officeDocument/2006/customXml" ds:itemID="{EBE60451-33BA-435B-8E87-770AFD2F1255}">
   <ds:schemaRefs>
     <ds:schemaRef ds:uri="http://schemas.openxmlformats.org/officeDocument/2006/bibliography"/>
   </ds:schemaRefs>

</xml_diff>

<commit_message>
Alteracos slides e roteiro
</commit_message>
<xml_diff>
--- a/DOCUMENTACAO/PF2/DOCUMENTACAO_TCC_PF2_v2.docx
+++ b/DOCUMENTACAO/PF2/DOCUMENTACAO_TCC_PF2_v2.docx
@@ -1565,7 +1565,7 @@
           <w:color w:val="FF0000"/>
           <w:lang w:val="pt-BR"/>
         </w:rPr>
-        <w:t>Dra. Manoela dos Santos</w:t>
+        <w:t>Claudio Ribeiro</w:t>
       </w:r>
     </w:p>
     <w:p>
@@ -1711,21 +1711,12 @@
         </w:rPr>
         <w:t xml:space="preserve">2º. Examinador Prof. </w:t>
       </w:r>
-      <w:proofErr w:type="spellStart"/>
       <w:r>
         <w:rPr>
           <w:color w:val="FF0000"/>
           <w:lang w:val="pt-BR"/>
         </w:rPr>
-        <w:t>Msc</w:t>
-      </w:r>
-      <w:proofErr w:type="spellEnd"/>
-      <w:r>
-        <w:rPr>
-          <w:color w:val="FF0000"/>
-          <w:lang w:val="pt-BR"/>
-        </w:rPr>
-        <w:t>. Marcos dos Anjos</w:t>
+        <w:t>Paulo Freire</w:t>
       </w:r>
     </w:p>
     <w:p>
@@ -1876,7 +1867,7 @@
           <w:color w:val="FF0000"/>
           <w:lang w:val="pt-BR"/>
         </w:rPr>
-        <w:t>Dr. Claudio Fico Fonseca</w:t>
+        <w:t>Claudio Fico Fonseca</w:t>
       </w:r>
     </w:p>
     <w:p>
@@ -4429,7 +4420,23 @@
                 <w:noProof/>
                 <w:lang w:val="pt-BR"/>
               </w:rPr>
-              <w:t>7. CONCLUSÕES E TRABALHOS FUTUROS</w:t>
+              <w:t>7. CONCLU</w:t>
+            </w:r>
+            <w:r>
+              <w:rPr>
+                <w:rStyle w:val="Hyperlink"/>
+                <w:noProof/>
+                <w:lang w:val="pt-BR"/>
+              </w:rPr>
+              <w:t>S</w:t>
+            </w:r>
+            <w:r>
+              <w:rPr>
+                <w:rStyle w:val="Hyperlink"/>
+                <w:noProof/>
+                <w:lang w:val="pt-BR"/>
+              </w:rPr>
+              <w:t>ÕES E TRABALHOS FUTUROS</w:t>
             </w:r>
             <w:r>
               <w:rPr>
@@ -37823,121 +37830,7 @@
         <w:rPr>
           <w:lang w:val="pt-BR"/>
         </w:rPr>
-        <w:t>A g</w:t>
-      </w:r>
-      <w:r>
-        <w:rPr>
-          <w:lang w:val="pt-BR"/>
-        </w:rPr>
-        <w:t>estão de projetos é um</w:t>
-      </w:r>
-      <w:r>
-        <w:rPr>
-          <w:lang w:val="pt-BR"/>
-        </w:rPr>
-        <w:t>a</w:t>
-      </w:r>
-      <w:r>
-        <w:rPr>
-          <w:lang w:val="pt-BR"/>
-        </w:rPr>
-        <w:t xml:space="preserve"> </w:t>
-      </w:r>
-      <w:r>
-        <w:rPr>
-          <w:lang w:val="pt-BR"/>
-        </w:rPr>
-        <w:t>união</w:t>
-      </w:r>
-      <w:r>
-        <w:rPr>
-          <w:lang w:val="pt-BR"/>
-        </w:rPr>
-        <w:t xml:space="preserve"> de práticas que serve de guia para trabalhar de </w:t>
-      </w:r>
-      <w:r>
-        <w:rPr>
-          <w:lang w:val="pt-BR"/>
-        </w:rPr>
-        <w:t>forma</w:t>
-      </w:r>
-      <w:r>
-        <w:rPr>
-          <w:lang w:val="pt-BR"/>
-        </w:rPr>
-        <w:t xml:space="preserve"> </w:t>
-      </w:r>
-      <w:r>
-        <w:rPr>
-          <w:lang w:val="pt-BR"/>
-        </w:rPr>
-        <w:t xml:space="preserve">mais </w:t>
-      </w:r>
-      <w:r>
-        <w:rPr>
-          <w:lang w:val="pt-BR"/>
-        </w:rPr>
-        <w:t xml:space="preserve">produtiva. </w:t>
-      </w:r>
-      <w:r>
-        <w:rPr>
-          <w:lang w:val="pt-BR"/>
-        </w:rPr>
-        <w:t xml:space="preserve">Ela inclui </w:t>
-      </w:r>
-      <w:r>
-        <w:rPr>
-          <w:lang w:val="pt-BR"/>
-        </w:rPr>
-        <w:t xml:space="preserve">métodos e ferramentas que organizam as tarefas, identificam sua sequência de execução e dependências existentes, </w:t>
-      </w:r>
-      <w:r>
-        <w:rPr>
-          <w:lang w:val="pt-BR"/>
-        </w:rPr>
-        <w:t>apoia</w:t>
-      </w:r>
-      <w:r>
-        <w:rPr>
-          <w:lang w:val="pt-BR"/>
-        </w:rPr>
-        <w:t xml:space="preserve"> a alocação de recursos e tempo, além de permitir o rastreamento </w:t>
-      </w:r>
-      <w:r>
-        <w:rPr>
-          <w:lang w:val="pt-BR"/>
-        </w:rPr>
-        <w:t>do andamento</w:t>
-      </w:r>
-      <w:r>
-        <w:rPr>
-          <w:lang w:val="pt-BR"/>
-        </w:rPr>
-        <w:t xml:space="preserve"> das atividades e </w:t>
-      </w:r>
-      <w:r>
-        <w:rPr>
-          <w:lang w:val="pt-BR"/>
-        </w:rPr>
-        <w:t>mensuração</w:t>
-      </w:r>
-      <w:r>
-        <w:rPr>
-          <w:lang w:val="pt-BR"/>
-        </w:rPr>
-        <w:t xml:space="preserve"> do progresso </w:t>
-      </w:r>
-      <w:r>
-        <w:rPr>
-          <w:lang w:val="pt-BR"/>
-        </w:rPr>
-        <w:t>referente</w:t>
-      </w:r>
-      <w:r>
-        <w:rPr>
-          <w:lang w:val="pt-BR"/>
-        </w:rPr>
-        <w:t xml:space="preserve"> ao que foi definido no plano de projeto.</w:t>
+        <w:t>A gestão de projetos é uma união de práticas que serve de guia para trabalhar de forma mais produtiva. Ela inclui métodos e ferramentas que organizam as tarefas, identificam sua sequência de execução e dependências existentes, apoia a alocação de recursos e tempo, além de permitir o rastreamento do andamento das atividades e mensuração do progresso referente ao que foi definido no plano de projeto.</w:t>
       </w:r>
     </w:p>
     <w:p>
@@ -37965,25 +37858,7 @@
         <w:rPr>
           <w:lang w:val="pt-BR"/>
         </w:rPr>
-        <w:t>A f</w:t>
-      </w:r>
-      <w:r>
-        <w:rPr>
-          <w:lang w:val="pt-BR"/>
-        </w:rPr>
-        <w:t xml:space="preserve">erramenta </w:t>
-      </w:r>
-      <w:r>
-        <w:rPr>
-          <w:lang w:val="pt-BR"/>
-        </w:rPr>
-        <w:t>escolhida foi</w:t>
-      </w:r>
-      <w:r>
-        <w:rPr>
-          <w:lang w:val="pt-BR"/>
-        </w:rPr>
-        <w:t xml:space="preserve"> o </w:t>
+        <w:t xml:space="preserve">A ferramenta escolhida foi o </w:t>
       </w:r>
       <w:proofErr w:type="spellStart"/>
       <w:r>
@@ -37997,49 +37872,7 @@
         <w:rPr>
           <w:lang w:val="pt-BR"/>
         </w:rPr>
-        <w:t xml:space="preserve"> </w:t>
-      </w:r>
-      <w:r>
-        <w:rPr>
-          <w:lang w:val="pt-BR"/>
-        </w:rPr>
-        <w:t>que é uma ferramenta flexível de gerenciamento de trabalho em que os times podem criar planos, colaborar em projetos, organizar fluxos de trabalho e acompanhar o progresso com visualização, produtividade e gratificação (</w:t>
-      </w:r>
-      <w:r>
-        <w:rPr>
-          <w:lang w:val="pt-BR"/>
-        </w:rPr>
-        <w:t>TRELLO</w:t>
-      </w:r>
-      <w:r>
-        <w:rPr>
-          <w:lang w:val="pt-BR"/>
-        </w:rPr>
-        <w:t>, 2021).</w:t>
-      </w:r>
-      <w:r>
-        <w:rPr>
-          <w:lang w:val="pt-BR"/>
-        </w:rPr>
-        <w:t xml:space="preserve"> </w:t>
-      </w:r>
-      <w:r>
-        <w:rPr>
-          <w:lang w:val="pt-BR"/>
-        </w:rPr>
-        <w:t>A ferramenta é muito utilizada para trabalhos em equipe, mas pode ser u</w:t>
-      </w:r>
-      <w:r>
-        <w:rPr>
-          <w:lang w:val="pt-BR"/>
-        </w:rPr>
-        <w:t>s</w:t>
-      </w:r>
-      <w:r>
-        <w:rPr>
-          <w:lang w:val="pt-BR"/>
-        </w:rPr>
-        <w:t>ada também por um só individuo, como foi o caso desse trabalho.</w:t>
+        <w:t xml:space="preserve"> que é uma ferramenta flexível de gerenciamento de trabalho em que os times podem criar planos, colaborar em projetos, organizar fluxos de trabalho e acompanhar o progresso com visualização, produtividade e gratificação (TRELLO, 2021). A ferramenta é muito utilizada para trabalhos em equipe, mas pode ser usada também por um só individuo, como foi o caso desse trabalho.</w:t>
       </w:r>
     </w:p>
     <w:p>
@@ -38095,67 +37928,7 @@
         <w:rPr>
           <w:lang w:val="pt-BR"/>
         </w:rPr>
-        <w:t xml:space="preserve"> </w:t>
-      </w:r>
-      <w:r>
-        <w:rPr>
-          <w:lang w:val="pt-BR"/>
-        </w:rPr>
-        <w:t xml:space="preserve">que </w:t>
-      </w:r>
-      <w:r>
-        <w:rPr>
-          <w:lang w:val="pt-BR"/>
-        </w:rPr>
-        <w:t>se trata</w:t>
-      </w:r>
-      <w:r>
-        <w:rPr>
-          <w:lang w:val="pt-BR"/>
-        </w:rPr>
-        <w:t xml:space="preserve"> de</w:t>
-      </w:r>
-      <w:r>
-        <w:rPr>
-          <w:lang w:val="pt-BR"/>
-        </w:rPr>
-        <w:t xml:space="preserve"> um método visual para g</w:t>
-      </w:r>
-      <w:r>
-        <w:rPr>
-          <w:lang w:val="pt-BR"/>
-        </w:rPr>
-        <w:t>erenciar e conduzir o trabalho</w:t>
-      </w:r>
-      <w:r>
-        <w:rPr>
-          <w:lang w:val="pt-BR"/>
-        </w:rPr>
-        <w:t>, n</w:t>
-      </w:r>
-      <w:r>
-        <w:rPr>
-          <w:lang w:val="pt-BR"/>
-        </w:rPr>
-        <w:t xml:space="preserve">ele </w:t>
-      </w:r>
-      <w:r>
-        <w:rPr>
-          <w:lang w:val="pt-BR"/>
-        </w:rPr>
-        <w:t>é utilizado um</w:t>
-      </w:r>
-      <w:r>
-        <w:rPr>
-          <w:lang w:val="pt-BR"/>
-        </w:rPr>
-        <w:t xml:space="preserve"> quadro (físico ou digital) para planejar e acompanhar as tarefas. </w:t>
-      </w:r>
-      <w:r>
-        <w:rPr>
-          <w:lang w:val="pt-BR"/>
-        </w:rPr>
-        <w:t xml:space="preserve">Segundo David J. Anderson, “O </w:t>
+        <w:t xml:space="preserve"> que se trata de um método visual para gerenciar e conduzir o trabalho, nele é utilizado um quadro (físico ou digital) para planejar e acompanhar as tarefas. Segundo David J. Anderson, “O </w:t>
       </w:r>
       <w:proofErr w:type="spellStart"/>
       <w:r>
@@ -38197,13 +37970,7 @@
         <w:rPr>
           <w:lang w:val="pt-BR"/>
         </w:rPr>
-        <w:t xml:space="preserve">As tarefas foram organizadas por funcionalidades na ordem em que o sistema seria utilizado, ou seja, começando pela funcionalidade </w:t>
-      </w:r>
-      <w:r>
-        <w:rPr>
-          <w:lang w:val="pt-BR"/>
-        </w:rPr>
-        <w:t xml:space="preserve">de </w:t>
+        <w:t xml:space="preserve">As tarefas foram organizadas por funcionalidades na ordem em que o sistema seria utilizado, ou seja, começando pela funcionalidade de </w:t>
       </w:r>
       <w:proofErr w:type="spellStart"/>
       <w:r>
@@ -39381,14 +39148,7 @@
         <w:rPr>
           <w:lang w:val="pt-BR"/>
         </w:rPr>
-        <w:t xml:space="preserve"> como proposto, foram feitos alguns testes usando diferentes navegadores (</w:t>
-      </w:r>
-      <w:bookmarkStart w:id="22" w:name="_GoBack"/>
-      <w:r>
-        <w:rPr>
-          <w:lang w:val="pt-BR"/>
-        </w:rPr>
-        <w:t>Google Chrome, Mozilla Firefox, Internet Explorer</w:t>
+        <w:t xml:space="preserve"> como proposto, foram feitos alguns testes usando diferentes navegadores (Google Chrome, Mozilla Firefox, Internet Explorer</w:t>
       </w:r>
       <w:r>
         <w:rPr>
@@ -39400,14 +39160,7 @@
         <w:rPr>
           <w:lang w:val="pt-BR"/>
         </w:rPr>
-        <w:t xml:space="preserve">Microsoft Edge), </w:t>
-      </w:r>
-      <w:bookmarkEnd w:id="22"/>
-      <w:r>
-        <w:rPr>
-          <w:lang w:val="pt-BR"/>
-        </w:rPr>
-        <w:t xml:space="preserve">sistemas operacionais (Windows 10/11 e </w:t>
+        <w:t xml:space="preserve">Microsoft Edge), sistemas operacionais (Windows 10/11 e </w:t>
       </w:r>
       <w:proofErr w:type="spellStart"/>
       <w:r>
@@ -39458,7 +39211,7 @@
           <w:color w:val="auto"/>
         </w:rPr>
       </w:pPr>
-      <w:bookmarkStart w:id="23" w:name="_Toc87711487"/>
+      <w:bookmarkStart w:id="22" w:name="_Toc87711487"/>
       <w:r>
         <w:rPr>
           <w:rFonts w:ascii="Times New Roman" w:eastAsia="Times New Roman" w:hAnsi="Times New Roman" w:cs="Times New Roman"/>
@@ -39467,7 +39220,7 @@
         </w:rPr>
         <w:t>6.2.4 Teste de Funcionalidade</w:t>
       </w:r>
-      <w:bookmarkEnd w:id="23"/>
+      <w:bookmarkEnd w:id="22"/>
     </w:p>
     <w:p/>
     <w:p>
@@ -39553,7 +39306,7 @@
           <w:highlight w:val="yellow"/>
         </w:rPr>
       </w:pPr>
-      <w:bookmarkStart w:id="24" w:name="_Toc87711488"/>
+      <w:bookmarkStart w:id="23" w:name="_Toc87711488"/>
       <w:r>
         <w:rPr>
           <w:sz w:val="24"/>
@@ -39561,7 +39314,7 @@
         </w:rPr>
         <w:t>7. CONCLUSÕES E TRABALHOS FUTUROS</w:t>
       </w:r>
-      <w:bookmarkEnd w:id="24"/>
+      <w:bookmarkEnd w:id="23"/>
     </w:p>
     <w:p>
       <w:pPr>
@@ -39974,20 +39727,10 @@
         <w:rPr>
           <w:lang w:val="pt-BR"/>
         </w:rPr>
-        <w:t xml:space="preserve"> de ingredientes </w:t>
-      </w:r>
-      <w:r>
-        <w:rPr>
-          <w:lang w:val="pt-BR"/>
-        </w:rPr>
-        <w:t>para adicionar na</w:t>
-      </w:r>
-      <w:r>
-        <w:rPr>
-          <w:lang w:val="pt-BR"/>
-        </w:rPr>
-        <w:t xml:space="preserve"> receita a função de pesquisar </w:t>
-      </w:r>
+        <w:t xml:space="preserve"> de ingredientes a função de pesquisar </w:t>
+      </w:r>
+      <w:bookmarkStart w:id="24" w:name="_GoBack"/>
+      <w:bookmarkEnd w:id="24"/>
       <w:r>
         <w:rPr>
           <w:lang w:val="pt-BR"/>
@@ -40425,8 +40168,14 @@
         <w:rPr>
           <w:lang w:val="pt-BR"/>
         </w:rPr>
+        <w:t xml:space="preserve">Realizar uma pesquisa de campo com o intuito de melhorar a </w:t>
+      </w:r>
+      <w:r>
+        <w:rPr>
+          <w:lang w:val="pt-BR"/>
+        </w:rPr>
         <w:lastRenderedPageBreak/>
-        <w:t xml:space="preserve">Realizar uma pesquisa de campo com o intuito de melhorar a usabilidade </w:t>
+        <w:t xml:space="preserve">usabilidade </w:t>
       </w:r>
       <w:r>
         <w:rPr>
@@ -50028,11 +49777,11 @@
         </c:dLbls>
         <c:gapWidth val="219"/>
         <c:overlap val="-27"/>
-        <c:axId val="-1961165680"/>
-        <c:axId val="-1961169488"/>
+        <c:axId val="-169161392"/>
+        <c:axId val="-169160304"/>
       </c:barChart>
       <c:catAx>
-        <c:axId val="-1961165680"/>
+        <c:axId val="-169161392"/>
         <c:scaling>
           <c:orientation val="minMax"/>
         </c:scaling>
@@ -50042,7 +49791,7 @@
         <c:majorTickMark val="none"/>
         <c:minorTickMark val="none"/>
         <c:tickLblPos val="nextTo"/>
-        <c:crossAx val="-1961169488"/>
+        <c:crossAx val="-169160304"/>
         <c:crosses val="autoZero"/>
         <c:auto val="1"/>
         <c:lblAlgn val="ctr"/>
@@ -50050,7 +49799,7 @@
         <c:noMultiLvlLbl val="0"/>
       </c:catAx>
       <c:valAx>
-        <c:axId val="-1961169488"/>
+        <c:axId val="-169160304"/>
         <c:scaling>
           <c:orientation val="minMax"/>
         </c:scaling>
@@ -50101,7 +49850,7 @@
             <a:endParaRPr lang="pt-BR"/>
           </a:p>
         </c:txPr>
-        <c:crossAx val="-1961165680"/>
+        <c:crossAx val="-169161392"/>
         <c:crosses val="autoZero"/>
         <c:crossBetween val="between"/>
       </c:valAx>
@@ -51037,7 +50786,7 @@
 </file>
 
 <file path=customXml/itemProps2.xml><?xml version="1.0" encoding="utf-8"?>
-<ds:datastoreItem xmlns:ds="http://schemas.openxmlformats.org/officeDocument/2006/customXml" ds:itemID="{EBE60451-33BA-435B-8E87-770AFD2F1255}">
+<ds:datastoreItem xmlns:ds="http://schemas.openxmlformats.org/officeDocument/2006/customXml" ds:itemID="{854A9501-C471-42A6-B378-6F5AD20F04EB}">
   <ds:schemaRefs>
     <ds:schemaRef ds:uri="http://schemas.openxmlformats.org/officeDocument/2006/bibliography"/>
   </ds:schemaRefs>

</xml_diff>